<commit_message>
Modification train pour TP2
</commit_message>
<xml_diff>
--- a/train/IUT_TD_TP_2015.docx
+++ b/train/IUT_TD_TP_2015.docx
@@ -13,6 +13,7 @@
           <w:docPartUnique/>
         </w:docPartObj>
       </w:sdtPr>
+      <w:sdtEndPr/>
       <w:sdtContent>
         <w:p>
           <w:pPr>
@@ -367,6 +368,7 @@
                                   <w:dataBinding w:prefixMappings="xmlns:ns0='http://purl.org/dc/elements/1.1/' xmlns:ns1='http://schemas.openxmlformats.org/package/2006/metadata/core-properties' " w:xpath="/ns1:coreProperties[1]/ns0:creator[1]" w:storeItemID="{6C3C8BC8-F283-45AE-878A-BAB7291924A1}"/>
                                   <w:text/>
                                 </w:sdtPr>
+                                <w:sdtEndPr/>
                                 <w:sdtContent>
                                   <w:p>
                                     <w:pPr>
@@ -413,6 +415,7 @@
                                     <w:dataBinding w:prefixMappings="xmlns:ns0='http://schemas.microsoft.com/office/2006/coverPageProps' " w:xpath="/ns0:CoverPageProperties[1]/ns0:CompanyEmail[1]" w:storeItemID="{55AF091B-3C7A-41E3-B477-F2FDAA23CFDA}"/>
                                     <w:text/>
                                   </w:sdtPr>
+                                  <w:sdtEndPr/>
                                   <w:sdtContent>
                                     <w:r>
                                       <w:rPr>
@@ -658,6 +661,7 @@
                                     <w:dataBinding w:prefixMappings="xmlns:ns0='http://purl.org/dc/elements/1.1/' xmlns:ns1='http://schemas.openxmlformats.org/package/2006/metadata/core-properties' " w:xpath="/ns1:coreProperties[1]/ns0:subject[1]" w:storeItemID="{6C3C8BC8-F283-45AE-878A-BAB7291924A1}"/>
                                     <w:text/>
                                   </w:sdtPr>
+                                  <w:sdtEndPr/>
                                   <w:sdtContent>
                                     <w:r>
                                       <w:rPr>
@@ -1033,7 +1037,11 @@
               </mc:Choice>
               <mc:Fallback>
                 <w:pict>
-                  <v:shape w14:anchorId="7356C6FB" id="Zone de texte 154" o:spid="_x0000_s1027" type="#_x0000_t202" style="position:absolute;margin-left:17.3pt;margin-top:154.95pt;width:8in;height:533.35pt;z-index:251661312;visibility:visible;mso-wrap-style:square;mso-width-percent:941;mso-height-percent:0;mso-wrap-distance-left:9pt;mso-wrap-distance-top:0;mso-wrap-distance-right:9pt;mso-wrap-distance-bottom:0;mso-position-horizontal:absolute;mso-position-horizontal-relative:page;mso-position-vertical:absolute;mso-position-vertical-relative:page;mso-width-percent:941;mso-height-percent:0;mso-width-relative:page;mso-height-relative:page;v-text-anchor:bottom" o:gfxdata="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" filled="f" stroked="f" strokeweight=".5pt">
+                  <v:shapetype w14:anchorId="7356C6FB" id="_x0000_t202" coordsize="21600,21600" o:spt="202" path="m,l,21600r21600,l21600,xe">
+                    <v:stroke joinstyle="miter"/>
+                    <v:path gradientshapeok="t" o:connecttype="rect"/>
+                  </v:shapetype>
+                  <v:shape id="Zone de texte 154" o:spid="_x0000_s1027" type="#_x0000_t202" style="position:absolute;margin-left:17.3pt;margin-top:154.95pt;width:8in;height:533.35pt;z-index:251661312;visibility:visible;mso-wrap-style:square;mso-width-percent:941;mso-height-percent:0;mso-wrap-distance-left:9pt;mso-wrap-distance-top:0;mso-wrap-distance-right:9pt;mso-wrap-distance-bottom:0;mso-position-horizontal:absolute;mso-position-horizontal-relative:page;mso-position-vertical:absolute;mso-position-vertical-relative:page;mso-width-percent:941;mso-height-percent:0;mso-width-relative:page;mso-height-relative:page;v-text-anchor:bottom" o:gfxdata="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" filled="f" stroked="f" strokeweight=".5pt">
                     <v:textbox inset="126pt,0,54pt,0">
                       <w:txbxContent>
                         <w:p>
@@ -1082,6 +1090,7 @@
                               <w:dataBinding w:prefixMappings="xmlns:ns0='http://purl.org/dc/elements/1.1/' xmlns:ns1='http://schemas.openxmlformats.org/package/2006/metadata/core-properties' " w:xpath="/ns1:coreProperties[1]/ns0:subject[1]" w:storeItemID="{6C3C8BC8-F283-45AE-878A-BAB7291924A1}"/>
                               <w:text/>
                             </w:sdtPr>
+                            <w:sdtEndPr/>
                             <w:sdtContent>
                               <w:r>
                                 <w:rPr>
@@ -8588,8 +8597,6 @@
       <w:r>
         <w:t>.</w:t>
       </w:r>
-      <w:bookmarkStart w:id="13" w:name="_GoBack"/>
-      <w:bookmarkEnd w:id="13"/>
     </w:p>
     <w:p>
       <w:pPr>
@@ -8693,7 +8700,7 @@
           <w:noProof/>
         </w:rPr>
       </w:pPr>
-      <w:bookmarkStart w:id="14" w:name="_Toc430965366"/>
+      <w:bookmarkStart w:id="13" w:name="_Toc430965366"/>
       <w:r>
         <w:rPr>
           <w:noProof/>
@@ -8706,7 +8713,7 @@
         </w:rPr>
         <w:t xml:space="preserve"> Gestion des erreurs, tests &amp; bonnes pratiques</w:t>
       </w:r>
-      <w:bookmarkEnd w:id="14"/>
+      <w:bookmarkEnd w:id="13"/>
     </w:p>
     <w:p>
       <w:pPr>
@@ -8717,11 +8724,11 @@
       <w:pPr>
         <w:pStyle w:val="Titre2"/>
       </w:pPr>
-      <w:bookmarkStart w:id="15" w:name="_Toc430965367"/>
+      <w:bookmarkStart w:id="14" w:name="_Toc430965367"/>
       <w:r>
         <w:t>Exercices</w:t>
       </w:r>
-      <w:bookmarkEnd w:id="15"/>
+      <w:bookmarkEnd w:id="14"/>
     </w:p>
     <w:p/>
     <w:p>
@@ -8731,7 +8738,7 @@
           <w:i/>
         </w:rPr>
       </w:pPr>
-      <w:bookmarkStart w:id="16" w:name="_Toc430965368"/>
+      <w:bookmarkStart w:id="15" w:name="_Toc430965368"/>
       <w:r>
         <w:t xml:space="preserve">Exercice </w:t>
       </w:r>
@@ -8750,7 +8757,7 @@
         </w:rPr>
         <w:t>debugger</w:t>
       </w:r>
-      <w:bookmarkEnd w:id="16"/>
+      <w:bookmarkEnd w:id="15"/>
     </w:p>
     <w:p>
       <w:pPr>
@@ -8793,11 +8800,11 @@
       <w:pPr>
         <w:pStyle w:val="Titre3"/>
       </w:pPr>
-      <w:bookmarkStart w:id="17" w:name="_Toc430965369"/>
+      <w:bookmarkStart w:id="16" w:name="_Toc430965369"/>
       <w:r>
         <w:t>Exercice 2 : Internationalisation</w:t>
       </w:r>
-      <w:bookmarkEnd w:id="17"/>
+      <w:bookmarkEnd w:id="16"/>
     </w:p>
     <w:p>
       <w:pPr>
@@ -8835,7 +8842,7 @@
       <w:pPr>
         <w:pStyle w:val="Titre3"/>
       </w:pPr>
-      <w:bookmarkStart w:id="18" w:name="_Toc430965370"/>
+      <w:bookmarkStart w:id="17" w:name="_Toc430965370"/>
       <w:r>
         <w:t xml:space="preserve">Exercice 3 : </w:t>
       </w:r>
@@ -8845,7 +8852,7 @@
       <w:r>
         <w:t xml:space="preserve"> (Exceptions)</w:t>
       </w:r>
-      <w:bookmarkEnd w:id="18"/>
+      <w:bookmarkEnd w:id="17"/>
     </w:p>
     <w:p>
       <w:pPr>
@@ -8978,7 +8985,7 @@
       <w:pPr>
         <w:pStyle w:val="Titre3"/>
       </w:pPr>
-      <w:bookmarkStart w:id="19" w:name="_Toc430965371"/>
+      <w:bookmarkStart w:id="18" w:name="_Toc430965371"/>
       <w:r>
         <w:t>Exercice 4</w:t>
       </w:r>
@@ -8987,176 +8994,344 @@
       </w:r>
       <w:r>
         <w:t>GUI – Changer la langue d’une application</w:t>
+      </w:r>
+      <w:bookmarkEnd w:id="18"/>
+    </w:p>
+    <w:p>
+      <w:r>
+        <w:t xml:space="preserve">En vous appuyant sur le code d’internationalisation de la session, faite en sorte que les éléments affichés (dans l’interface) ou dans les erreurs, soient dépendant de </w:t>
+      </w:r>
+      <w:r>
+        <w:rPr>
+          <w:b/>
+          <w:i/>
+        </w:rPr>
+        <w:t>Locale</w:t>
+      </w:r>
+      <w:r>
+        <w:t xml:space="preserve"> (autrement</w:t>
+      </w:r>
+      <w:r>
+        <w:t xml:space="preserve"> dit</w:t>
+      </w:r>
+      <w:r>
+        <w:t>, l’application devra pouvoir afficher de l’anglais et du français sans avoir été recompilée).</w:t>
+      </w:r>
+    </w:p>
+    <w:p/>
+    <w:p>
+      <w:pPr>
+        <w:pStyle w:val="Titre3"/>
+      </w:pPr>
+      <w:bookmarkStart w:id="19" w:name="_Toc430965372"/>
+      <w:r>
+        <w:t>Exercice 5</w:t>
+      </w:r>
+      <w:r>
+        <w:t> : Créer sa bibliothèque &amp; construire un livrable</w:t>
       </w:r>
       <w:bookmarkEnd w:id="19"/>
     </w:p>
     <w:p>
       <w:r>
-        <w:t xml:space="preserve">En vous appuyant sur le code d’internationalisation de la session, faite en sorte que les éléments affichés (dans l’interface) ou dans les erreurs, soient dépendant de </w:t>
+        <w:t>A l’aide d’</w:t>
       </w:r>
       <w:r>
         <w:rPr>
           <w:b/>
           <w:i/>
         </w:rPr>
-        <w:t>Locale</w:t>
-      </w:r>
-      <w:r>
-        <w:t xml:space="preserve"> (autrement</w:t>
-      </w:r>
-      <w:r>
-        <w:t xml:space="preserve"> dit</w:t>
-      </w:r>
-      <w:r>
-        <w:t>, l’application devra pouvoir afficher de l’anglais et du français sans avoir été recompilée).</w:t>
-      </w:r>
+        <w:t>E</w:t>
+      </w:r>
+      <w:r>
+        <w:rPr>
+          <w:b/>
+          <w:i/>
+        </w:rPr>
+        <w:t>clipse</w:t>
+      </w:r>
+      <w:r>
+        <w:t>, créer une application (un ‘</w:t>
+      </w:r>
+      <w:r>
+        <w:rPr>
+          <w:b/>
+          <w:i/>
+        </w:rPr>
+        <w:t>.jar</w:t>
+      </w:r>
+      <w:r>
+        <w:t>’</w:t>
+      </w:r>
+      <w:r>
+        <w:t>) livrable (à vos chargés de TD par exemple)</w:t>
+      </w:r>
+    </w:p>
+    <w:p>
+      <w:pPr>
+        <w:rPr>
+          <w:b/>
+          <w:i/>
+        </w:rPr>
+      </w:pPr>
+      <w:r>
+        <w:rPr>
+          <w:b/>
+          <w:i/>
+        </w:rPr>
+        <w:t>Ce livrable devra désormais être disponible tout le temps (pour chaque TD/TP ou à chaque évolution majeur de vos codes</w:t>
+      </w:r>
+      <w:r>
+        <w:rPr>
+          <w:b/>
+          <w:i/>
+        </w:rPr>
+        <w:t>, il faudra le reconstruire</w:t>
+      </w:r>
+      <w:r>
+        <w:rPr>
+          <w:b/>
+          <w:i/>
+        </w:rPr>
+        <w:t>).</w:t>
+      </w:r>
+      <w:r>
+        <w:rPr>
+          <w:b/>
+          <w:i/>
+        </w:rPr>
+        <w:t xml:space="preserve"> Il faut</w:t>
+      </w:r>
+      <w:r>
+        <w:rPr>
+          <w:b/>
+          <w:i/>
+        </w:rPr>
+        <w:t xml:space="preserve"> donc le ‘versionner’ dans le dossier </w:t>
+      </w:r>
+      <w:r>
+        <w:rPr>
+          <w:b/>
+          <w:i/>
+          <w:u w:val="single"/>
+        </w:rPr>
+        <w:t>train</w:t>
+      </w:r>
+      <w:r>
+        <w:rPr>
+          <w:b/>
+          <w:i/>
+        </w:rPr>
+        <w:t>. Les scripts ‘run.sh’ et ‘run.bat’ permettent d’exécuter votre application.</w:t>
+      </w:r>
+    </w:p>
+    <w:p>
+      <w:r>
+        <w:br w:type="page"/>
+      </w:r>
+    </w:p>
+    <w:p>
+      <w:pPr>
+        <w:pStyle w:val="Titre2"/>
+      </w:pPr>
+      <w:bookmarkStart w:id="20" w:name="_Toc430965373"/>
+      <w:r>
+        <w:lastRenderedPageBreak/>
+        <w:t>Rapport</w:t>
+      </w:r>
+      <w:bookmarkEnd w:id="20"/>
     </w:p>
     <w:p/>
     <w:p>
       <w:pPr>
         <w:pStyle w:val="Titre3"/>
       </w:pPr>
-      <w:bookmarkStart w:id="20" w:name="_Toc430965372"/>
-      <w:r>
-        <w:t>Exercice 5</w:t>
-      </w:r>
-      <w:r>
-        <w:t> : Créer sa bibliothèque &amp; construire un livrable</w:t>
-      </w:r>
-      <w:bookmarkEnd w:id="20"/>
+      <w:bookmarkStart w:id="21" w:name="_Toc430965374"/>
+      <w:r>
+        <w:t>Description des travaux</w:t>
+      </w:r>
+      <w:bookmarkEnd w:id="21"/>
     </w:p>
     <w:p>
-      <w:r>
-        <w:t>A l’aide d’</w:t>
-      </w:r>
-      <w:r>
-        <w:rPr>
-          <w:b/>
-          <w:i/>
-        </w:rPr>
-        <w:t>E</w:t>
-      </w:r>
-      <w:r>
-        <w:rPr>
-          <w:b/>
-          <w:i/>
-        </w:rPr>
-        <w:t>clipse</w:t>
-      </w:r>
-      <w:r>
-        <w:t>, créer une application (un ‘</w:t>
-      </w:r>
-      <w:r>
-        <w:rPr>
-          <w:b/>
-          <w:i/>
-        </w:rPr>
-        <w:t>.jar</w:t>
-      </w:r>
-      <w:r>
-        <w:t>’</w:t>
-      </w:r>
-      <w:r>
-        <w:t>) livrable (à vos chargés de TD par exemple)</w:t>
+      <w:pPr>
+        <w:pStyle w:val="Paragraphedeliste"/>
+        <w:numPr>
+          <w:ilvl w:val="0"/>
+          <w:numId w:val="36"/>
+        </w:numPr>
+      </w:pPr>
+      <w:r>
+        <w:t>Nous avions essayé de mettre en place des commentaires types javadoc.</w:t>
       </w:r>
     </w:p>
     <w:p>
       <w:pPr>
-        <w:rPr>
-          <w:b/>
-          <w:i/>
-        </w:rPr>
-      </w:pPr>
-      <w:r>
-        <w:rPr>
-          <w:b/>
-          <w:i/>
-        </w:rPr>
-        <w:t>Ce livrable devra désormais être disponible tout le temps (pour chaque TD/TP ou à chaque évolution majeur de vos codes</w:t>
-      </w:r>
-      <w:r>
-        <w:rPr>
-          <w:b/>
-          <w:i/>
-        </w:rPr>
-        <w:t>, il faudra le reconstruire</w:t>
-      </w:r>
-      <w:r>
-        <w:rPr>
-          <w:b/>
-          <w:i/>
-        </w:rPr>
-        <w:t>).</w:t>
-      </w:r>
-      <w:r>
-        <w:rPr>
-          <w:b/>
-          <w:i/>
-        </w:rPr>
-        <w:t xml:space="preserve"> Il faut</w:t>
-      </w:r>
-      <w:r>
-        <w:rPr>
-          <w:b/>
-          <w:i/>
-        </w:rPr>
-        <w:t xml:space="preserve"> donc le ‘versionner’ dans le dossier </w:t>
-      </w:r>
-      <w:r>
-        <w:rPr>
-          <w:b/>
-          <w:i/>
-          <w:u w:val="single"/>
-        </w:rPr>
-        <w:t>train</w:t>
-      </w:r>
-      <w:r>
-        <w:rPr>
-          <w:b/>
-          <w:i/>
-        </w:rPr>
-        <w:t>. Les scripts ‘run.sh’ et ‘run.bat’ permettent d’exécuter votre application.</w:t>
+        <w:pStyle w:val="Paragraphedeliste"/>
+        <w:numPr>
+          <w:ilvl w:val="0"/>
+          <w:numId w:val="36"/>
+        </w:numPr>
+      </w:pPr>
+      <w:r>
+        <w:t>Nous avions essayé de faire des classes unitaires pour les classes réalisés dans le TP1.</w:t>
       </w:r>
     </w:p>
-    <w:p/>
     <w:p>
       <w:pPr>
-        <w:pStyle w:val="Titre2"/>
-      </w:pPr>
-      <w:bookmarkStart w:id="21" w:name="_Toc430965373"/>
-      <w:r>
-        <w:t>Rapport</w:t>
-      </w:r>
-      <w:bookmarkEnd w:id="21"/>
-    </w:p>
-    <w:p/>
-    <w:p>
-      <w:pPr>
-        <w:pStyle w:val="Titre3"/>
-      </w:pPr>
-      <w:bookmarkStart w:id="22" w:name="_Toc430965374"/>
-      <w:r>
-        <w:t>Description des travaux</w:t>
-      </w:r>
+        <w:pStyle w:val="Paragraphedeliste"/>
+        <w:numPr>
+          <w:ilvl w:val="0"/>
+          <w:numId w:val="36"/>
+        </w:numPr>
+      </w:pPr>
+      <w:r>
+        <w:t xml:space="preserve">Nous avions complété le code fourni dans le </w:t>
+      </w:r>
+      <w:r>
+        <w:t>TP2 pour la classe Applicatio</w:t>
+      </w:r>
+      <w:r>
+        <w:t>n</w:t>
+      </w:r>
+      <w:r>
+        <w:t>Session</w:t>
+      </w:r>
+      <w:r>
+        <w:t xml:space="preserve"> à l’aide du cours et d’internet. Nous avons mis en place le Locale et le ressourceBundle.</w:t>
+      </w:r>
+      <w:bookmarkStart w:id="22" w:name="_GoBack"/>
       <w:bookmarkEnd w:id="22"/>
     </w:p>
     <w:p>
       <w:pPr>
-        <w:pStyle w:val="Titre3"/>
-      </w:pPr>
+        <w:pStyle w:val="Paragraphedeliste"/>
+        <w:numPr>
+          <w:ilvl w:val="0"/>
+          <w:numId w:val="36"/>
+        </w:numPr>
+      </w:pPr>
+      <w:r>
+        <w:t>Nous avions mis en place les exceptions liées à l’exercice 3.</w:t>
+      </w:r>
     </w:p>
     <w:p>
       <w:pPr>
+        <w:pStyle w:val="Paragraphedeliste"/>
+        <w:numPr>
+          <w:ilvl w:val="0"/>
+          <w:numId w:val="36"/>
+        </w:numPr>
+      </w:pPr>
+      <w:r>
+        <w:t>Nous avions créé un e</w:t>
+      </w:r>
+      <w:r>
+        <w:t>xécutable .jar à partir d’eclip</w:t>
+      </w:r>
+      <w:r>
+        <w:t>se pour l’exercice 5.</w:t>
+      </w:r>
+    </w:p>
+    <w:p>
+      <w:pPr>
         <w:pStyle w:val="Titre3"/>
+        <w:tabs>
+          <w:tab w:val="left" w:pos="9108"/>
+        </w:tabs>
       </w:pPr>
       <w:bookmarkStart w:id="23" w:name="_Toc430965375"/>
       <w:r>
         <w:t>Difficultés rencontrées</w:t>
       </w:r>
       <w:bookmarkEnd w:id="23"/>
+      <w:r>
+        <w:tab/>
+      </w:r>
     </w:p>
-    <w:p/>
-    <w:p/>
+    <w:p>
+      <w:pPr>
+        <w:pStyle w:val="Paragraphedeliste"/>
+        <w:numPr>
+          <w:ilvl w:val="0"/>
+          <w:numId w:val="34"/>
+        </w:numPr>
+      </w:pPr>
+      <w:r>
+        <w:t>Nous avions rencontré des problèmes pour effectuer les tests unitaires pour la question 1 car nous n’avions pas vraiment compris le principe de test unitaire.</w:t>
+      </w:r>
+    </w:p>
+    <w:p>
+      <w:pPr>
+        <w:pStyle w:val="Paragraphedeliste"/>
+        <w:numPr>
+          <w:ilvl w:val="0"/>
+          <w:numId w:val="34"/>
+        </w:numPr>
+      </w:pPr>
+      <w:r>
+        <w:t>Nous n’avions pas pu réaliser l’exercice 4 car on ne savait pas comment mettre en relation AplicationSession et le frame.</w:t>
+      </w:r>
+    </w:p>
+    <w:p>
+      <w:pPr>
+        <w:pStyle w:val="Paragraphedeliste"/>
+        <w:numPr>
+          <w:ilvl w:val="0"/>
+          <w:numId w:val="34"/>
+        </w:numPr>
+      </w:pPr>
+      <w:r>
+        <w:t>Nous avions eu des soucis pour tester les modifi</w:t>
+      </w:r>
+      <w:r>
+        <w:t>cations que nous avions ajouté</w:t>
+      </w:r>
+      <w:r>
+        <w:t>e</w:t>
+      </w:r>
+      <w:r>
+        <w:t>s et sur l’utilisation des commentaires en javadoc.</w:t>
+      </w:r>
+    </w:p>
+    <w:p>
+      <w:pPr>
+        <w:pStyle w:val="Paragraphedeliste"/>
+        <w:numPr>
+          <w:ilvl w:val="0"/>
+          <w:numId w:val="34"/>
+        </w:numPr>
+      </w:pPr>
+      <w:r>
+        <w:t xml:space="preserve">Nous n’avons pas compris le fonctionnement de l’internationalisation car le Locale était défini en anglais. Mais si on le modifiait en français, cela ne </w:t>
+      </w:r>
+      <w:r>
+        <w:t>prenait</w:t>
+      </w:r>
+      <w:r>
+        <w:t xml:space="preserve"> pas</w:t>
+      </w:r>
+      <w:r>
+        <w:t xml:space="preserve"> en compte </w:t>
+      </w:r>
+      <w:r>
+        <w:t xml:space="preserve">dans l’exécution du </w:t>
+      </w:r>
+      <w:r>
+        <w:t>programme.</w:t>
+      </w:r>
+    </w:p>
+    <w:p>
+      <w:pPr>
+        <w:pStyle w:val="Paragraphedeliste"/>
+        <w:numPr>
+          <w:ilvl w:val="0"/>
+          <w:numId w:val="34"/>
+        </w:numPr>
+      </w:pPr>
+      <w:r>
+        <w:t>Nous avions eu des soucis pour l’utilisation de GitHub chez soi car nous n’avons pas assez chez soi.</w:t>
+      </w:r>
+    </w:p>
     <w:p>
       <w:pPr>
         <w:pStyle w:val="Titre2"/>
@@ -11600,6 +11775,7 @@
         <w:docPartUnique/>
       </w:docPartObj>
     </w:sdtPr>
+    <w:sdtEndPr/>
     <w:sdtContent>
       <w:p>
         <w:pPr>
@@ -11755,7 +11931,7 @@
                                     <w:noProof/>
                                     <w:color w:val="FFFFFF" w:themeColor="background1"/>
                                   </w:rPr>
-                                  <w:t>6</w:t>
+                                  <w:t>13</w:t>
                                 </w:r>
                                 <w:r>
                                   <w:rPr>
@@ -11810,7 +11986,7 @@
                               <w:noProof/>
                               <w:color w:val="FFFFFF" w:themeColor="background1"/>
                             </w:rPr>
-                            <w:t>6</w:t>
+                            <w:t>13</w:t>
                           </w:r>
                           <w:r>
                             <w:rPr>
@@ -12355,6 +12531,119 @@
     </w:lvl>
   </w:abstractNum>
   <w:abstractNum w:abstractNumId="5">
+    <w:nsid w:val="14A35F07"/>
+    <w:multiLevelType w:val="hybridMultilevel"/>
+    <w:tmpl w:val="95A8E0BA"/>
+    <w:lvl w:ilvl="0" w:tplc="040C0001">
+      <w:start w:val="1"/>
+      <w:numFmt w:val="bullet"/>
+      <w:lvlText w:val=""/>
+      <w:lvlJc w:val="left"/>
+      <w:pPr>
+        <w:ind w:left="720" w:hanging="360"/>
+      </w:pPr>
+      <w:rPr>
+        <w:rFonts w:ascii="Symbol" w:hAnsi="Symbol" w:hint="default"/>
+      </w:rPr>
+    </w:lvl>
+    <w:lvl w:ilvl="1" w:tplc="040C0003" w:tentative="1">
+      <w:start w:val="1"/>
+      <w:numFmt w:val="bullet"/>
+      <w:lvlText w:val="o"/>
+      <w:lvlJc w:val="left"/>
+      <w:pPr>
+        <w:ind w:left="1440" w:hanging="360"/>
+      </w:pPr>
+      <w:rPr>
+        <w:rFonts w:ascii="Courier New" w:hAnsi="Courier New" w:cs="Courier New" w:hint="default"/>
+      </w:rPr>
+    </w:lvl>
+    <w:lvl w:ilvl="2" w:tplc="040C0005" w:tentative="1">
+      <w:start w:val="1"/>
+      <w:numFmt w:val="bullet"/>
+      <w:lvlText w:val=""/>
+      <w:lvlJc w:val="left"/>
+      <w:pPr>
+        <w:ind w:left="2160" w:hanging="360"/>
+      </w:pPr>
+      <w:rPr>
+        <w:rFonts w:ascii="Wingdings" w:hAnsi="Wingdings" w:hint="default"/>
+      </w:rPr>
+    </w:lvl>
+    <w:lvl w:ilvl="3" w:tplc="040C0001" w:tentative="1">
+      <w:start w:val="1"/>
+      <w:numFmt w:val="bullet"/>
+      <w:lvlText w:val=""/>
+      <w:lvlJc w:val="left"/>
+      <w:pPr>
+        <w:ind w:left="2880" w:hanging="360"/>
+      </w:pPr>
+      <w:rPr>
+        <w:rFonts w:ascii="Symbol" w:hAnsi="Symbol" w:hint="default"/>
+      </w:rPr>
+    </w:lvl>
+    <w:lvl w:ilvl="4" w:tplc="040C0003" w:tentative="1">
+      <w:start w:val="1"/>
+      <w:numFmt w:val="bullet"/>
+      <w:lvlText w:val="o"/>
+      <w:lvlJc w:val="left"/>
+      <w:pPr>
+        <w:ind w:left="3600" w:hanging="360"/>
+      </w:pPr>
+      <w:rPr>
+        <w:rFonts w:ascii="Courier New" w:hAnsi="Courier New" w:cs="Courier New" w:hint="default"/>
+      </w:rPr>
+    </w:lvl>
+    <w:lvl w:ilvl="5" w:tplc="040C0005" w:tentative="1">
+      <w:start w:val="1"/>
+      <w:numFmt w:val="bullet"/>
+      <w:lvlText w:val=""/>
+      <w:lvlJc w:val="left"/>
+      <w:pPr>
+        <w:ind w:left="4320" w:hanging="360"/>
+      </w:pPr>
+      <w:rPr>
+        <w:rFonts w:ascii="Wingdings" w:hAnsi="Wingdings" w:hint="default"/>
+      </w:rPr>
+    </w:lvl>
+    <w:lvl w:ilvl="6" w:tplc="040C0001" w:tentative="1">
+      <w:start w:val="1"/>
+      <w:numFmt w:val="bullet"/>
+      <w:lvlText w:val=""/>
+      <w:lvlJc w:val="left"/>
+      <w:pPr>
+        <w:ind w:left="5040" w:hanging="360"/>
+      </w:pPr>
+      <w:rPr>
+        <w:rFonts w:ascii="Symbol" w:hAnsi="Symbol" w:hint="default"/>
+      </w:rPr>
+    </w:lvl>
+    <w:lvl w:ilvl="7" w:tplc="040C0003" w:tentative="1">
+      <w:start w:val="1"/>
+      <w:numFmt w:val="bullet"/>
+      <w:lvlText w:val="o"/>
+      <w:lvlJc w:val="left"/>
+      <w:pPr>
+        <w:ind w:left="5760" w:hanging="360"/>
+      </w:pPr>
+      <w:rPr>
+        <w:rFonts w:ascii="Courier New" w:hAnsi="Courier New" w:cs="Courier New" w:hint="default"/>
+      </w:rPr>
+    </w:lvl>
+    <w:lvl w:ilvl="8" w:tplc="040C0005" w:tentative="1">
+      <w:start w:val="1"/>
+      <w:numFmt w:val="bullet"/>
+      <w:lvlText w:val=""/>
+      <w:lvlJc w:val="left"/>
+      <w:pPr>
+        <w:ind w:left="6480" w:hanging="360"/>
+      </w:pPr>
+      <w:rPr>
+        <w:rFonts w:ascii="Wingdings" w:hAnsi="Wingdings" w:hint="default"/>
+      </w:rPr>
+    </w:lvl>
+  </w:abstractNum>
+  <w:abstractNum w:abstractNumId="6">
     <w:nsid w:val="15B73603"/>
     <w:multiLevelType w:val="hybridMultilevel"/>
     <w:tmpl w:val="9418F15C"/>
@@ -12467,7 +12756,7 @@
       </w:rPr>
     </w:lvl>
   </w:abstractNum>
-  <w:abstractNum w:abstractNumId="6">
+  <w:abstractNum w:abstractNumId="7">
     <w:nsid w:val="170559E9"/>
     <w:multiLevelType w:val="hybridMultilevel"/>
     <w:tmpl w:val="36BE8BF8"/>
@@ -12580,7 +12869,7 @@
       </w:rPr>
     </w:lvl>
   </w:abstractNum>
-  <w:abstractNum w:abstractNumId="7">
+  <w:abstractNum w:abstractNumId="8">
     <w:nsid w:val="18C62CAD"/>
     <w:multiLevelType w:val="hybridMultilevel"/>
     <w:tmpl w:val="362E0F36"/>
@@ -12693,7 +12982,7 @@
       </w:rPr>
     </w:lvl>
   </w:abstractNum>
-  <w:abstractNum w:abstractNumId="8">
+  <w:abstractNum w:abstractNumId="9">
     <w:nsid w:val="1A6D78E9"/>
     <w:multiLevelType w:val="hybridMultilevel"/>
     <w:tmpl w:val="6D40A07C"/>
@@ -12808,7 +13097,7 @@
       </w:rPr>
     </w:lvl>
   </w:abstractNum>
-  <w:abstractNum w:abstractNumId="9">
+  <w:abstractNum w:abstractNumId="10">
     <w:nsid w:val="1C51050E"/>
     <w:multiLevelType w:val="hybridMultilevel"/>
     <w:tmpl w:val="1D84913E"/>
@@ -12921,7 +13210,120 @@
       </w:rPr>
     </w:lvl>
   </w:abstractNum>
-  <w:abstractNum w:abstractNumId="10">
+  <w:abstractNum w:abstractNumId="11">
+    <w:nsid w:val="24FD38A3"/>
+    <w:multiLevelType w:val="hybridMultilevel"/>
+    <w:tmpl w:val="20C459E4"/>
+    <w:lvl w:ilvl="0" w:tplc="040C0001">
+      <w:start w:val="1"/>
+      <w:numFmt w:val="bullet"/>
+      <w:lvlText w:val=""/>
+      <w:lvlJc w:val="left"/>
+      <w:pPr>
+        <w:ind w:left="720" w:hanging="360"/>
+      </w:pPr>
+      <w:rPr>
+        <w:rFonts w:ascii="Symbol" w:hAnsi="Symbol" w:hint="default"/>
+      </w:rPr>
+    </w:lvl>
+    <w:lvl w:ilvl="1" w:tplc="040C0003" w:tentative="1">
+      <w:start w:val="1"/>
+      <w:numFmt w:val="bullet"/>
+      <w:lvlText w:val="o"/>
+      <w:lvlJc w:val="left"/>
+      <w:pPr>
+        <w:ind w:left="1440" w:hanging="360"/>
+      </w:pPr>
+      <w:rPr>
+        <w:rFonts w:ascii="Courier New" w:hAnsi="Courier New" w:cs="Courier New" w:hint="default"/>
+      </w:rPr>
+    </w:lvl>
+    <w:lvl w:ilvl="2" w:tplc="040C0005" w:tentative="1">
+      <w:start w:val="1"/>
+      <w:numFmt w:val="bullet"/>
+      <w:lvlText w:val=""/>
+      <w:lvlJc w:val="left"/>
+      <w:pPr>
+        <w:ind w:left="2160" w:hanging="360"/>
+      </w:pPr>
+      <w:rPr>
+        <w:rFonts w:ascii="Wingdings" w:hAnsi="Wingdings" w:hint="default"/>
+      </w:rPr>
+    </w:lvl>
+    <w:lvl w:ilvl="3" w:tplc="040C0001" w:tentative="1">
+      <w:start w:val="1"/>
+      <w:numFmt w:val="bullet"/>
+      <w:lvlText w:val=""/>
+      <w:lvlJc w:val="left"/>
+      <w:pPr>
+        <w:ind w:left="2880" w:hanging="360"/>
+      </w:pPr>
+      <w:rPr>
+        <w:rFonts w:ascii="Symbol" w:hAnsi="Symbol" w:hint="default"/>
+      </w:rPr>
+    </w:lvl>
+    <w:lvl w:ilvl="4" w:tplc="040C0003" w:tentative="1">
+      <w:start w:val="1"/>
+      <w:numFmt w:val="bullet"/>
+      <w:lvlText w:val="o"/>
+      <w:lvlJc w:val="left"/>
+      <w:pPr>
+        <w:ind w:left="3600" w:hanging="360"/>
+      </w:pPr>
+      <w:rPr>
+        <w:rFonts w:ascii="Courier New" w:hAnsi="Courier New" w:cs="Courier New" w:hint="default"/>
+      </w:rPr>
+    </w:lvl>
+    <w:lvl w:ilvl="5" w:tplc="040C0005" w:tentative="1">
+      <w:start w:val="1"/>
+      <w:numFmt w:val="bullet"/>
+      <w:lvlText w:val=""/>
+      <w:lvlJc w:val="left"/>
+      <w:pPr>
+        <w:ind w:left="4320" w:hanging="360"/>
+      </w:pPr>
+      <w:rPr>
+        <w:rFonts w:ascii="Wingdings" w:hAnsi="Wingdings" w:hint="default"/>
+      </w:rPr>
+    </w:lvl>
+    <w:lvl w:ilvl="6" w:tplc="040C0001" w:tentative="1">
+      <w:start w:val="1"/>
+      <w:numFmt w:val="bullet"/>
+      <w:lvlText w:val=""/>
+      <w:lvlJc w:val="left"/>
+      <w:pPr>
+        <w:ind w:left="5040" w:hanging="360"/>
+      </w:pPr>
+      <w:rPr>
+        <w:rFonts w:ascii="Symbol" w:hAnsi="Symbol" w:hint="default"/>
+      </w:rPr>
+    </w:lvl>
+    <w:lvl w:ilvl="7" w:tplc="040C0003" w:tentative="1">
+      <w:start w:val="1"/>
+      <w:numFmt w:val="bullet"/>
+      <w:lvlText w:val="o"/>
+      <w:lvlJc w:val="left"/>
+      <w:pPr>
+        <w:ind w:left="5760" w:hanging="360"/>
+      </w:pPr>
+      <w:rPr>
+        <w:rFonts w:ascii="Courier New" w:hAnsi="Courier New" w:cs="Courier New" w:hint="default"/>
+      </w:rPr>
+    </w:lvl>
+    <w:lvl w:ilvl="8" w:tplc="040C0005" w:tentative="1">
+      <w:start w:val="1"/>
+      <w:numFmt w:val="bullet"/>
+      <w:lvlText w:val=""/>
+      <w:lvlJc w:val="left"/>
+      <w:pPr>
+        <w:ind w:left="6480" w:hanging="360"/>
+      </w:pPr>
+      <w:rPr>
+        <w:rFonts w:ascii="Wingdings" w:hAnsi="Wingdings" w:hint="default"/>
+      </w:rPr>
+    </w:lvl>
+  </w:abstractNum>
+  <w:abstractNum w:abstractNumId="12">
     <w:nsid w:val="28237EDC"/>
     <w:multiLevelType w:val="hybridMultilevel"/>
     <w:tmpl w:val="4A96C984"/>
@@ -13007,7 +13409,7 @@
       </w:pPr>
     </w:lvl>
   </w:abstractNum>
-  <w:abstractNum w:abstractNumId="11">
+  <w:abstractNum w:abstractNumId="13">
     <w:nsid w:val="2FF2241E"/>
     <w:multiLevelType w:val="hybridMultilevel"/>
     <w:tmpl w:val="982EC244"/>
@@ -13120,7 +13522,7 @@
       </w:rPr>
     </w:lvl>
   </w:abstractNum>
-  <w:abstractNum w:abstractNumId="12">
+  <w:abstractNum w:abstractNumId="14">
     <w:nsid w:val="303766E4"/>
     <w:multiLevelType w:val="hybridMultilevel"/>
     <w:tmpl w:val="0FE07E8E"/>
@@ -13233,7 +13635,7 @@
       </w:rPr>
     </w:lvl>
   </w:abstractNum>
-  <w:abstractNum w:abstractNumId="13">
+  <w:abstractNum w:abstractNumId="15">
     <w:nsid w:val="32F1066C"/>
     <w:multiLevelType w:val="hybridMultilevel"/>
     <w:tmpl w:val="005879B4"/>
@@ -13346,7 +13748,7 @@
       </w:rPr>
     </w:lvl>
   </w:abstractNum>
-  <w:abstractNum w:abstractNumId="14">
+  <w:abstractNum w:abstractNumId="16">
     <w:nsid w:val="37020A68"/>
     <w:multiLevelType w:val="hybridMultilevel"/>
     <w:tmpl w:val="D578EDFA"/>
@@ -13459,7 +13861,7 @@
       </w:rPr>
     </w:lvl>
   </w:abstractNum>
-  <w:abstractNum w:abstractNumId="15">
+  <w:abstractNum w:abstractNumId="17">
     <w:nsid w:val="3CD161F3"/>
     <w:multiLevelType w:val="hybridMultilevel"/>
     <w:tmpl w:val="649C2908"/>
@@ -13572,7 +13974,7 @@
       </w:rPr>
     </w:lvl>
   </w:abstractNum>
-  <w:abstractNum w:abstractNumId="16">
+  <w:abstractNum w:abstractNumId="18">
     <w:nsid w:val="3D726EA1"/>
     <w:multiLevelType w:val="hybridMultilevel"/>
     <w:tmpl w:val="C1A43D6C"/>
@@ -13685,7 +14087,7 @@
       </w:rPr>
     </w:lvl>
   </w:abstractNum>
-  <w:abstractNum w:abstractNumId="17">
+  <w:abstractNum w:abstractNumId="19">
     <w:nsid w:val="441C275C"/>
     <w:multiLevelType w:val="hybridMultilevel"/>
     <w:tmpl w:val="0B7E49D4"/>
@@ -13799,7 +14201,7 @@
       </w:rPr>
     </w:lvl>
   </w:abstractNum>
-  <w:abstractNum w:abstractNumId="18">
+  <w:abstractNum w:abstractNumId="20">
     <w:nsid w:val="4C1E5409"/>
     <w:multiLevelType w:val="hybridMultilevel"/>
     <w:tmpl w:val="53C66A36"/>
@@ -13912,7 +14314,7 @@
       </w:rPr>
     </w:lvl>
   </w:abstractNum>
-  <w:abstractNum w:abstractNumId="19">
+  <w:abstractNum w:abstractNumId="21">
     <w:nsid w:val="4D2956E3"/>
     <w:multiLevelType w:val="hybridMultilevel"/>
     <w:tmpl w:val="F96E8380"/>
@@ -14025,7 +14427,7 @@
       </w:rPr>
     </w:lvl>
   </w:abstractNum>
-  <w:abstractNum w:abstractNumId="20">
+  <w:abstractNum w:abstractNumId="22">
     <w:nsid w:val="53831A2B"/>
     <w:multiLevelType w:val="hybridMultilevel"/>
     <w:tmpl w:val="81089E24"/>
@@ -14138,7 +14540,7 @@
       </w:rPr>
     </w:lvl>
   </w:abstractNum>
-  <w:abstractNum w:abstractNumId="21">
+  <w:abstractNum w:abstractNumId="23">
     <w:nsid w:val="56BD6131"/>
     <w:multiLevelType w:val="hybridMultilevel"/>
     <w:tmpl w:val="BBEE3DBE"/>
@@ -14251,7 +14653,7 @@
       </w:rPr>
     </w:lvl>
   </w:abstractNum>
-  <w:abstractNum w:abstractNumId="22">
+  <w:abstractNum w:abstractNumId="24">
     <w:nsid w:val="58A456E7"/>
     <w:multiLevelType w:val="hybridMultilevel"/>
     <w:tmpl w:val="22626C6C"/>
@@ -14364,7 +14766,7 @@
       </w:rPr>
     </w:lvl>
   </w:abstractNum>
-  <w:abstractNum w:abstractNumId="23">
+  <w:abstractNum w:abstractNumId="25">
     <w:nsid w:val="5A9D7867"/>
     <w:multiLevelType w:val="hybridMultilevel"/>
     <w:tmpl w:val="B7163AF4"/>
@@ -14477,7 +14879,7 @@
       </w:rPr>
     </w:lvl>
   </w:abstractNum>
-  <w:abstractNum w:abstractNumId="24">
+  <w:abstractNum w:abstractNumId="26">
     <w:nsid w:val="5E676868"/>
     <w:multiLevelType w:val="hybridMultilevel"/>
     <w:tmpl w:val="45AAEE86"/>
@@ -14590,7 +14992,120 @@
       </w:rPr>
     </w:lvl>
   </w:abstractNum>
-  <w:abstractNum w:abstractNumId="25">
+  <w:abstractNum w:abstractNumId="27">
+    <w:nsid w:val="5F906C6D"/>
+    <w:multiLevelType w:val="hybridMultilevel"/>
+    <w:tmpl w:val="A26447D2"/>
+    <w:lvl w:ilvl="0" w:tplc="040C0001">
+      <w:start w:val="1"/>
+      <w:numFmt w:val="bullet"/>
+      <w:lvlText w:val=""/>
+      <w:lvlJc w:val="left"/>
+      <w:pPr>
+        <w:ind w:left="720" w:hanging="360"/>
+      </w:pPr>
+      <w:rPr>
+        <w:rFonts w:ascii="Symbol" w:hAnsi="Symbol" w:hint="default"/>
+      </w:rPr>
+    </w:lvl>
+    <w:lvl w:ilvl="1" w:tplc="040C0003" w:tentative="1">
+      <w:start w:val="1"/>
+      <w:numFmt w:val="bullet"/>
+      <w:lvlText w:val="o"/>
+      <w:lvlJc w:val="left"/>
+      <w:pPr>
+        <w:ind w:left="1440" w:hanging="360"/>
+      </w:pPr>
+      <w:rPr>
+        <w:rFonts w:ascii="Courier New" w:hAnsi="Courier New" w:cs="Courier New" w:hint="default"/>
+      </w:rPr>
+    </w:lvl>
+    <w:lvl w:ilvl="2" w:tplc="040C0005" w:tentative="1">
+      <w:start w:val="1"/>
+      <w:numFmt w:val="bullet"/>
+      <w:lvlText w:val=""/>
+      <w:lvlJc w:val="left"/>
+      <w:pPr>
+        <w:ind w:left="2160" w:hanging="360"/>
+      </w:pPr>
+      <w:rPr>
+        <w:rFonts w:ascii="Wingdings" w:hAnsi="Wingdings" w:hint="default"/>
+      </w:rPr>
+    </w:lvl>
+    <w:lvl w:ilvl="3" w:tplc="040C0001" w:tentative="1">
+      <w:start w:val="1"/>
+      <w:numFmt w:val="bullet"/>
+      <w:lvlText w:val=""/>
+      <w:lvlJc w:val="left"/>
+      <w:pPr>
+        <w:ind w:left="2880" w:hanging="360"/>
+      </w:pPr>
+      <w:rPr>
+        <w:rFonts w:ascii="Symbol" w:hAnsi="Symbol" w:hint="default"/>
+      </w:rPr>
+    </w:lvl>
+    <w:lvl w:ilvl="4" w:tplc="040C0003" w:tentative="1">
+      <w:start w:val="1"/>
+      <w:numFmt w:val="bullet"/>
+      <w:lvlText w:val="o"/>
+      <w:lvlJc w:val="left"/>
+      <w:pPr>
+        <w:ind w:left="3600" w:hanging="360"/>
+      </w:pPr>
+      <w:rPr>
+        <w:rFonts w:ascii="Courier New" w:hAnsi="Courier New" w:cs="Courier New" w:hint="default"/>
+      </w:rPr>
+    </w:lvl>
+    <w:lvl w:ilvl="5" w:tplc="040C0005" w:tentative="1">
+      <w:start w:val="1"/>
+      <w:numFmt w:val="bullet"/>
+      <w:lvlText w:val=""/>
+      <w:lvlJc w:val="left"/>
+      <w:pPr>
+        <w:ind w:left="4320" w:hanging="360"/>
+      </w:pPr>
+      <w:rPr>
+        <w:rFonts w:ascii="Wingdings" w:hAnsi="Wingdings" w:hint="default"/>
+      </w:rPr>
+    </w:lvl>
+    <w:lvl w:ilvl="6" w:tplc="040C0001" w:tentative="1">
+      <w:start w:val="1"/>
+      <w:numFmt w:val="bullet"/>
+      <w:lvlText w:val=""/>
+      <w:lvlJc w:val="left"/>
+      <w:pPr>
+        <w:ind w:left="5040" w:hanging="360"/>
+      </w:pPr>
+      <w:rPr>
+        <w:rFonts w:ascii="Symbol" w:hAnsi="Symbol" w:hint="default"/>
+      </w:rPr>
+    </w:lvl>
+    <w:lvl w:ilvl="7" w:tplc="040C0003" w:tentative="1">
+      <w:start w:val="1"/>
+      <w:numFmt w:val="bullet"/>
+      <w:lvlText w:val="o"/>
+      <w:lvlJc w:val="left"/>
+      <w:pPr>
+        <w:ind w:left="5760" w:hanging="360"/>
+      </w:pPr>
+      <w:rPr>
+        <w:rFonts w:ascii="Courier New" w:hAnsi="Courier New" w:cs="Courier New" w:hint="default"/>
+      </w:rPr>
+    </w:lvl>
+    <w:lvl w:ilvl="8" w:tplc="040C0005" w:tentative="1">
+      <w:start w:val="1"/>
+      <w:numFmt w:val="bullet"/>
+      <w:lvlText w:val=""/>
+      <w:lvlJc w:val="left"/>
+      <w:pPr>
+        <w:ind w:left="6480" w:hanging="360"/>
+      </w:pPr>
+      <w:rPr>
+        <w:rFonts w:ascii="Wingdings" w:hAnsi="Wingdings" w:hint="default"/>
+      </w:rPr>
+    </w:lvl>
+  </w:abstractNum>
+  <w:abstractNum w:abstractNumId="28">
     <w:nsid w:val="67226155"/>
     <w:multiLevelType w:val="hybridMultilevel"/>
     <w:tmpl w:val="A2809F4C"/>
@@ -14703,7 +15218,7 @@
       </w:rPr>
     </w:lvl>
   </w:abstractNum>
-  <w:abstractNum w:abstractNumId="26">
+  <w:abstractNum w:abstractNumId="29">
     <w:nsid w:val="695C2D34"/>
     <w:multiLevelType w:val="hybridMultilevel"/>
     <w:tmpl w:val="9D02CDAE"/>
@@ -14789,7 +15304,7 @@
       </w:pPr>
     </w:lvl>
   </w:abstractNum>
-  <w:abstractNum w:abstractNumId="27">
+  <w:abstractNum w:abstractNumId="30">
     <w:nsid w:val="6C4A101B"/>
     <w:multiLevelType w:val="hybridMultilevel"/>
     <w:tmpl w:val="0B726274"/>
@@ -14902,7 +15417,7 @@
       </w:rPr>
     </w:lvl>
   </w:abstractNum>
-  <w:abstractNum w:abstractNumId="28">
+  <w:abstractNum w:abstractNumId="31">
     <w:nsid w:val="6C943D39"/>
     <w:multiLevelType w:val="hybridMultilevel"/>
     <w:tmpl w:val="F0242206"/>
@@ -15015,7 +15530,7 @@
       </w:rPr>
     </w:lvl>
   </w:abstractNum>
-  <w:abstractNum w:abstractNumId="29">
+  <w:abstractNum w:abstractNumId="32">
     <w:nsid w:val="6DD97BF3"/>
     <w:multiLevelType w:val="hybridMultilevel"/>
     <w:tmpl w:val="C8C6FE24"/>
@@ -15128,7 +15643,7 @@
       </w:rPr>
     </w:lvl>
   </w:abstractNum>
-  <w:abstractNum w:abstractNumId="30">
+  <w:abstractNum w:abstractNumId="33">
     <w:nsid w:val="739602CA"/>
     <w:multiLevelType w:val="hybridMultilevel"/>
     <w:tmpl w:val="53820E50"/>
@@ -15214,7 +15729,7 @@
       </w:pPr>
     </w:lvl>
   </w:abstractNum>
-  <w:abstractNum w:abstractNumId="31">
+  <w:abstractNum w:abstractNumId="34">
     <w:nsid w:val="7BF94CD8"/>
     <w:multiLevelType w:val="hybridMultilevel"/>
     <w:tmpl w:val="C6CE4730"/>
@@ -15327,7 +15842,7 @@
       </w:rPr>
     </w:lvl>
   </w:abstractNum>
-  <w:abstractNum w:abstractNumId="32">
+  <w:abstractNum w:abstractNumId="35">
     <w:nsid w:val="7D99258B"/>
     <w:multiLevelType w:val="hybridMultilevel"/>
     <w:tmpl w:val="ED1C10D2"/>
@@ -15441,13 +15956,13 @@
     </w:lvl>
   </w:abstractNum>
   <w:num w:numId="1">
-    <w:abstractNumId w:val="32"/>
+    <w:abstractNumId w:val="35"/>
   </w:num>
   <w:num w:numId="2">
-    <w:abstractNumId w:val="10"/>
+    <w:abstractNumId w:val="12"/>
   </w:num>
   <w:num w:numId="3">
-    <w:abstractNumId w:val="30"/>
+    <w:abstractNumId w:val="33"/>
   </w:num>
   <w:num w:numId="4">
     <w:abstractNumId w:val="3"/>
@@ -15456,22 +15971,22 @@
     <w:abstractNumId w:val="0"/>
   </w:num>
   <w:num w:numId="6">
-    <w:abstractNumId w:val="26"/>
+    <w:abstractNumId w:val="29"/>
   </w:num>
   <w:num w:numId="7">
-    <w:abstractNumId w:val="9"/>
+    <w:abstractNumId w:val="10"/>
   </w:num>
   <w:num w:numId="8">
-    <w:abstractNumId w:val="16"/>
+    <w:abstractNumId w:val="18"/>
   </w:num>
   <w:num w:numId="9">
-    <w:abstractNumId w:val="29"/>
+    <w:abstractNumId w:val="32"/>
   </w:num>
   <w:num w:numId="10">
-    <w:abstractNumId w:val="25"/>
+    <w:abstractNumId w:val="28"/>
   </w:num>
   <w:num w:numId="11">
-    <w:abstractNumId w:val="14"/>
+    <w:abstractNumId w:val="16"/>
   </w:num>
   <w:num w:numId="12">
     <w:abstractNumId w:val="2"/>
@@ -15480,64 +15995,73 @@
     <w:abstractNumId w:val="1"/>
   </w:num>
   <w:num w:numId="14">
-    <w:abstractNumId w:val="24"/>
+    <w:abstractNumId w:val="26"/>
   </w:num>
   <w:num w:numId="15">
-    <w:abstractNumId w:val="27"/>
+    <w:abstractNumId w:val="30"/>
   </w:num>
   <w:num w:numId="16">
-    <w:abstractNumId w:val="31"/>
+    <w:abstractNumId w:val="34"/>
   </w:num>
   <w:num w:numId="17">
-    <w:abstractNumId w:val="20"/>
+    <w:abstractNumId w:val="22"/>
   </w:num>
   <w:num w:numId="18">
-    <w:abstractNumId w:val="13"/>
+    <w:abstractNumId w:val="15"/>
   </w:num>
   <w:num w:numId="19">
-    <w:abstractNumId w:val="23"/>
+    <w:abstractNumId w:val="25"/>
   </w:num>
   <w:num w:numId="20">
-    <w:abstractNumId w:val="6"/>
+    <w:abstractNumId w:val="7"/>
   </w:num>
   <w:num w:numId="21">
     <w:abstractNumId w:val="4"/>
   </w:num>
   <w:num w:numId="22">
-    <w:abstractNumId w:val="11"/>
+    <w:abstractNumId w:val="13"/>
   </w:num>
   <w:num w:numId="23">
+    <w:abstractNumId w:val="23"/>
+  </w:num>
+  <w:num w:numId="24">
+    <w:abstractNumId w:val="9"/>
+  </w:num>
+  <w:num w:numId="25">
+    <w:abstractNumId w:val="20"/>
+  </w:num>
+  <w:num w:numId="26">
+    <w:abstractNumId w:val="6"/>
+  </w:num>
+  <w:num w:numId="27">
+    <w:abstractNumId w:val="31"/>
+  </w:num>
+  <w:num w:numId="28">
+    <w:abstractNumId w:val="17"/>
+  </w:num>
+  <w:num w:numId="29">
     <w:abstractNumId w:val="21"/>
   </w:num>
-  <w:num w:numId="24">
+  <w:num w:numId="30">
+    <w:abstractNumId w:val="19"/>
+  </w:num>
+  <w:num w:numId="31">
+    <w:abstractNumId w:val="14"/>
+  </w:num>
+  <w:num w:numId="32">
+    <w:abstractNumId w:val="24"/>
+  </w:num>
+  <w:num w:numId="33">
     <w:abstractNumId w:val="8"/>
   </w:num>
-  <w:num w:numId="25">
-    <w:abstractNumId w:val="18"/>
+  <w:num w:numId="34">
+    <w:abstractNumId w:val="27"/>
   </w:num>
-  <w:num w:numId="26">
+  <w:num w:numId="35">
     <w:abstractNumId w:val="5"/>
   </w:num>
-  <w:num w:numId="27">
-    <w:abstractNumId w:val="28"/>
-  </w:num>
-  <w:num w:numId="28">
-    <w:abstractNumId w:val="15"/>
-  </w:num>
-  <w:num w:numId="29">
-    <w:abstractNumId w:val="19"/>
-  </w:num>
-  <w:num w:numId="30">
-    <w:abstractNumId w:val="17"/>
-  </w:num>
-  <w:num w:numId="31">
-    <w:abstractNumId w:val="12"/>
-  </w:num>
-  <w:num w:numId="32">
-    <w:abstractNumId w:val="22"/>
-  </w:num>
-  <w:num w:numId="33">
-    <w:abstractNumId w:val="7"/>
+  <w:num w:numId="36">
+    <w:abstractNumId w:val="11"/>
   </w:num>
 </w:numbering>
 </file>
@@ -19513,111 +20037,111 @@
     </dgm:pt>
   </dgm:ptLst>
   <dgm:cxnLst>
-    <dgm:cxn modelId="{38FDE553-8CCF-4C33-9068-D9C717F6C509}" type="presOf" srcId="{9E6B55FE-E53C-49DC-B515-C2397BEC2CAB}" destId="{288590B9-AA3F-44E1-86EF-EEFFCBA51BD5}" srcOrd="0" destOrd="0" presId="urn:microsoft.com/office/officeart/2005/8/layout/hierarchy2"/>
-    <dgm:cxn modelId="{1CCF4FD5-348D-4949-B1FB-2357D7A2FC23}" type="presOf" srcId="{C72AA88C-4AEE-412B-ABBF-33D17A0AD941}" destId="{C0DFBE07-132A-42A3-A5E2-F594000B2340}" srcOrd="1" destOrd="0" presId="urn:microsoft.com/office/officeart/2005/8/layout/hierarchy2"/>
-    <dgm:cxn modelId="{EBC1BBFD-1602-4F51-9CC7-FF31E17192DC}" type="presOf" srcId="{0B7CF66D-0A27-42E3-AC6D-2DB726B0F1E6}" destId="{C296F982-F6F0-4728-ADF2-DC91F37071EA}" srcOrd="1" destOrd="0" presId="urn:microsoft.com/office/officeart/2005/8/layout/hierarchy2"/>
+    <dgm:cxn modelId="{7D6AB7E3-CFC9-456A-90AF-2F6F70C0A014}" type="presOf" srcId="{3FE4910D-602C-4A72-BB9E-A3BE3A3A0E78}" destId="{C26101A3-172C-4AFD-8AA5-00EF71442597}" srcOrd="0" destOrd="0" presId="urn:microsoft.com/office/officeart/2005/8/layout/hierarchy2"/>
+    <dgm:cxn modelId="{8662F888-06D2-40F8-8EBD-3F4232A7C465}" type="presOf" srcId="{3FE4910D-602C-4A72-BB9E-A3BE3A3A0E78}" destId="{F14A685D-1E0D-4B4F-8491-096DFB19D677}" srcOrd="1" destOrd="0" presId="urn:microsoft.com/office/officeart/2005/8/layout/hierarchy2"/>
+    <dgm:cxn modelId="{407F2266-1BF6-4306-9833-F3F4296094E7}" type="presOf" srcId="{495223E1-057C-40FA-B321-DB15D7B7BF1E}" destId="{98EDA116-065D-473B-983B-F7A1A4E0692D}" srcOrd="0" destOrd="0" presId="urn:microsoft.com/office/officeart/2005/8/layout/hierarchy2"/>
+    <dgm:cxn modelId="{C87845CC-0576-462F-B540-FA0F7795403D}" type="presOf" srcId="{DD6977A0-3802-4240-88A2-691E7C2C48A6}" destId="{968AF4BE-4974-4BD5-85C7-35A0B47C6F8A}" srcOrd="0" destOrd="0" presId="urn:microsoft.com/office/officeart/2005/8/layout/hierarchy2"/>
+    <dgm:cxn modelId="{90998401-9C45-48DA-B9F9-94C071B474A5}" type="presOf" srcId="{99F72719-26C5-43AC-9154-CEFFF5CEB37E}" destId="{A8464F86-5444-4B1D-8904-D5D84FB93A63}" srcOrd="0" destOrd="0" presId="urn:microsoft.com/office/officeart/2005/8/layout/hierarchy2"/>
     <dgm:cxn modelId="{49E69296-6243-4B23-BB27-A3D4BEF5529C}" srcId="{4D72C498-B5D7-4A5E-9949-13D4BDD70C79}" destId="{CFFF95AD-6A3E-4156-870B-74376FA448BF}" srcOrd="1" destOrd="0" parTransId="{139FBCB0-87C1-4D19-9898-BB48C99D5614}" sibTransId="{2D803B32-337B-4EAC-B215-13958E412DA9}"/>
+    <dgm:cxn modelId="{357674B2-7E12-4468-9E6C-A68D1AACAD92}" type="presOf" srcId="{DD6977A0-3802-4240-88A2-691E7C2C48A6}" destId="{6F424515-AE64-4689-98CF-DEE19DC54531}" srcOrd="1" destOrd="0" presId="urn:microsoft.com/office/officeart/2005/8/layout/hierarchy2"/>
+    <dgm:cxn modelId="{5E14AFDE-A546-4110-97A6-731BE3DDBF8D}" type="presOf" srcId="{0B7CF66D-0A27-42E3-AC6D-2DB726B0F1E6}" destId="{F84282DA-A190-4AE4-80A2-887CA41C8DE9}" srcOrd="0" destOrd="0" presId="urn:microsoft.com/office/officeart/2005/8/layout/hierarchy2"/>
+    <dgm:cxn modelId="{34895AD9-0C8A-40FD-A6D6-359E78C8906A}" type="presOf" srcId="{B13E7694-BD7E-4ACD-8A25-288621413B33}" destId="{2FF43323-1B88-4D6E-A12C-28C1BD2304F7}" srcOrd="1" destOrd="0" presId="urn:microsoft.com/office/officeart/2005/8/layout/hierarchy2"/>
     <dgm:cxn modelId="{502FB9F7-55F9-4593-B1F2-FBE723CFF641}" srcId="{90721A67-6AD1-4A80-A90E-9D77E7AD4E6D}" destId="{AD7B3DA5-2EE7-42E6-A405-E9204AD083F8}" srcOrd="0" destOrd="0" parTransId="{0B7CF66D-0A27-42E3-AC6D-2DB726B0F1E6}" sibTransId="{4BBF8FF6-E72D-4A5B-A1FE-6EAB41BA4F5C}"/>
-    <dgm:cxn modelId="{131F6D51-0404-4B51-8005-C697AFA394CB}" type="presOf" srcId="{3FE4910D-602C-4A72-BB9E-A3BE3A3A0E78}" destId="{F14A685D-1E0D-4B4F-8491-096DFB19D677}" srcOrd="1" destOrd="0" presId="urn:microsoft.com/office/officeart/2005/8/layout/hierarchy2"/>
+    <dgm:cxn modelId="{438907C7-8941-470D-A5D8-9C5C3D29B8F1}" type="presOf" srcId="{139FBCB0-87C1-4D19-9898-BB48C99D5614}" destId="{AEBC5B76-A737-49A2-B533-66F2022C87AD}" srcOrd="0" destOrd="0" presId="urn:microsoft.com/office/officeart/2005/8/layout/hierarchy2"/>
+    <dgm:cxn modelId="{9AC1269D-5072-4C8C-86ED-F685C0F226B2}" type="presOf" srcId="{65626F29-AB7F-4A3E-92D9-6AFC55134C2D}" destId="{76D26D6D-EDAF-4C52-8B4D-841B0D968087}" srcOrd="0" destOrd="0" presId="urn:microsoft.com/office/officeart/2005/8/layout/hierarchy2"/>
     <dgm:cxn modelId="{7176B68D-8377-4602-BE4C-B7D75F5D41A5}" srcId="{4D72C498-B5D7-4A5E-9949-13D4BDD70C79}" destId="{24E98E51-90AC-468F-867A-C952D6FD5668}" srcOrd="2" destOrd="0" parTransId="{559D18E3-752D-4EE1-9939-C38FEFFAE5A4}" sibTransId="{5A87DC0A-A2A4-49BC-8D66-8E04CC32771A}"/>
-    <dgm:cxn modelId="{61F22D7C-3BB3-4CEC-9A82-F0AEA6B36870}" type="presOf" srcId="{559B25C1-457C-4CA8-A035-1849D9779D21}" destId="{858F7110-3310-4783-BBA8-7EC1E711C660}" srcOrd="0" destOrd="0" presId="urn:microsoft.com/office/officeart/2005/8/layout/hierarchy2"/>
+    <dgm:cxn modelId="{8D9E61EE-3EA3-4FAD-9D9C-C050900C585A}" type="presOf" srcId="{AD7B3DA5-2EE7-42E6-A405-E9204AD083F8}" destId="{B96A10A5-DFF5-46F1-944C-3675766C550F}" srcOrd="0" destOrd="0" presId="urn:microsoft.com/office/officeart/2005/8/layout/hierarchy2"/>
     <dgm:cxn modelId="{6E9F04CF-538C-49AC-B727-EE48AD00E24E}" srcId="{90721A67-6AD1-4A80-A90E-9D77E7AD4E6D}" destId="{6EAA9C23-3A78-4C27-AAC9-504C071FA2D8}" srcOrd="1" destOrd="0" parTransId="{99F72719-26C5-43AC-9154-CEFFF5CEB37E}" sibTransId="{9DE824F4-9157-4786-AD52-3E163FA3C3B4}"/>
-    <dgm:cxn modelId="{6D49EA9F-68FD-43C3-BF2D-7BF4B298B780}" type="presOf" srcId="{DD6977A0-3802-4240-88A2-691E7C2C48A6}" destId="{968AF4BE-4974-4BD5-85C7-35A0B47C6F8A}" srcOrd="0" destOrd="0" presId="urn:microsoft.com/office/officeart/2005/8/layout/hierarchy2"/>
-    <dgm:cxn modelId="{B47CABDD-81DA-4E54-900A-E55C00AE151C}" type="presOf" srcId="{139FBCB0-87C1-4D19-9898-BB48C99D5614}" destId="{AEBC5B76-A737-49A2-B533-66F2022C87AD}" srcOrd="0" destOrd="0" presId="urn:microsoft.com/office/officeart/2005/8/layout/hierarchy2"/>
-    <dgm:cxn modelId="{5C1A591B-199D-4269-AD74-D8AF7EE5FDA3}" type="presOf" srcId="{597EB83F-9AF9-4A72-80A3-732912F27C6D}" destId="{1FDB852C-60D2-4512-8688-DBBE489C7C32}" srcOrd="1" destOrd="0" presId="urn:microsoft.com/office/officeart/2005/8/layout/hierarchy2"/>
-    <dgm:cxn modelId="{7D6FFED7-21BC-4A0C-8379-CA99276E4D75}" type="presOf" srcId="{597EB83F-9AF9-4A72-80A3-732912F27C6D}" destId="{D955C53B-B716-4B38-9366-F9DF3D076BCB}" srcOrd="0" destOrd="0" presId="urn:microsoft.com/office/officeart/2005/8/layout/hierarchy2"/>
-    <dgm:cxn modelId="{0A6A1837-F24B-441E-8829-512A35A8366E}" type="presOf" srcId="{16244E34-B2A7-4CB0-B85E-995BCA75C3E6}" destId="{D91136A0-BBA5-4033-85D4-E551E48A4097}" srcOrd="0" destOrd="0" presId="urn:microsoft.com/office/officeart/2005/8/layout/hierarchy2"/>
-    <dgm:cxn modelId="{3E79A288-B62D-41B6-8D8B-8B5922F49C97}" type="presOf" srcId="{495223E1-057C-40FA-B321-DB15D7B7BF1E}" destId="{98EDA116-065D-473B-983B-F7A1A4E0692D}" srcOrd="0" destOrd="0" presId="urn:microsoft.com/office/officeart/2005/8/layout/hierarchy2"/>
-    <dgm:cxn modelId="{1B9589F2-5F47-44AC-8C39-BCDDAF398951}" type="presOf" srcId="{F1D4A2FF-1ED4-48C6-8293-904F41872AF1}" destId="{215E04C8-8ADC-4870-8072-6C6871A934E8}" srcOrd="0" destOrd="0" presId="urn:microsoft.com/office/officeart/2005/8/layout/hierarchy2"/>
-    <dgm:cxn modelId="{1000B3FF-7043-4846-BA2E-8C2B376E19F1}" type="presOf" srcId="{3FE4910D-602C-4A72-BB9E-A3BE3A3A0E78}" destId="{C26101A3-172C-4AFD-8AA5-00EF71442597}" srcOrd="0" destOrd="0" presId="urn:microsoft.com/office/officeart/2005/8/layout/hierarchy2"/>
-    <dgm:cxn modelId="{12C7217A-D4E0-4AAE-BC9A-0F1B7DB38588}" type="presOf" srcId="{FDC9356B-5836-435E-BB19-C94DC8F3D3EF}" destId="{D63F150D-0E96-4C27-A427-95C317656D1D}" srcOrd="0" destOrd="0" presId="urn:microsoft.com/office/officeart/2005/8/layout/hierarchy2"/>
-    <dgm:cxn modelId="{0FD9E837-B071-4178-AC4D-430F2B24DBBD}" type="presOf" srcId="{65626F29-AB7F-4A3E-92D9-6AFC55134C2D}" destId="{76D26D6D-EDAF-4C52-8B4D-841B0D968087}" srcOrd="0" destOrd="0" presId="urn:microsoft.com/office/officeart/2005/8/layout/hierarchy2"/>
-    <dgm:cxn modelId="{886CC03C-C6B5-4D55-AA8A-0D96DB118E00}" type="presOf" srcId="{B13E7694-BD7E-4ACD-8A25-288621413B33}" destId="{D36435EE-5DD9-4CB1-80E2-64E88C5269A2}" srcOrd="0" destOrd="0" presId="urn:microsoft.com/office/officeart/2005/8/layout/hierarchy2"/>
-    <dgm:cxn modelId="{47819C57-B23C-4408-9A7E-32806E33BF6A}" type="presOf" srcId="{99F72719-26C5-43AC-9154-CEFFF5CEB37E}" destId="{ECBF6DD1-22FB-4942-9A69-C2E334F2B933}" srcOrd="1" destOrd="0" presId="urn:microsoft.com/office/officeart/2005/8/layout/hierarchy2"/>
-    <dgm:cxn modelId="{C8AF1A92-5843-4533-AF06-B8229DB05491}" type="presOf" srcId="{F1D4A2FF-1ED4-48C6-8293-904F41872AF1}" destId="{881DB251-9FB1-4300-9BCC-5ED061EBD6BA}" srcOrd="1" destOrd="0" presId="urn:microsoft.com/office/officeart/2005/8/layout/hierarchy2"/>
+    <dgm:cxn modelId="{F05DF332-6B73-42E2-BD47-2289A2684E0C}" type="presOf" srcId="{913E8ED9-5793-4239-BAD8-A00A3159E04D}" destId="{A21B35AB-A6E7-40B0-A48C-F2137E09EDE9}" srcOrd="0" destOrd="0" presId="urn:microsoft.com/office/officeart/2005/8/layout/hierarchy2"/>
+    <dgm:cxn modelId="{941D8723-A120-40D5-9F3B-4FFD8D8365CD}" type="presOf" srcId="{1489036D-A9DA-40B5-957F-936B4A348264}" destId="{EBFADA6F-FD50-43FB-87CB-15B1D9AA94CD}" srcOrd="0" destOrd="0" presId="urn:microsoft.com/office/officeart/2005/8/layout/hierarchy2"/>
+    <dgm:cxn modelId="{4B8F5B81-CC17-460A-A524-E17F455224A3}" type="presOf" srcId="{C72AA88C-4AEE-412B-ABBF-33D17A0AD941}" destId="{C0DFBE07-132A-42A3-A5E2-F594000B2340}" srcOrd="1" destOrd="0" presId="urn:microsoft.com/office/officeart/2005/8/layout/hierarchy2"/>
+    <dgm:cxn modelId="{1F2A150B-DA4C-427A-A49D-BB14B11102E5}" type="presOf" srcId="{559B25C1-457C-4CA8-A035-1849D9779D21}" destId="{858F7110-3310-4783-BBA8-7EC1E711C660}" srcOrd="0" destOrd="0" presId="urn:microsoft.com/office/officeart/2005/8/layout/hierarchy2"/>
+    <dgm:cxn modelId="{31052413-0D8D-402B-A78B-ABBB4A8D9AF8}" type="presOf" srcId="{F1D4A2FF-1ED4-48C6-8293-904F41872AF1}" destId="{881DB251-9FB1-4300-9BCC-5ED061EBD6BA}" srcOrd="1" destOrd="0" presId="urn:microsoft.com/office/officeart/2005/8/layout/hierarchy2"/>
+    <dgm:cxn modelId="{4DC9611B-BF5E-428A-90F2-55877C3B0B04}" type="presOf" srcId="{B13E7694-BD7E-4ACD-8A25-288621413B33}" destId="{D36435EE-5DD9-4CB1-80E2-64E88C5269A2}" srcOrd="0" destOrd="0" presId="urn:microsoft.com/office/officeart/2005/8/layout/hierarchy2"/>
+    <dgm:cxn modelId="{41E8AB9D-2D7B-4813-AC1D-4BB888DB23E2}" type="presOf" srcId="{6EAA9C23-3A78-4C27-AAC9-504C071FA2D8}" destId="{FFF314B7-9492-4462-8B1C-7BC33784FA0A}" srcOrd="0" destOrd="0" presId="urn:microsoft.com/office/officeart/2005/8/layout/hierarchy2"/>
+    <dgm:cxn modelId="{04DFD7D8-3037-48EC-B658-4C387C6C8E88}" type="presOf" srcId="{559D18E3-752D-4EE1-9939-C38FEFFAE5A4}" destId="{E36A5456-E43A-492B-ABAE-06F81987E8E0}" srcOrd="1" destOrd="0" presId="urn:microsoft.com/office/officeart/2005/8/layout/hierarchy2"/>
+    <dgm:cxn modelId="{567C9ECC-382D-42CA-8709-503172B5924A}" type="presOf" srcId="{16244E34-B2A7-4CB0-B85E-995BCA75C3E6}" destId="{D91136A0-BBA5-4033-85D4-E551E48A4097}" srcOrd="0" destOrd="0" presId="urn:microsoft.com/office/officeart/2005/8/layout/hierarchy2"/>
+    <dgm:cxn modelId="{699A86BB-2751-456E-9B25-5761072C7A51}" type="presOf" srcId="{9E6B55FE-E53C-49DC-B515-C2397BEC2CAB}" destId="{288590B9-AA3F-44E1-86EF-EEFFCBA51BD5}" srcOrd="0" destOrd="0" presId="urn:microsoft.com/office/officeart/2005/8/layout/hierarchy2"/>
+    <dgm:cxn modelId="{ADAE8AF6-2372-43C7-800A-5016486F94F5}" type="presOf" srcId="{C72AA88C-4AEE-412B-ABBF-33D17A0AD941}" destId="{8E5DD861-D493-4A0A-B81E-EB2108ED9BB3}" srcOrd="0" destOrd="0" presId="urn:microsoft.com/office/officeart/2005/8/layout/hierarchy2"/>
+    <dgm:cxn modelId="{E823A1D9-32B6-4322-8B22-8D97E4278EE6}" type="presOf" srcId="{597EB83F-9AF9-4A72-80A3-732912F27C6D}" destId="{1FDB852C-60D2-4512-8688-DBBE489C7C32}" srcOrd="1" destOrd="0" presId="urn:microsoft.com/office/officeart/2005/8/layout/hierarchy2"/>
+    <dgm:cxn modelId="{84A66D8F-E550-434B-91E4-EFA2E2D231A4}" type="presOf" srcId="{24E98E51-90AC-468F-867A-C952D6FD5668}" destId="{37C38F7E-4D19-426C-A64E-1CBDFC363BB7}" srcOrd="0" destOrd="0" presId="urn:microsoft.com/office/officeart/2005/8/layout/hierarchy2"/>
     <dgm:cxn modelId="{9F4D2FFF-97B0-4BDE-B2FE-9300A204E5EE}" srcId="{65626F29-AB7F-4A3E-92D9-6AFC55134C2D}" destId="{90721A67-6AD1-4A80-A90E-9D77E7AD4E6D}" srcOrd="0" destOrd="0" parTransId="{FD12DCE2-E0B7-4C60-87FD-DBDC9530217F}" sibTransId="{898BA68B-F5FB-436F-B345-A5FAFB505382}"/>
-    <dgm:cxn modelId="{FE44D9DF-932A-422F-8082-211658A1FE0C}" type="presOf" srcId="{B13E7694-BD7E-4ACD-8A25-288621413B33}" destId="{2FF43323-1B88-4D6E-A12C-28C1BD2304F7}" srcOrd="1" destOrd="0" presId="urn:microsoft.com/office/officeart/2005/8/layout/hierarchy2"/>
-    <dgm:cxn modelId="{E3B45BB5-13AF-411B-ABC5-120A0F148D0E}" type="presOf" srcId="{913E8ED9-5793-4239-BAD8-A00A3159E04D}" destId="{A21B35AB-A6E7-40B0-A48C-F2137E09EDE9}" srcOrd="0" destOrd="0" presId="urn:microsoft.com/office/officeart/2005/8/layout/hierarchy2"/>
-    <dgm:cxn modelId="{D3B68A72-3A8A-40B3-8C1C-44F8BB2AA1CD}" type="presOf" srcId="{559D18E3-752D-4EE1-9939-C38FEFFAE5A4}" destId="{E36A5456-E43A-492B-ABAE-06F81987E8E0}" srcOrd="1" destOrd="0" presId="urn:microsoft.com/office/officeart/2005/8/layout/hierarchy2"/>
-    <dgm:cxn modelId="{C84EE6DD-58AC-4235-8888-518FAF5B1B2B}" type="presOf" srcId="{1489036D-A9DA-40B5-957F-936B4A348264}" destId="{D2E89353-C1DC-4D8C-81F7-770019C69DEF}" srcOrd="1" destOrd="0" presId="urn:microsoft.com/office/officeart/2005/8/layout/hierarchy2"/>
-    <dgm:cxn modelId="{4D8BC01A-A9B2-48A2-A705-9B0D91391DC6}" type="presOf" srcId="{C72AA88C-4AEE-412B-ABBF-33D17A0AD941}" destId="{8E5DD861-D493-4A0A-B81E-EB2108ED9BB3}" srcOrd="0" destOrd="0" presId="urn:microsoft.com/office/officeart/2005/8/layout/hierarchy2"/>
-    <dgm:cxn modelId="{48B367E3-4240-45FF-A238-FB74C40D2F5E}" type="presOf" srcId="{CFFF95AD-6A3E-4156-870B-74376FA448BF}" destId="{DE27DD97-4305-47FC-AFB0-35E1E791B27F}" srcOrd="0" destOrd="0" presId="urn:microsoft.com/office/officeart/2005/8/layout/hierarchy2"/>
-    <dgm:cxn modelId="{720ADBFF-ED24-4DE8-9091-D331FD7072D1}" type="presOf" srcId="{AD7B3DA5-2EE7-42E6-A405-E9204AD083F8}" destId="{B96A10A5-DFF5-46F1-944C-3675766C550F}" srcOrd="0" destOrd="0" presId="urn:microsoft.com/office/officeart/2005/8/layout/hierarchy2"/>
+    <dgm:cxn modelId="{97F96DE2-3775-4336-B004-2EAF8AED1294}" type="presOf" srcId="{0B7CF66D-0A27-42E3-AC6D-2DB726B0F1E6}" destId="{C296F982-F6F0-4728-ADF2-DC91F37071EA}" srcOrd="1" destOrd="0" presId="urn:microsoft.com/office/officeart/2005/8/layout/hierarchy2"/>
     <dgm:cxn modelId="{64F301FB-A593-41C9-BDB6-F0EFA7C82324}" srcId="{6EAA9C23-3A78-4C27-AAC9-504C071FA2D8}" destId="{16244E34-B2A7-4CB0-B85E-995BCA75C3E6}" srcOrd="1" destOrd="0" parTransId="{B13E7694-BD7E-4ACD-8A25-288621413B33}" sibTransId="{A0EBF300-51DB-4610-8BD4-DE84A2AC4F9A}"/>
-    <dgm:cxn modelId="{EA4C2A01-8F93-4E21-8FA0-401BD070D993}" type="presOf" srcId="{90721A67-6AD1-4A80-A90E-9D77E7AD4E6D}" destId="{2D8842D7-E959-42FA-BA94-C6E6A8D46F08}" srcOrd="0" destOrd="0" presId="urn:microsoft.com/office/officeart/2005/8/layout/hierarchy2"/>
-    <dgm:cxn modelId="{F3FFBCF3-C476-4AE7-A6D8-D1CC0F175D18}" type="presOf" srcId="{559D18E3-752D-4EE1-9939-C38FEFFAE5A4}" destId="{9EFBE792-9572-41CC-B394-D06BBCFDDEA7}" srcOrd="0" destOrd="0" presId="urn:microsoft.com/office/officeart/2005/8/layout/hierarchy2"/>
     <dgm:cxn modelId="{D05732E0-8016-4300-94E0-4C5846D8338F}" srcId="{6EAA9C23-3A78-4C27-AAC9-504C071FA2D8}" destId="{495223E1-057C-40FA-B321-DB15D7B7BF1E}" srcOrd="3" destOrd="0" parTransId="{597EB83F-9AF9-4A72-80A3-732912F27C6D}" sibTransId="{3E875B8A-F119-494A-907D-67F8BC091872}"/>
-    <dgm:cxn modelId="{9E369F67-958B-415B-92AF-3EBA75EC65D9}" type="presOf" srcId="{99F72719-26C5-43AC-9154-CEFFF5CEB37E}" destId="{A8464F86-5444-4B1D-8904-D5D84FB93A63}" srcOrd="0" destOrd="0" presId="urn:microsoft.com/office/officeart/2005/8/layout/hierarchy2"/>
-    <dgm:cxn modelId="{213A81CC-D75C-4863-87B5-07E2A013C315}" type="presOf" srcId="{6EAA9C23-3A78-4C27-AAC9-504C071FA2D8}" destId="{FFF314B7-9492-4462-8B1C-7BC33784FA0A}" srcOrd="0" destOrd="0" presId="urn:microsoft.com/office/officeart/2005/8/layout/hierarchy2"/>
+    <dgm:cxn modelId="{717668FC-86E9-4461-9489-F0F2171042BC}" type="presOf" srcId="{99F72719-26C5-43AC-9154-CEFFF5CEB37E}" destId="{ECBF6DD1-22FB-4942-9A69-C2E334F2B933}" srcOrd="1" destOrd="0" presId="urn:microsoft.com/office/officeart/2005/8/layout/hierarchy2"/>
+    <dgm:cxn modelId="{7A1D637D-9EA3-4BBC-8242-43BFB8B8F8D7}" type="presOf" srcId="{F1D4A2FF-1ED4-48C6-8293-904F41872AF1}" destId="{215E04C8-8ADC-4870-8072-6C6871A934E8}" srcOrd="0" destOrd="0" presId="urn:microsoft.com/office/officeart/2005/8/layout/hierarchy2"/>
     <dgm:cxn modelId="{967F65B6-C47B-4EC0-ADE6-CAFBBE1F0516}" srcId="{CFFF95AD-6A3E-4156-870B-74376FA448BF}" destId="{559B25C1-457C-4CA8-A035-1849D9779D21}" srcOrd="0" destOrd="0" parTransId="{1489036D-A9DA-40B5-957F-936B4A348264}" sibTransId="{CA40A06D-5492-4390-8F79-91529B97C7E3}"/>
+    <dgm:cxn modelId="{10820E9B-F692-4BF5-B197-3DDE2495C1CB}" srcId="{6EAA9C23-3A78-4C27-AAC9-504C071FA2D8}" destId="{913E8ED9-5793-4239-BAD8-A00A3159E04D}" srcOrd="0" destOrd="0" parTransId="{C72AA88C-4AEE-412B-ABBF-33D17A0AD941}" sibTransId="{E09A0026-5DBE-4A74-ADE4-A8C0FD11704F}"/>
     <dgm:cxn modelId="{D89F6048-F1B4-4787-B926-B49F52CB6F9B}" srcId="{AD7B3DA5-2EE7-42E6-A405-E9204AD083F8}" destId="{4D72C498-B5D7-4A5E-9949-13D4BDD70C79}" srcOrd="0" destOrd="0" parTransId="{3FE4910D-602C-4A72-BB9E-A3BE3A3A0E78}" sibTransId="{A5576FB7-9241-49DD-B403-195A5C6DB3B2}"/>
-    <dgm:cxn modelId="{10820E9B-F692-4BF5-B197-3DDE2495C1CB}" srcId="{6EAA9C23-3A78-4C27-AAC9-504C071FA2D8}" destId="{913E8ED9-5793-4239-BAD8-A00A3159E04D}" srcOrd="0" destOrd="0" parTransId="{C72AA88C-4AEE-412B-ABBF-33D17A0AD941}" sibTransId="{E09A0026-5DBE-4A74-ADE4-A8C0FD11704F}"/>
+    <dgm:cxn modelId="{6151CB5D-38DF-4442-942A-21F438F8D13D}" type="presOf" srcId="{139FBCB0-87C1-4D19-9898-BB48C99D5614}" destId="{2D4C1DD3-7A1B-4669-AB42-72A65ACFF1A8}" srcOrd="1" destOrd="0" presId="urn:microsoft.com/office/officeart/2005/8/layout/hierarchy2"/>
+    <dgm:cxn modelId="{B9BFF7B7-300F-48B0-B09E-697C57C345E7}" type="presOf" srcId="{4D72C498-B5D7-4A5E-9949-13D4BDD70C79}" destId="{3F3231AA-D37A-47E2-AA64-F3C7B7B2954D}" srcOrd="0" destOrd="0" presId="urn:microsoft.com/office/officeart/2005/8/layout/hierarchy2"/>
     <dgm:cxn modelId="{5D66E035-8128-4BBA-84F0-1D671D2DE898}" srcId="{6EAA9C23-3A78-4C27-AAC9-504C071FA2D8}" destId="{9E6B55FE-E53C-49DC-B515-C2397BEC2CAB}" srcOrd="2" destOrd="0" parTransId="{F1D4A2FF-1ED4-48C6-8293-904F41872AF1}" sibTransId="{9DCC26EF-3D9C-4F2C-A2B6-405DE1FD371A}"/>
-    <dgm:cxn modelId="{616AC000-21BD-4AE6-BE4E-77394CC4B574}" type="presOf" srcId="{DD6977A0-3802-4240-88A2-691E7C2C48A6}" destId="{6F424515-AE64-4689-98CF-DEE19DC54531}" srcOrd="1" destOrd="0" presId="urn:microsoft.com/office/officeart/2005/8/layout/hierarchy2"/>
-    <dgm:cxn modelId="{9F855D2A-3168-4C4A-8FBA-87D99F28F687}" type="presOf" srcId="{0B7CF66D-0A27-42E3-AC6D-2DB726B0F1E6}" destId="{F84282DA-A190-4AE4-80A2-887CA41C8DE9}" srcOrd="0" destOrd="0" presId="urn:microsoft.com/office/officeart/2005/8/layout/hierarchy2"/>
     <dgm:cxn modelId="{FD18F822-929A-4822-AE96-7ADBA2A3C5CD}" srcId="{4D72C498-B5D7-4A5E-9949-13D4BDD70C79}" destId="{FDC9356B-5836-435E-BB19-C94DC8F3D3EF}" srcOrd="0" destOrd="0" parTransId="{DD6977A0-3802-4240-88A2-691E7C2C48A6}" sibTransId="{20A4AF65-9EE3-422E-A635-F5D68A4A881B}"/>
-    <dgm:cxn modelId="{B6F178B1-A820-4C0B-A21C-DD3FF40F0277}" type="presOf" srcId="{1489036D-A9DA-40B5-957F-936B4A348264}" destId="{EBFADA6F-FD50-43FB-87CB-15B1D9AA94CD}" srcOrd="0" destOrd="0" presId="urn:microsoft.com/office/officeart/2005/8/layout/hierarchy2"/>
-    <dgm:cxn modelId="{1964F70B-2A11-4524-8EF6-9B6A4E97309B}" type="presOf" srcId="{139FBCB0-87C1-4D19-9898-BB48C99D5614}" destId="{2D4C1DD3-7A1B-4669-AB42-72A65ACFF1A8}" srcOrd="1" destOrd="0" presId="urn:microsoft.com/office/officeart/2005/8/layout/hierarchy2"/>
-    <dgm:cxn modelId="{AB9F545F-E1BC-49D5-929C-675825D64DE6}" type="presOf" srcId="{4D72C498-B5D7-4A5E-9949-13D4BDD70C79}" destId="{3F3231AA-D37A-47E2-AA64-F3C7B7B2954D}" srcOrd="0" destOrd="0" presId="urn:microsoft.com/office/officeart/2005/8/layout/hierarchy2"/>
-    <dgm:cxn modelId="{DA657E7E-954E-4398-B8B3-8171DA725FD3}" type="presOf" srcId="{24E98E51-90AC-468F-867A-C952D6FD5668}" destId="{37C38F7E-4D19-426C-A64E-1CBDFC363BB7}" srcOrd="0" destOrd="0" presId="urn:microsoft.com/office/officeart/2005/8/layout/hierarchy2"/>
-    <dgm:cxn modelId="{88B5DE5D-D80A-4D0E-8F4F-B7891699DC3F}" type="presParOf" srcId="{76D26D6D-EDAF-4C52-8B4D-841B0D968087}" destId="{F8FABF40-7E53-41D6-A584-A511DC78C1BE}" srcOrd="0" destOrd="0" presId="urn:microsoft.com/office/officeart/2005/8/layout/hierarchy2"/>
-    <dgm:cxn modelId="{53B9F270-2F30-4868-9258-D452A3BE41D1}" type="presParOf" srcId="{F8FABF40-7E53-41D6-A584-A511DC78C1BE}" destId="{2D8842D7-E959-42FA-BA94-C6E6A8D46F08}" srcOrd="0" destOrd="0" presId="urn:microsoft.com/office/officeart/2005/8/layout/hierarchy2"/>
-    <dgm:cxn modelId="{F6C008B6-783A-4D19-9F77-359B4AA95972}" type="presParOf" srcId="{F8FABF40-7E53-41D6-A584-A511DC78C1BE}" destId="{BE75B47B-3650-4F5E-B461-4EF0A961DD5A}" srcOrd="1" destOrd="0" presId="urn:microsoft.com/office/officeart/2005/8/layout/hierarchy2"/>
-    <dgm:cxn modelId="{6AA34B89-0898-4F94-A0F2-AAF76B550CFE}" type="presParOf" srcId="{BE75B47B-3650-4F5E-B461-4EF0A961DD5A}" destId="{F84282DA-A190-4AE4-80A2-887CA41C8DE9}" srcOrd="0" destOrd="0" presId="urn:microsoft.com/office/officeart/2005/8/layout/hierarchy2"/>
-    <dgm:cxn modelId="{204C03FB-ED7F-4E52-B33A-52CEEFF07CB9}" type="presParOf" srcId="{F84282DA-A190-4AE4-80A2-887CA41C8DE9}" destId="{C296F982-F6F0-4728-ADF2-DC91F37071EA}" srcOrd="0" destOrd="0" presId="urn:microsoft.com/office/officeart/2005/8/layout/hierarchy2"/>
-    <dgm:cxn modelId="{BE48DB41-F4F5-4551-A916-004FA8BB696F}" type="presParOf" srcId="{BE75B47B-3650-4F5E-B461-4EF0A961DD5A}" destId="{CF42DF83-DDC9-476D-B33D-59E7CA944A5E}" srcOrd="1" destOrd="0" presId="urn:microsoft.com/office/officeart/2005/8/layout/hierarchy2"/>
-    <dgm:cxn modelId="{38D58B70-D55A-49DA-B1E1-57F1FA6B0FC6}" type="presParOf" srcId="{CF42DF83-DDC9-476D-B33D-59E7CA944A5E}" destId="{B96A10A5-DFF5-46F1-944C-3675766C550F}" srcOrd="0" destOrd="0" presId="urn:microsoft.com/office/officeart/2005/8/layout/hierarchy2"/>
-    <dgm:cxn modelId="{639AF115-64D6-40F4-9BE0-B2B12A60E89B}" type="presParOf" srcId="{CF42DF83-DDC9-476D-B33D-59E7CA944A5E}" destId="{4F298BFB-1885-4076-9A22-AC9C0889C64B}" srcOrd="1" destOrd="0" presId="urn:microsoft.com/office/officeart/2005/8/layout/hierarchy2"/>
-    <dgm:cxn modelId="{742BCCC6-3599-4FAE-B2AC-0DD0BC41DCA6}" type="presParOf" srcId="{4F298BFB-1885-4076-9A22-AC9C0889C64B}" destId="{C26101A3-172C-4AFD-8AA5-00EF71442597}" srcOrd="0" destOrd="0" presId="urn:microsoft.com/office/officeart/2005/8/layout/hierarchy2"/>
-    <dgm:cxn modelId="{368D8247-619A-4A4F-ACF1-04DA7F015BBD}" type="presParOf" srcId="{C26101A3-172C-4AFD-8AA5-00EF71442597}" destId="{F14A685D-1E0D-4B4F-8491-096DFB19D677}" srcOrd="0" destOrd="0" presId="urn:microsoft.com/office/officeart/2005/8/layout/hierarchy2"/>
-    <dgm:cxn modelId="{C4D6A3ED-B481-484E-AE93-56B68125EF9F}" type="presParOf" srcId="{4F298BFB-1885-4076-9A22-AC9C0889C64B}" destId="{F368639D-315F-4154-88B1-6A5B912D6526}" srcOrd="1" destOrd="0" presId="urn:microsoft.com/office/officeart/2005/8/layout/hierarchy2"/>
-    <dgm:cxn modelId="{9FD463EF-313A-4D2D-9997-69A13B4E5F45}" type="presParOf" srcId="{F368639D-315F-4154-88B1-6A5B912D6526}" destId="{3F3231AA-D37A-47E2-AA64-F3C7B7B2954D}" srcOrd="0" destOrd="0" presId="urn:microsoft.com/office/officeart/2005/8/layout/hierarchy2"/>
-    <dgm:cxn modelId="{2564B416-DCDE-405C-A50A-3B581A5A51C6}" type="presParOf" srcId="{F368639D-315F-4154-88B1-6A5B912D6526}" destId="{397AEE95-8A0C-4187-A00A-9EB934AA598C}" srcOrd="1" destOrd="0" presId="urn:microsoft.com/office/officeart/2005/8/layout/hierarchy2"/>
-    <dgm:cxn modelId="{B69779A8-011A-4DD4-B81D-9D74B68FBEE5}" type="presParOf" srcId="{397AEE95-8A0C-4187-A00A-9EB934AA598C}" destId="{968AF4BE-4974-4BD5-85C7-35A0B47C6F8A}" srcOrd="0" destOrd="0" presId="urn:microsoft.com/office/officeart/2005/8/layout/hierarchy2"/>
-    <dgm:cxn modelId="{0917D3BC-E0A6-443B-B0DC-90497215E330}" type="presParOf" srcId="{968AF4BE-4974-4BD5-85C7-35A0B47C6F8A}" destId="{6F424515-AE64-4689-98CF-DEE19DC54531}" srcOrd="0" destOrd="0" presId="urn:microsoft.com/office/officeart/2005/8/layout/hierarchy2"/>
-    <dgm:cxn modelId="{AB0F42D3-C5DB-4684-8190-A0EF2F0E0CDC}" type="presParOf" srcId="{397AEE95-8A0C-4187-A00A-9EB934AA598C}" destId="{EB924A49-A3F3-497C-ACC4-327EDE264F60}" srcOrd="1" destOrd="0" presId="urn:microsoft.com/office/officeart/2005/8/layout/hierarchy2"/>
-    <dgm:cxn modelId="{C977125F-8EA7-4253-917D-AAD3DAB1D13E}" type="presParOf" srcId="{EB924A49-A3F3-497C-ACC4-327EDE264F60}" destId="{D63F150D-0E96-4C27-A427-95C317656D1D}" srcOrd="0" destOrd="0" presId="urn:microsoft.com/office/officeart/2005/8/layout/hierarchy2"/>
-    <dgm:cxn modelId="{455E60FA-89F0-41E7-AB5D-A1B29FAA3FD3}" type="presParOf" srcId="{EB924A49-A3F3-497C-ACC4-327EDE264F60}" destId="{1491B2AE-5B55-45CE-B988-8E12BEB8BF55}" srcOrd="1" destOrd="0" presId="urn:microsoft.com/office/officeart/2005/8/layout/hierarchy2"/>
-    <dgm:cxn modelId="{15DF6088-3C40-4947-BCFC-E89574D4B81F}" type="presParOf" srcId="{397AEE95-8A0C-4187-A00A-9EB934AA598C}" destId="{AEBC5B76-A737-49A2-B533-66F2022C87AD}" srcOrd="2" destOrd="0" presId="urn:microsoft.com/office/officeart/2005/8/layout/hierarchy2"/>
-    <dgm:cxn modelId="{9A2D583E-E1DA-4F82-A6A8-1A53154F680F}" type="presParOf" srcId="{AEBC5B76-A737-49A2-B533-66F2022C87AD}" destId="{2D4C1DD3-7A1B-4669-AB42-72A65ACFF1A8}" srcOrd="0" destOrd="0" presId="urn:microsoft.com/office/officeart/2005/8/layout/hierarchy2"/>
-    <dgm:cxn modelId="{FC3441CD-14F8-42C4-ACD5-F8DFCFD8322D}" type="presParOf" srcId="{397AEE95-8A0C-4187-A00A-9EB934AA598C}" destId="{9F7C6272-585E-4DDA-B1DC-EB4580AF2AB2}" srcOrd="3" destOrd="0" presId="urn:microsoft.com/office/officeart/2005/8/layout/hierarchy2"/>
-    <dgm:cxn modelId="{A037BFE8-35D2-43DA-A39A-167A48E6F73D}" type="presParOf" srcId="{9F7C6272-585E-4DDA-B1DC-EB4580AF2AB2}" destId="{DE27DD97-4305-47FC-AFB0-35E1E791B27F}" srcOrd="0" destOrd="0" presId="urn:microsoft.com/office/officeart/2005/8/layout/hierarchy2"/>
-    <dgm:cxn modelId="{1944C1DB-98CF-4BB5-ABE7-39774DF10A0B}" type="presParOf" srcId="{9F7C6272-585E-4DDA-B1DC-EB4580AF2AB2}" destId="{4A028989-708D-4CC4-885B-928EC3B6636B}" srcOrd="1" destOrd="0" presId="urn:microsoft.com/office/officeart/2005/8/layout/hierarchy2"/>
-    <dgm:cxn modelId="{7EE25B18-8513-4134-955D-903296EB59B8}" type="presParOf" srcId="{4A028989-708D-4CC4-885B-928EC3B6636B}" destId="{EBFADA6F-FD50-43FB-87CB-15B1D9AA94CD}" srcOrd="0" destOrd="0" presId="urn:microsoft.com/office/officeart/2005/8/layout/hierarchy2"/>
-    <dgm:cxn modelId="{7CD52D73-9DC1-4DAA-9B2D-B76F014FB129}" type="presParOf" srcId="{EBFADA6F-FD50-43FB-87CB-15B1D9AA94CD}" destId="{D2E89353-C1DC-4D8C-81F7-770019C69DEF}" srcOrd="0" destOrd="0" presId="urn:microsoft.com/office/officeart/2005/8/layout/hierarchy2"/>
-    <dgm:cxn modelId="{5026BF8E-EBE5-46D8-8842-07BE2AA19EC9}" type="presParOf" srcId="{4A028989-708D-4CC4-885B-928EC3B6636B}" destId="{CC9BC564-3787-4383-9FFC-61D9D0588B21}" srcOrd="1" destOrd="0" presId="urn:microsoft.com/office/officeart/2005/8/layout/hierarchy2"/>
-    <dgm:cxn modelId="{77744956-B5FC-48D6-BB6F-21AA652A42BB}" type="presParOf" srcId="{CC9BC564-3787-4383-9FFC-61D9D0588B21}" destId="{858F7110-3310-4783-BBA8-7EC1E711C660}" srcOrd="0" destOrd="0" presId="urn:microsoft.com/office/officeart/2005/8/layout/hierarchy2"/>
-    <dgm:cxn modelId="{7C1EC44E-EAB1-4B59-96C4-98633F4B8CBF}" type="presParOf" srcId="{CC9BC564-3787-4383-9FFC-61D9D0588B21}" destId="{65C1A66E-C56C-4171-AB97-8297D46BDB88}" srcOrd="1" destOrd="0" presId="urn:microsoft.com/office/officeart/2005/8/layout/hierarchy2"/>
-    <dgm:cxn modelId="{1833A727-661E-468E-9FE2-84E92E195B64}" type="presParOf" srcId="{397AEE95-8A0C-4187-A00A-9EB934AA598C}" destId="{9EFBE792-9572-41CC-B394-D06BBCFDDEA7}" srcOrd="4" destOrd="0" presId="urn:microsoft.com/office/officeart/2005/8/layout/hierarchy2"/>
-    <dgm:cxn modelId="{78B11A39-FD8B-4D48-8883-8F6F44897C3D}" type="presParOf" srcId="{9EFBE792-9572-41CC-B394-D06BBCFDDEA7}" destId="{E36A5456-E43A-492B-ABAE-06F81987E8E0}" srcOrd="0" destOrd="0" presId="urn:microsoft.com/office/officeart/2005/8/layout/hierarchy2"/>
-    <dgm:cxn modelId="{00C5A388-AFDA-4A82-9E69-B0EEA30B1A6E}" type="presParOf" srcId="{397AEE95-8A0C-4187-A00A-9EB934AA598C}" destId="{6D225540-AFA0-415E-A130-ABE75225B256}" srcOrd="5" destOrd="0" presId="urn:microsoft.com/office/officeart/2005/8/layout/hierarchy2"/>
-    <dgm:cxn modelId="{24FC0197-C8AF-47E1-8688-AA88E7E16EBA}" type="presParOf" srcId="{6D225540-AFA0-415E-A130-ABE75225B256}" destId="{37C38F7E-4D19-426C-A64E-1CBDFC363BB7}" srcOrd="0" destOrd="0" presId="urn:microsoft.com/office/officeart/2005/8/layout/hierarchy2"/>
-    <dgm:cxn modelId="{6FD4B9E3-3C1D-415F-A175-72B8B156D8CA}" type="presParOf" srcId="{6D225540-AFA0-415E-A130-ABE75225B256}" destId="{F4349A4C-5F5C-42E6-B925-D581139B19CA}" srcOrd="1" destOrd="0" presId="urn:microsoft.com/office/officeart/2005/8/layout/hierarchy2"/>
-    <dgm:cxn modelId="{BE598ED4-82BF-4DD1-8C29-391DCFA3832A}" type="presParOf" srcId="{BE75B47B-3650-4F5E-B461-4EF0A961DD5A}" destId="{A8464F86-5444-4B1D-8904-D5D84FB93A63}" srcOrd="2" destOrd="0" presId="urn:microsoft.com/office/officeart/2005/8/layout/hierarchy2"/>
-    <dgm:cxn modelId="{DC20C4D6-5D3B-479F-9156-F6F719C6F778}" type="presParOf" srcId="{A8464F86-5444-4B1D-8904-D5D84FB93A63}" destId="{ECBF6DD1-22FB-4942-9A69-C2E334F2B933}" srcOrd="0" destOrd="0" presId="urn:microsoft.com/office/officeart/2005/8/layout/hierarchy2"/>
-    <dgm:cxn modelId="{0C9B540E-E930-4410-B73D-0C5814C653DD}" type="presParOf" srcId="{BE75B47B-3650-4F5E-B461-4EF0A961DD5A}" destId="{E0C7B8DF-83A1-45D9-B9D9-9ED1C37E4CA4}" srcOrd="3" destOrd="0" presId="urn:microsoft.com/office/officeart/2005/8/layout/hierarchy2"/>
-    <dgm:cxn modelId="{19607932-C920-44AC-874D-4F78B157546C}" type="presParOf" srcId="{E0C7B8DF-83A1-45D9-B9D9-9ED1C37E4CA4}" destId="{FFF314B7-9492-4462-8B1C-7BC33784FA0A}" srcOrd="0" destOrd="0" presId="urn:microsoft.com/office/officeart/2005/8/layout/hierarchy2"/>
-    <dgm:cxn modelId="{A3D34C10-AF46-41A1-BBF3-82C216EB8544}" type="presParOf" srcId="{E0C7B8DF-83A1-45D9-B9D9-9ED1C37E4CA4}" destId="{F4FA03A4-3DA6-47F7-9A77-3B374796CB77}" srcOrd="1" destOrd="0" presId="urn:microsoft.com/office/officeart/2005/8/layout/hierarchy2"/>
-    <dgm:cxn modelId="{ACD95ABB-EAD9-4133-829B-DDC565871AF3}" type="presParOf" srcId="{F4FA03A4-3DA6-47F7-9A77-3B374796CB77}" destId="{8E5DD861-D493-4A0A-B81E-EB2108ED9BB3}" srcOrd="0" destOrd="0" presId="urn:microsoft.com/office/officeart/2005/8/layout/hierarchy2"/>
-    <dgm:cxn modelId="{9C2BE17C-CBB4-4BF8-80CF-47C446FBB89A}" type="presParOf" srcId="{8E5DD861-D493-4A0A-B81E-EB2108ED9BB3}" destId="{C0DFBE07-132A-42A3-A5E2-F594000B2340}" srcOrd="0" destOrd="0" presId="urn:microsoft.com/office/officeart/2005/8/layout/hierarchy2"/>
-    <dgm:cxn modelId="{008A45EC-9245-4491-ACFC-3682B7C9C51F}" type="presParOf" srcId="{F4FA03A4-3DA6-47F7-9A77-3B374796CB77}" destId="{D48AA310-08E8-41B2-9889-9054306545F3}" srcOrd="1" destOrd="0" presId="urn:microsoft.com/office/officeart/2005/8/layout/hierarchy2"/>
-    <dgm:cxn modelId="{981C1877-5B19-4EFC-84A0-0D67F56FBB4F}" type="presParOf" srcId="{D48AA310-08E8-41B2-9889-9054306545F3}" destId="{A21B35AB-A6E7-40B0-A48C-F2137E09EDE9}" srcOrd="0" destOrd="0" presId="urn:microsoft.com/office/officeart/2005/8/layout/hierarchy2"/>
-    <dgm:cxn modelId="{1993E9AD-2364-4B65-90E8-F1D05886E767}" type="presParOf" srcId="{D48AA310-08E8-41B2-9889-9054306545F3}" destId="{8B5CE3EF-0622-44C1-849C-2057D356BCBF}" srcOrd="1" destOrd="0" presId="urn:microsoft.com/office/officeart/2005/8/layout/hierarchy2"/>
-    <dgm:cxn modelId="{BC304BFA-30E8-44B6-831C-D4329CEE3B67}" type="presParOf" srcId="{F4FA03A4-3DA6-47F7-9A77-3B374796CB77}" destId="{D36435EE-5DD9-4CB1-80E2-64E88C5269A2}" srcOrd="2" destOrd="0" presId="urn:microsoft.com/office/officeart/2005/8/layout/hierarchy2"/>
-    <dgm:cxn modelId="{32D7A52D-1D5E-45F8-A311-020623875B2F}" type="presParOf" srcId="{D36435EE-5DD9-4CB1-80E2-64E88C5269A2}" destId="{2FF43323-1B88-4D6E-A12C-28C1BD2304F7}" srcOrd="0" destOrd="0" presId="urn:microsoft.com/office/officeart/2005/8/layout/hierarchy2"/>
-    <dgm:cxn modelId="{1D702BBC-E86D-444E-B802-2306BF0916FA}" type="presParOf" srcId="{F4FA03A4-3DA6-47F7-9A77-3B374796CB77}" destId="{36D12C6A-C33F-444D-985E-C87528F365EF}" srcOrd="3" destOrd="0" presId="urn:microsoft.com/office/officeart/2005/8/layout/hierarchy2"/>
-    <dgm:cxn modelId="{13251F40-79C7-4294-9044-41A8E5879FB1}" type="presParOf" srcId="{36D12C6A-C33F-444D-985E-C87528F365EF}" destId="{D91136A0-BBA5-4033-85D4-E551E48A4097}" srcOrd="0" destOrd="0" presId="urn:microsoft.com/office/officeart/2005/8/layout/hierarchy2"/>
-    <dgm:cxn modelId="{F42C5787-3995-43AF-92D4-6E7706B2E8FE}" type="presParOf" srcId="{36D12C6A-C33F-444D-985E-C87528F365EF}" destId="{18A8A596-414D-45EC-82A0-4CE6CE2BCEAF}" srcOrd="1" destOrd="0" presId="urn:microsoft.com/office/officeart/2005/8/layout/hierarchy2"/>
-    <dgm:cxn modelId="{547BE27E-93BE-4C88-90F3-B2897E4738BE}" type="presParOf" srcId="{F4FA03A4-3DA6-47F7-9A77-3B374796CB77}" destId="{215E04C8-8ADC-4870-8072-6C6871A934E8}" srcOrd="4" destOrd="0" presId="urn:microsoft.com/office/officeart/2005/8/layout/hierarchy2"/>
-    <dgm:cxn modelId="{0C7D22F2-D876-4CEC-93A7-F518716100E4}" type="presParOf" srcId="{215E04C8-8ADC-4870-8072-6C6871A934E8}" destId="{881DB251-9FB1-4300-9BCC-5ED061EBD6BA}" srcOrd="0" destOrd="0" presId="urn:microsoft.com/office/officeart/2005/8/layout/hierarchy2"/>
-    <dgm:cxn modelId="{97B5797D-975D-4973-9290-35C8456CEC2E}" type="presParOf" srcId="{F4FA03A4-3DA6-47F7-9A77-3B374796CB77}" destId="{99095670-E0F4-480E-9255-5D1CF51C2306}" srcOrd="5" destOrd="0" presId="urn:microsoft.com/office/officeart/2005/8/layout/hierarchy2"/>
-    <dgm:cxn modelId="{29357A09-FE2A-4BC4-A731-4564448B3064}" type="presParOf" srcId="{99095670-E0F4-480E-9255-5D1CF51C2306}" destId="{288590B9-AA3F-44E1-86EF-EEFFCBA51BD5}" srcOrd="0" destOrd="0" presId="urn:microsoft.com/office/officeart/2005/8/layout/hierarchy2"/>
-    <dgm:cxn modelId="{F8D50CA2-5774-4C9C-B97A-3F38080681C4}" type="presParOf" srcId="{99095670-E0F4-480E-9255-5D1CF51C2306}" destId="{C9ADEDFB-79EA-4185-B0EC-F6EC4D8F782E}" srcOrd="1" destOrd="0" presId="urn:microsoft.com/office/officeart/2005/8/layout/hierarchy2"/>
-    <dgm:cxn modelId="{0D35271E-CE6E-47F3-BD92-13AB8F531B85}" type="presParOf" srcId="{F4FA03A4-3DA6-47F7-9A77-3B374796CB77}" destId="{D955C53B-B716-4B38-9366-F9DF3D076BCB}" srcOrd="6" destOrd="0" presId="urn:microsoft.com/office/officeart/2005/8/layout/hierarchy2"/>
-    <dgm:cxn modelId="{4E3E619C-3939-4AA0-B09A-EED1AC1F1B94}" type="presParOf" srcId="{D955C53B-B716-4B38-9366-F9DF3D076BCB}" destId="{1FDB852C-60D2-4512-8688-DBBE489C7C32}" srcOrd="0" destOrd="0" presId="urn:microsoft.com/office/officeart/2005/8/layout/hierarchy2"/>
-    <dgm:cxn modelId="{22BA68DB-9F36-49C6-9959-200119488E8A}" type="presParOf" srcId="{F4FA03A4-3DA6-47F7-9A77-3B374796CB77}" destId="{4D2DD327-F21E-40DF-89CF-2531CE508332}" srcOrd="7" destOrd="0" presId="urn:microsoft.com/office/officeart/2005/8/layout/hierarchy2"/>
-    <dgm:cxn modelId="{7BD66336-6613-4D48-A12F-5B6896317BD6}" type="presParOf" srcId="{4D2DD327-F21E-40DF-89CF-2531CE508332}" destId="{98EDA116-065D-473B-983B-F7A1A4E0692D}" srcOrd="0" destOrd="0" presId="urn:microsoft.com/office/officeart/2005/8/layout/hierarchy2"/>
-    <dgm:cxn modelId="{5752094C-38C4-489E-9C1D-720A739A4376}" type="presParOf" srcId="{4D2DD327-F21E-40DF-89CF-2531CE508332}" destId="{DF92D010-B557-4787-97CA-5DC4251ABFBB}" srcOrd="1" destOrd="0" presId="urn:microsoft.com/office/officeart/2005/8/layout/hierarchy2"/>
+    <dgm:cxn modelId="{452194EF-DAF7-451D-9EBF-D5E04CD53FD3}" type="presOf" srcId="{1489036D-A9DA-40B5-957F-936B4A348264}" destId="{D2E89353-C1DC-4D8C-81F7-770019C69DEF}" srcOrd="1" destOrd="0" presId="urn:microsoft.com/office/officeart/2005/8/layout/hierarchy2"/>
+    <dgm:cxn modelId="{4FF0388D-142D-46CE-90DD-017873238CA8}" type="presOf" srcId="{90721A67-6AD1-4A80-A90E-9D77E7AD4E6D}" destId="{2D8842D7-E959-42FA-BA94-C6E6A8D46F08}" srcOrd="0" destOrd="0" presId="urn:microsoft.com/office/officeart/2005/8/layout/hierarchy2"/>
+    <dgm:cxn modelId="{4FFC989C-08FC-40C7-8407-6F8A48F30515}" type="presOf" srcId="{559D18E3-752D-4EE1-9939-C38FEFFAE5A4}" destId="{9EFBE792-9572-41CC-B394-D06BBCFDDEA7}" srcOrd="0" destOrd="0" presId="urn:microsoft.com/office/officeart/2005/8/layout/hierarchy2"/>
+    <dgm:cxn modelId="{C15728EC-9511-4EE9-9966-97F8FC4E472E}" type="presOf" srcId="{CFFF95AD-6A3E-4156-870B-74376FA448BF}" destId="{DE27DD97-4305-47FC-AFB0-35E1E791B27F}" srcOrd="0" destOrd="0" presId="urn:microsoft.com/office/officeart/2005/8/layout/hierarchy2"/>
+    <dgm:cxn modelId="{DF0F5AA0-B1AE-43B9-89A3-7B0158EBB787}" type="presOf" srcId="{FDC9356B-5836-435E-BB19-C94DC8F3D3EF}" destId="{D63F150D-0E96-4C27-A427-95C317656D1D}" srcOrd="0" destOrd="0" presId="urn:microsoft.com/office/officeart/2005/8/layout/hierarchy2"/>
+    <dgm:cxn modelId="{C5781870-7E37-4BCF-B397-5B74F5340A6F}" type="presOf" srcId="{597EB83F-9AF9-4A72-80A3-732912F27C6D}" destId="{D955C53B-B716-4B38-9366-F9DF3D076BCB}" srcOrd="0" destOrd="0" presId="urn:microsoft.com/office/officeart/2005/8/layout/hierarchy2"/>
+    <dgm:cxn modelId="{70B6570D-77AA-4A9B-A75B-9384693E96D9}" type="presParOf" srcId="{76D26D6D-EDAF-4C52-8B4D-841B0D968087}" destId="{F8FABF40-7E53-41D6-A584-A511DC78C1BE}" srcOrd="0" destOrd="0" presId="urn:microsoft.com/office/officeart/2005/8/layout/hierarchy2"/>
+    <dgm:cxn modelId="{BF6991C7-8964-4DC5-A0A2-C66928D229CE}" type="presParOf" srcId="{F8FABF40-7E53-41D6-A584-A511DC78C1BE}" destId="{2D8842D7-E959-42FA-BA94-C6E6A8D46F08}" srcOrd="0" destOrd="0" presId="urn:microsoft.com/office/officeart/2005/8/layout/hierarchy2"/>
+    <dgm:cxn modelId="{42EC9F36-E7AB-48B6-B485-D2673D488522}" type="presParOf" srcId="{F8FABF40-7E53-41D6-A584-A511DC78C1BE}" destId="{BE75B47B-3650-4F5E-B461-4EF0A961DD5A}" srcOrd="1" destOrd="0" presId="urn:microsoft.com/office/officeart/2005/8/layout/hierarchy2"/>
+    <dgm:cxn modelId="{AF7BBEC1-692A-410B-A026-A3616E1DD7F7}" type="presParOf" srcId="{BE75B47B-3650-4F5E-B461-4EF0A961DD5A}" destId="{F84282DA-A190-4AE4-80A2-887CA41C8DE9}" srcOrd="0" destOrd="0" presId="urn:microsoft.com/office/officeart/2005/8/layout/hierarchy2"/>
+    <dgm:cxn modelId="{6A66DC13-96B4-4176-9221-C7E9DEC4B2E5}" type="presParOf" srcId="{F84282DA-A190-4AE4-80A2-887CA41C8DE9}" destId="{C296F982-F6F0-4728-ADF2-DC91F37071EA}" srcOrd="0" destOrd="0" presId="urn:microsoft.com/office/officeart/2005/8/layout/hierarchy2"/>
+    <dgm:cxn modelId="{A7E4DB6D-7083-4EF7-9F5F-1F8EC74D20C6}" type="presParOf" srcId="{BE75B47B-3650-4F5E-B461-4EF0A961DD5A}" destId="{CF42DF83-DDC9-476D-B33D-59E7CA944A5E}" srcOrd="1" destOrd="0" presId="urn:microsoft.com/office/officeart/2005/8/layout/hierarchy2"/>
+    <dgm:cxn modelId="{B149325B-168B-4AB2-81D1-45F9C302C97E}" type="presParOf" srcId="{CF42DF83-DDC9-476D-B33D-59E7CA944A5E}" destId="{B96A10A5-DFF5-46F1-944C-3675766C550F}" srcOrd="0" destOrd="0" presId="urn:microsoft.com/office/officeart/2005/8/layout/hierarchy2"/>
+    <dgm:cxn modelId="{1AAEFE06-3E12-4E26-9BB2-0F026FCF0062}" type="presParOf" srcId="{CF42DF83-DDC9-476D-B33D-59E7CA944A5E}" destId="{4F298BFB-1885-4076-9A22-AC9C0889C64B}" srcOrd="1" destOrd="0" presId="urn:microsoft.com/office/officeart/2005/8/layout/hierarchy2"/>
+    <dgm:cxn modelId="{C9BA5464-3535-443A-8548-87617C7AE728}" type="presParOf" srcId="{4F298BFB-1885-4076-9A22-AC9C0889C64B}" destId="{C26101A3-172C-4AFD-8AA5-00EF71442597}" srcOrd="0" destOrd="0" presId="urn:microsoft.com/office/officeart/2005/8/layout/hierarchy2"/>
+    <dgm:cxn modelId="{211E40B8-2C10-481C-90A2-36024ADFEC54}" type="presParOf" srcId="{C26101A3-172C-4AFD-8AA5-00EF71442597}" destId="{F14A685D-1E0D-4B4F-8491-096DFB19D677}" srcOrd="0" destOrd="0" presId="urn:microsoft.com/office/officeart/2005/8/layout/hierarchy2"/>
+    <dgm:cxn modelId="{B0545F84-1662-440F-B591-45B89767BEE4}" type="presParOf" srcId="{4F298BFB-1885-4076-9A22-AC9C0889C64B}" destId="{F368639D-315F-4154-88B1-6A5B912D6526}" srcOrd="1" destOrd="0" presId="urn:microsoft.com/office/officeart/2005/8/layout/hierarchy2"/>
+    <dgm:cxn modelId="{BC08695A-8263-418F-A82C-4DC6A9F1816D}" type="presParOf" srcId="{F368639D-315F-4154-88B1-6A5B912D6526}" destId="{3F3231AA-D37A-47E2-AA64-F3C7B7B2954D}" srcOrd="0" destOrd="0" presId="urn:microsoft.com/office/officeart/2005/8/layout/hierarchy2"/>
+    <dgm:cxn modelId="{E44D177D-EFB8-48F6-AF1B-13F604FD7442}" type="presParOf" srcId="{F368639D-315F-4154-88B1-6A5B912D6526}" destId="{397AEE95-8A0C-4187-A00A-9EB934AA598C}" srcOrd="1" destOrd="0" presId="urn:microsoft.com/office/officeart/2005/8/layout/hierarchy2"/>
+    <dgm:cxn modelId="{DA1522CA-28C7-4C9B-A895-931AEDE30BA5}" type="presParOf" srcId="{397AEE95-8A0C-4187-A00A-9EB934AA598C}" destId="{968AF4BE-4974-4BD5-85C7-35A0B47C6F8A}" srcOrd="0" destOrd="0" presId="urn:microsoft.com/office/officeart/2005/8/layout/hierarchy2"/>
+    <dgm:cxn modelId="{C737789F-CB3A-46CC-A5EA-2705CABA10AC}" type="presParOf" srcId="{968AF4BE-4974-4BD5-85C7-35A0B47C6F8A}" destId="{6F424515-AE64-4689-98CF-DEE19DC54531}" srcOrd="0" destOrd="0" presId="urn:microsoft.com/office/officeart/2005/8/layout/hierarchy2"/>
+    <dgm:cxn modelId="{BE146B0F-CCD2-4AE5-8230-FC57B83AE00B}" type="presParOf" srcId="{397AEE95-8A0C-4187-A00A-9EB934AA598C}" destId="{EB924A49-A3F3-497C-ACC4-327EDE264F60}" srcOrd="1" destOrd="0" presId="urn:microsoft.com/office/officeart/2005/8/layout/hierarchy2"/>
+    <dgm:cxn modelId="{6BE331FE-BD2F-4DA3-8C7A-432854DAC34D}" type="presParOf" srcId="{EB924A49-A3F3-497C-ACC4-327EDE264F60}" destId="{D63F150D-0E96-4C27-A427-95C317656D1D}" srcOrd="0" destOrd="0" presId="urn:microsoft.com/office/officeart/2005/8/layout/hierarchy2"/>
+    <dgm:cxn modelId="{4B03DD35-FE4E-40C1-88B8-E22BCD9F185E}" type="presParOf" srcId="{EB924A49-A3F3-497C-ACC4-327EDE264F60}" destId="{1491B2AE-5B55-45CE-B988-8E12BEB8BF55}" srcOrd="1" destOrd="0" presId="urn:microsoft.com/office/officeart/2005/8/layout/hierarchy2"/>
+    <dgm:cxn modelId="{F52BE5AC-3413-474E-97BB-82FAEA76CDBC}" type="presParOf" srcId="{397AEE95-8A0C-4187-A00A-9EB934AA598C}" destId="{AEBC5B76-A737-49A2-B533-66F2022C87AD}" srcOrd="2" destOrd="0" presId="urn:microsoft.com/office/officeart/2005/8/layout/hierarchy2"/>
+    <dgm:cxn modelId="{3CE8A12E-4C14-4F7D-BCAE-1710AD205B35}" type="presParOf" srcId="{AEBC5B76-A737-49A2-B533-66F2022C87AD}" destId="{2D4C1DD3-7A1B-4669-AB42-72A65ACFF1A8}" srcOrd="0" destOrd="0" presId="urn:microsoft.com/office/officeart/2005/8/layout/hierarchy2"/>
+    <dgm:cxn modelId="{10BDF8E3-7120-445B-A7A9-0B4D9B35D878}" type="presParOf" srcId="{397AEE95-8A0C-4187-A00A-9EB934AA598C}" destId="{9F7C6272-585E-4DDA-B1DC-EB4580AF2AB2}" srcOrd="3" destOrd="0" presId="urn:microsoft.com/office/officeart/2005/8/layout/hierarchy2"/>
+    <dgm:cxn modelId="{B805AE87-DC8C-4F94-94B2-5C67ABD4C2D0}" type="presParOf" srcId="{9F7C6272-585E-4DDA-B1DC-EB4580AF2AB2}" destId="{DE27DD97-4305-47FC-AFB0-35E1E791B27F}" srcOrd="0" destOrd="0" presId="urn:microsoft.com/office/officeart/2005/8/layout/hierarchy2"/>
+    <dgm:cxn modelId="{A4D1507C-56D2-4FA0-B907-12BA013B85E7}" type="presParOf" srcId="{9F7C6272-585E-4DDA-B1DC-EB4580AF2AB2}" destId="{4A028989-708D-4CC4-885B-928EC3B6636B}" srcOrd="1" destOrd="0" presId="urn:microsoft.com/office/officeart/2005/8/layout/hierarchy2"/>
+    <dgm:cxn modelId="{A16F57CC-45C3-48FC-A12E-A8279B4CD3A2}" type="presParOf" srcId="{4A028989-708D-4CC4-885B-928EC3B6636B}" destId="{EBFADA6F-FD50-43FB-87CB-15B1D9AA94CD}" srcOrd="0" destOrd="0" presId="urn:microsoft.com/office/officeart/2005/8/layout/hierarchy2"/>
+    <dgm:cxn modelId="{8CD1C3FC-ED9A-4039-A69F-26AD1CB4157A}" type="presParOf" srcId="{EBFADA6F-FD50-43FB-87CB-15B1D9AA94CD}" destId="{D2E89353-C1DC-4D8C-81F7-770019C69DEF}" srcOrd="0" destOrd="0" presId="urn:microsoft.com/office/officeart/2005/8/layout/hierarchy2"/>
+    <dgm:cxn modelId="{903C5C13-A3A2-4647-8A95-B041FB16B027}" type="presParOf" srcId="{4A028989-708D-4CC4-885B-928EC3B6636B}" destId="{CC9BC564-3787-4383-9FFC-61D9D0588B21}" srcOrd="1" destOrd="0" presId="urn:microsoft.com/office/officeart/2005/8/layout/hierarchy2"/>
+    <dgm:cxn modelId="{0B88E54F-51BE-4D5F-8B20-2EE7D99D83EC}" type="presParOf" srcId="{CC9BC564-3787-4383-9FFC-61D9D0588B21}" destId="{858F7110-3310-4783-BBA8-7EC1E711C660}" srcOrd="0" destOrd="0" presId="urn:microsoft.com/office/officeart/2005/8/layout/hierarchy2"/>
+    <dgm:cxn modelId="{F8AEE440-7BD1-4DEC-96A6-B7EDED8CCFDD}" type="presParOf" srcId="{CC9BC564-3787-4383-9FFC-61D9D0588B21}" destId="{65C1A66E-C56C-4171-AB97-8297D46BDB88}" srcOrd="1" destOrd="0" presId="urn:microsoft.com/office/officeart/2005/8/layout/hierarchy2"/>
+    <dgm:cxn modelId="{895F3D3C-C361-429D-9868-3EDE415B8CEC}" type="presParOf" srcId="{397AEE95-8A0C-4187-A00A-9EB934AA598C}" destId="{9EFBE792-9572-41CC-B394-D06BBCFDDEA7}" srcOrd="4" destOrd="0" presId="urn:microsoft.com/office/officeart/2005/8/layout/hierarchy2"/>
+    <dgm:cxn modelId="{5F308DBF-1F38-4090-B60B-D3E71F6898AF}" type="presParOf" srcId="{9EFBE792-9572-41CC-B394-D06BBCFDDEA7}" destId="{E36A5456-E43A-492B-ABAE-06F81987E8E0}" srcOrd="0" destOrd="0" presId="urn:microsoft.com/office/officeart/2005/8/layout/hierarchy2"/>
+    <dgm:cxn modelId="{70485AC4-0F11-442A-B257-17F2468D58CB}" type="presParOf" srcId="{397AEE95-8A0C-4187-A00A-9EB934AA598C}" destId="{6D225540-AFA0-415E-A130-ABE75225B256}" srcOrd="5" destOrd="0" presId="urn:microsoft.com/office/officeart/2005/8/layout/hierarchy2"/>
+    <dgm:cxn modelId="{57DBB0E3-5824-44F3-8180-935671D79B6B}" type="presParOf" srcId="{6D225540-AFA0-415E-A130-ABE75225B256}" destId="{37C38F7E-4D19-426C-A64E-1CBDFC363BB7}" srcOrd="0" destOrd="0" presId="urn:microsoft.com/office/officeart/2005/8/layout/hierarchy2"/>
+    <dgm:cxn modelId="{095C71B1-75DE-449F-BDB9-1FCD8CCDF4EE}" type="presParOf" srcId="{6D225540-AFA0-415E-A130-ABE75225B256}" destId="{F4349A4C-5F5C-42E6-B925-D581139B19CA}" srcOrd="1" destOrd="0" presId="urn:microsoft.com/office/officeart/2005/8/layout/hierarchy2"/>
+    <dgm:cxn modelId="{6CAC6ECB-AA42-43DD-8E95-5334FAF9BFDF}" type="presParOf" srcId="{BE75B47B-3650-4F5E-B461-4EF0A961DD5A}" destId="{A8464F86-5444-4B1D-8904-D5D84FB93A63}" srcOrd="2" destOrd="0" presId="urn:microsoft.com/office/officeart/2005/8/layout/hierarchy2"/>
+    <dgm:cxn modelId="{A13405EE-F9DB-49B5-8D48-EFDF998C98F4}" type="presParOf" srcId="{A8464F86-5444-4B1D-8904-D5D84FB93A63}" destId="{ECBF6DD1-22FB-4942-9A69-C2E334F2B933}" srcOrd="0" destOrd="0" presId="urn:microsoft.com/office/officeart/2005/8/layout/hierarchy2"/>
+    <dgm:cxn modelId="{310CB82D-8F74-431F-B273-1F897F99CD8F}" type="presParOf" srcId="{BE75B47B-3650-4F5E-B461-4EF0A961DD5A}" destId="{E0C7B8DF-83A1-45D9-B9D9-9ED1C37E4CA4}" srcOrd="3" destOrd="0" presId="urn:microsoft.com/office/officeart/2005/8/layout/hierarchy2"/>
+    <dgm:cxn modelId="{2103C1E6-5EE9-4812-9B2A-406C40D5AAE9}" type="presParOf" srcId="{E0C7B8DF-83A1-45D9-B9D9-9ED1C37E4CA4}" destId="{FFF314B7-9492-4462-8B1C-7BC33784FA0A}" srcOrd="0" destOrd="0" presId="urn:microsoft.com/office/officeart/2005/8/layout/hierarchy2"/>
+    <dgm:cxn modelId="{192EAAEA-DFF4-44DF-9037-2E411F4E979F}" type="presParOf" srcId="{E0C7B8DF-83A1-45D9-B9D9-9ED1C37E4CA4}" destId="{F4FA03A4-3DA6-47F7-9A77-3B374796CB77}" srcOrd="1" destOrd="0" presId="urn:microsoft.com/office/officeart/2005/8/layout/hierarchy2"/>
+    <dgm:cxn modelId="{D19606F2-75E5-4C49-9E2D-39F5D6641E32}" type="presParOf" srcId="{F4FA03A4-3DA6-47F7-9A77-3B374796CB77}" destId="{8E5DD861-D493-4A0A-B81E-EB2108ED9BB3}" srcOrd="0" destOrd="0" presId="urn:microsoft.com/office/officeart/2005/8/layout/hierarchy2"/>
+    <dgm:cxn modelId="{D5FEE837-8A37-4893-BBC5-C03DCDF3AAB1}" type="presParOf" srcId="{8E5DD861-D493-4A0A-B81E-EB2108ED9BB3}" destId="{C0DFBE07-132A-42A3-A5E2-F594000B2340}" srcOrd="0" destOrd="0" presId="urn:microsoft.com/office/officeart/2005/8/layout/hierarchy2"/>
+    <dgm:cxn modelId="{5B09B883-D6A5-431D-B0B0-882C23A24DCF}" type="presParOf" srcId="{F4FA03A4-3DA6-47F7-9A77-3B374796CB77}" destId="{D48AA310-08E8-41B2-9889-9054306545F3}" srcOrd="1" destOrd="0" presId="urn:microsoft.com/office/officeart/2005/8/layout/hierarchy2"/>
+    <dgm:cxn modelId="{FD4DC6CA-A2FE-4C46-B4EF-6E8FC3E2E281}" type="presParOf" srcId="{D48AA310-08E8-41B2-9889-9054306545F3}" destId="{A21B35AB-A6E7-40B0-A48C-F2137E09EDE9}" srcOrd="0" destOrd="0" presId="urn:microsoft.com/office/officeart/2005/8/layout/hierarchy2"/>
+    <dgm:cxn modelId="{B316B522-B0ED-4725-8EBD-B609036ADA4E}" type="presParOf" srcId="{D48AA310-08E8-41B2-9889-9054306545F3}" destId="{8B5CE3EF-0622-44C1-849C-2057D356BCBF}" srcOrd="1" destOrd="0" presId="urn:microsoft.com/office/officeart/2005/8/layout/hierarchy2"/>
+    <dgm:cxn modelId="{1D464554-6A05-43AC-8457-A32C88D2B952}" type="presParOf" srcId="{F4FA03A4-3DA6-47F7-9A77-3B374796CB77}" destId="{D36435EE-5DD9-4CB1-80E2-64E88C5269A2}" srcOrd="2" destOrd="0" presId="urn:microsoft.com/office/officeart/2005/8/layout/hierarchy2"/>
+    <dgm:cxn modelId="{4B6BF197-6981-48D6-8A4F-91A4D76991AF}" type="presParOf" srcId="{D36435EE-5DD9-4CB1-80E2-64E88C5269A2}" destId="{2FF43323-1B88-4D6E-A12C-28C1BD2304F7}" srcOrd="0" destOrd="0" presId="urn:microsoft.com/office/officeart/2005/8/layout/hierarchy2"/>
+    <dgm:cxn modelId="{8C6E9422-1D12-4032-AD89-BBF14630DBC2}" type="presParOf" srcId="{F4FA03A4-3DA6-47F7-9A77-3B374796CB77}" destId="{36D12C6A-C33F-444D-985E-C87528F365EF}" srcOrd="3" destOrd="0" presId="urn:microsoft.com/office/officeart/2005/8/layout/hierarchy2"/>
+    <dgm:cxn modelId="{48EA98D5-87EE-4A54-AE15-98D749DED4BA}" type="presParOf" srcId="{36D12C6A-C33F-444D-985E-C87528F365EF}" destId="{D91136A0-BBA5-4033-85D4-E551E48A4097}" srcOrd="0" destOrd="0" presId="urn:microsoft.com/office/officeart/2005/8/layout/hierarchy2"/>
+    <dgm:cxn modelId="{066264E8-D12C-434F-979F-E24F170FC218}" type="presParOf" srcId="{36D12C6A-C33F-444D-985E-C87528F365EF}" destId="{18A8A596-414D-45EC-82A0-4CE6CE2BCEAF}" srcOrd="1" destOrd="0" presId="urn:microsoft.com/office/officeart/2005/8/layout/hierarchy2"/>
+    <dgm:cxn modelId="{2EC9D05F-B046-4462-89A3-4E19CC04BD6B}" type="presParOf" srcId="{F4FA03A4-3DA6-47F7-9A77-3B374796CB77}" destId="{215E04C8-8ADC-4870-8072-6C6871A934E8}" srcOrd="4" destOrd="0" presId="urn:microsoft.com/office/officeart/2005/8/layout/hierarchy2"/>
+    <dgm:cxn modelId="{459A97C5-8724-456D-9C46-B31BA1426690}" type="presParOf" srcId="{215E04C8-8ADC-4870-8072-6C6871A934E8}" destId="{881DB251-9FB1-4300-9BCC-5ED061EBD6BA}" srcOrd="0" destOrd="0" presId="urn:microsoft.com/office/officeart/2005/8/layout/hierarchy2"/>
+    <dgm:cxn modelId="{88CE4ED6-630A-4542-BEB0-FE3E4426D6C3}" type="presParOf" srcId="{F4FA03A4-3DA6-47F7-9A77-3B374796CB77}" destId="{99095670-E0F4-480E-9255-5D1CF51C2306}" srcOrd="5" destOrd="0" presId="urn:microsoft.com/office/officeart/2005/8/layout/hierarchy2"/>
+    <dgm:cxn modelId="{F1F2DFE9-9306-4E2E-AD11-779808FDAC92}" type="presParOf" srcId="{99095670-E0F4-480E-9255-5D1CF51C2306}" destId="{288590B9-AA3F-44E1-86EF-EEFFCBA51BD5}" srcOrd="0" destOrd="0" presId="urn:microsoft.com/office/officeart/2005/8/layout/hierarchy2"/>
+    <dgm:cxn modelId="{E0F896B2-1BF2-4873-A165-CFBB9958CE2D}" type="presParOf" srcId="{99095670-E0F4-480E-9255-5D1CF51C2306}" destId="{C9ADEDFB-79EA-4185-B0EC-F6EC4D8F782E}" srcOrd="1" destOrd="0" presId="urn:microsoft.com/office/officeart/2005/8/layout/hierarchy2"/>
+    <dgm:cxn modelId="{94B29803-FB93-4C20-84FD-3BAD5DF3646F}" type="presParOf" srcId="{F4FA03A4-3DA6-47F7-9A77-3B374796CB77}" destId="{D955C53B-B716-4B38-9366-F9DF3D076BCB}" srcOrd="6" destOrd="0" presId="urn:microsoft.com/office/officeart/2005/8/layout/hierarchy2"/>
+    <dgm:cxn modelId="{8BDF3B8D-DB2C-4745-AD87-3AFB2C00CD6E}" type="presParOf" srcId="{D955C53B-B716-4B38-9366-F9DF3D076BCB}" destId="{1FDB852C-60D2-4512-8688-DBBE489C7C32}" srcOrd="0" destOrd="0" presId="urn:microsoft.com/office/officeart/2005/8/layout/hierarchy2"/>
+    <dgm:cxn modelId="{A5DE1034-009F-4E0B-A478-BF622CAEBF57}" type="presParOf" srcId="{F4FA03A4-3DA6-47F7-9A77-3B374796CB77}" destId="{4D2DD327-F21E-40DF-89CF-2531CE508332}" srcOrd="7" destOrd="0" presId="urn:microsoft.com/office/officeart/2005/8/layout/hierarchy2"/>
+    <dgm:cxn modelId="{316E653D-2A13-472D-BE98-291DEC40A1F9}" type="presParOf" srcId="{4D2DD327-F21E-40DF-89CF-2531CE508332}" destId="{98EDA116-065D-473B-983B-F7A1A4E0692D}" srcOrd="0" destOrd="0" presId="urn:microsoft.com/office/officeart/2005/8/layout/hierarchy2"/>
+    <dgm:cxn modelId="{62844B8F-5049-4EDE-8CD0-807CD79E0A48}" type="presParOf" srcId="{4D2DD327-F21E-40DF-89CF-2531CE508332}" destId="{DF92D010-B557-4787-97CA-5DC4251ABFBB}" srcOrd="1" destOrd="0" presId="urn:microsoft.com/office/officeart/2005/8/layout/hierarchy2"/>
   </dgm:cxnLst>
   <dgm:bg/>
   <dgm:whole/>
@@ -20563,103 +21087,103 @@
     </dgm:pt>
   </dgm:ptLst>
   <dgm:cxnLst>
-    <dgm:cxn modelId="{D89E277A-0E62-499F-B83D-94F6200F79E4}" type="presOf" srcId="{50BC2FEF-90AA-4887-A217-BCE929A4632A}" destId="{FDA47220-895B-4A69-B2BB-8BF8C016FF4B}" srcOrd="0" destOrd="0" presId="urn:microsoft.com/office/officeart/2005/8/layout/hierarchy2"/>
+    <dgm:cxn modelId="{8F368041-9C13-41AF-BE50-9CDF02D4B567}" type="presOf" srcId="{C3D618C2-BF81-4220-A584-D841429B7058}" destId="{CA6C5886-D1D3-4819-90BD-4BAC8F1EE87D}" srcOrd="0" destOrd="0" presId="urn:microsoft.com/office/officeart/2005/8/layout/hierarchy2"/>
+    <dgm:cxn modelId="{A94B9B22-84F7-4354-859F-D18306C18A11}" type="presOf" srcId="{7BC373CD-A346-4D76-9165-35DCB418DD6B}" destId="{F67B909A-A307-4E9B-9469-45A779E59A51}" srcOrd="1" destOrd="0" presId="urn:microsoft.com/office/officeart/2005/8/layout/hierarchy2"/>
+    <dgm:cxn modelId="{D6635D42-8CB8-42FF-B313-43D556969352}" type="presOf" srcId="{80D7FF03-79A4-410F-8B98-6A9724B85CBA}" destId="{47ACED10-AF50-4A06-8AC5-32A97AE3B1C8}" srcOrd="0" destOrd="0" presId="urn:microsoft.com/office/officeart/2005/8/layout/hierarchy2"/>
+    <dgm:cxn modelId="{FF95FF14-3CB9-4F5B-AEB2-869D3363C30F}" type="presOf" srcId="{45CDA3C7-8713-4369-838A-8B5F475DA36B}" destId="{A1B1FB24-4A19-4073-B3DA-7D6FAFFD6611}" srcOrd="0" destOrd="0" presId="urn:microsoft.com/office/officeart/2005/8/layout/hierarchy2"/>
+    <dgm:cxn modelId="{DC82CCE7-BC82-4DBF-B664-2EC260193B9B}" type="presOf" srcId="{BABCE05A-4544-49DE-A70D-EBD4C2932AA1}" destId="{12FD7525-DB42-46F9-B8FD-D33568A05731}" srcOrd="1" destOrd="0" presId="urn:microsoft.com/office/officeart/2005/8/layout/hierarchy2"/>
     <dgm:cxn modelId="{D4445B13-46F9-4298-8EF3-3D7743530902}" srcId="{D4D9B399-9B7F-46DA-97B2-FED098F5DA6B}" destId="{86643E8D-F7CB-4F7B-B35A-FF26EACC433C}" srcOrd="1" destOrd="0" parTransId="{5E47499F-6F41-4F22-A420-01A675CE6103}" sibTransId="{DB2EC02B-535E-4B00-9144-23BE3F31800E}"/>
+    <dgm:cxn modelId="{F0E23B36-4F9B-4B1C-9997-40A02BBA4FB1}" type="presOf" srcId="{139FABCB-F47A-4731-86FD-9DEB34D850B8}" destId="{AB7C6CD4-FF75-4E23-A8C3-0A2318DBB1D6}" srcOrd="0" destOrd="0" presId="urn:microsoft.com/office/officeart/2005/8/layout/hierarchy2"/>
+    <dgm:cxn modelId="{BB4CC936-2B14-456F-8EFA-2B8B6690308B}" type="presOf" srcId="{96FC7229-231F-4CA5-9914-6E9A83756569}" destId="{1906A700-A645-429B-8F9F-2A4F59D4835E}" srcOrd="0" destOrd="0" presId="urn:microsoft.com/office/officeart/2005/8/layout/hierarchy2"/>
+    <dgm:cxn modelId="{D9359DEC-F553-4C06-A43A-73C658DFC613}" type="presOf" srcId="{B503AF60-5EB5-4190-8EFC-246E35833849}" destId="{F53448B5-447F-4F1A-81C6-1F0D19E192DD}" srcOrd="0" destOrd="0" presId="urn:microsoft.com/office/officeart/2005/8/layout/hierarchy2"/>
+    <dgm:cxn modelId="{266773A0-C56B-4730-A4F7-EAFCE9B0878E}" type="presOf" srcId="{076B6350-4EE3-45E3-9904-173A771DF62A}" destId="{BE306FCD-9806-4F30-B3B1-CA273857349C}" srcOrd="0" destOrd="0" presId="urn:microsoft.com/office/officeart/2005/8/layout/hierarchy2"/>
+    <dgm:cxn modelId="{218B7A65-F9E4-48A3-8CBA-7861341571AC}" type="presOf" srcId="{DC7A1CA0-5D34-4F3B-A580-15CFD66EA796}" destId="{368F1645-5A66-45DB-B296-C23315AB7E22}" srcOrd="0" destOrd="0" presId="urn:microsoft.com/office/officeart/2005/8/layout/hierarchy2"/>
+    <dgm:cxn modelId="{F14138C1-A3B2-4AE2-A00B-7F7DE38EAA68}" srcId="{5AA90255-5B35-44C4-B702-E81F223BEFD8}" destId="{45CDA3C7-8713-4369-838A-8B5F475DA36B}" srcOrd="0" destOrd="0" parTransId="{139FABCB-F47A-4731-86FD-9DEB34D850B8}" sibTransId="{7D179423-A3B9-4F05-A55D-89D4307A11C9}"/>
     <dgm:cxn modelId="{C353768D-EED9-4E80-8091-56483B0ECF51}" srcId="{D4D9B399-9B7F-46DA-97B2-FED098F5DA6B}" destId="{C3D618C2-BF81-4220-A584-D841429B7058}" srcOrd="0" destOrd="0" parTransId="{BABCE05A-4544-49DE-A70D-EBD4C2932AA1}" sibTransId="{C88A3667-CC99-4312-8DC1-79D7EC0A2D9C}"/>
+    <dgm:cxn modelId="{AC65B295-1D3A-47B4-AED5-211880298857}" type="presOf" srcId="{50BC2FEF-90AA-4887-A217-BCE929A4632A}" destId="{9F0B1A31-63BD-41F6-82FC-F5574A92E909}" srcOrd="1" destOrd="0" presId="urn:microsoft.com/office/officeart/2005/8/layout/hierarchy2"/>
+    <dgm:cxn modelId="{BCA12DD8-D94C-4867-A336-6AD0980A4848}" type="presOf" srcId="{8B8178A4-03D0-4F83-88CD-9E6E781603E6}" destId="{C0C8DC8E-72DB-4A2E-A50E-DA1CA06D79E3}" srcOrd="0" destOrd="0" presId="urn:microsoft.com/office/officeart/2005/8/layout/hierarchy2"/>
+    <dgm:cxn modelId="{7AC2DF02-E388-4F37-8C08-C39FF4781243}" type="presOf" srcId="{83FAD934-5D5B-40FC-B3CA-D6105DE3D322}" destId="{19EBF599-727A-47CA-B105-7B4051DFB8C7}" srcOrd="1" destOrd="0" presId="urn:microsoft.com/office/officeart/2005/8/layout/hierarchy2"/>
+    <dgm:cxn modelId="{FDA3CE0B-1552-46CE-A54F-3489287A5C69}" type="presOf" srcId="{753D8466-5B43-4022-9EA6-80697AD791EF}" destId="{2938BCE4-55BC-4FA7-8B13-8D7362E71CAD}" srcOrd="0" destOrd="0" presId="urn:microsoft.com/office/officeart/2005/8/layout/hierarchy2"/>
+    <dgm:cxn modelId="{54AEBF3C-56B5-4BBA-A8F3-F0887CC052BC}" type="presOf" srcId="{7B2890D2-36E9-4029-898C-FC7E72272380}" destId="{497DB5E4-8EF3-40EA-9803-E80F51F19C35}" srcOrd="0" destOrd="0" presId="urn:microsoft.com/office/officeart/2005/8/layout/hierarchy2"/>
+    <dgm:cxn modelId="{2F6F06CA-F9A9-4FAA-85C5-007D4A2BADC2}" type="presOf" srcId="{83FAD934-5D5B-40FC-B3CA-D6105DE3D322}" destId="{8F195852-041E-423A-B5DF-8945941EB406}" srcOrd="0" destOrd="0" presId="urn:microsoft.com/office/officeart/2005/8/layout/hierarchy2"/>
+    <dgm:cxn modelId="{A80A4F65-7375-4E8E-9CED-0483DD45593D}" srcId="{3958656D-BDA3-48B8-B715-8A44FDE6304E}" destId="{B503AF60-5EB5-4190-8EFC-246E35833849}" srcOrd="1" destOrd="0" parTransId="{9F4AA07C-F7C0-4EE0-B444-1A0A99B21C5A}" sibTransId="{97EEA01A-8995-4136-9B0E-B8636C2DDA04}"/>
+    <dgm:cxn modelId="{32ABE36F-B84E-48F4-BC67-8F5D825C7F85}" srcId="{076B6350-4EE3-45E3-9904-173A771DF62A}" destId="{D4D9B399-9B7F-46DA-97B2-FED098F5DA6B}" srcOrd="0" destOrd="0" parTransId="{E6A38AA6-80D6-4020-A52C-B824CD5FBB0F}" sibTransId="{48A5178F-146C-4A23-8FF2-2E99B30882F8}"/>
+    <dgm:cxn modelId="{F1ED59BA-51A5-4FFB-A6B5-7AE8C2996872}" type="presOf" srcId="{F20EDC0B-CCE5-4D9D-9982-89A201087390}" destId="{674BA392-5914-4B78-A520-EE26D65D05C8}" srcOrd="0" destOrd="0" presId="urn:microsoft.com/office/officeart/2005/8/layout/hierarchy2"/>
+    <dgm:cxn modelId="{A839C5A0-68B9-43E6-9B41-5AB58D526942}" type="presOf" srcId="{D4D9B399-9B7F-46DA-97B2-FED098F5DA6B}" destId="{6E6D9CAD-33D1-4ABE-986B-53D6D631EB94}" srcOrd="0" destOrd="0" presId="urn:microsoft.com/office/officeart/2005/8/layout/hierarchy2"/>
+    <dgm:cxn modelId="{B4A3DB66-CF75-4B31-BE3C-4659654CA362}" type="presOf" srcId="{5AA90255-5B35-44C4-B702-E81F223BEFD8}" destId="{3985982F-35AF-48B0-84C6-0C8F1D9EF2FA}" srcOrd="0" destOrd="0" presId="urn:microsoft.com/office/officeart/2005/8/layout/hierarchy2"/>
+    <dgm:cxn modelId="{55E9F28B-10E6-455E-B567-7389BF0AA273}" type="presOf" srcId="{3958656D-BDA3-48B8-B715-8A44FDE6304E}" destId="{2AEF7D3A-FF38-45BC-9B3E-D40CCE847072}" srcOrd="0" destOrd="0" presId="urn:microsoft.com/office/officeart/2005/8/layout/hierarchy2"/>
+    <dgm:cxn modelId="{311F3349-5940-4A09-845C-9D64CC5307D5}" type="presOf" srcId="{139FABCB-F47A-4731-86FD-9DEB34D850B8}" destId="{86416187-05A5-41DD-ADA2-C443892DABB2}" srcOrd="1" destOrd="0" presId="urn:microsoft.com/office/officeart/2005/8/layout/hierarchy2"/>
+    <dgm:cxn modelId="{72701A40-C46D-497C-863F-DDCB048F3F04}" type="presOf" srcId="{86643E8D-F7CB-4F7B-B35A-FF26EACC433C}" destId="{419BEB18-32F6-4B18-9238-A8818FE634FC}" srcOrd="0" destOrd="0" presId="urn:microsoft.com/office/officeart/2005/8/layout/hierarchy2"/>
+    <dgm:cxn modelId="{356BE778-6DD7-4CF5-9825-03A50D23C769}" type="presOf" srcId="{9F4AA07C-F7C0-4EE0-B444-1A0A99B21C5A}" destId="{EB2274FC-15F8-41B7-935B-E389FD47AFD1}" srcOrd="0" destOrd="0" presId="urn:microsoft.com/office/officeart/2005/8/layout/hierarchy2"/>
+    <dgm:cxn modelId="{97CD5736-54C6-4ACB-8C56-28D4F8AF533A}" srcId="{076B6350-4EE3-45E3-9904-173A771DF62A}" destId="{3958656D-BDA3-48B8-B715-8A44FDE6304E}" srcOrd="2" destOrd="0" parTransId="{6990C93A-7D15-43F9-A3BA-EF955BCEFB0F}" sibTransId="{D8D28F1D-BA72-4B54-B03D-1B8F6862319E}"/>
+    <dgm:cxn modelId="{BA9F6392-C37D-4661-ADEB-30239611C893}" type="presOf" srcId="{5E47499F-6F41-4F22-A420-01A675CE6103}" destId="{E11C7B6F-7180-43A5-992E-3EA5851F2391}" srcOrd="0" destOrd="0" presId="urn:microsoft.com/office/officeart/2005/8/layout/hierarchy2"/>
     <dgm:cxn modelId="{CD688725-DE90-4245-A4AA-E82D2275B325}" srcId="{45CDA3C7-8713-4369-838A-8B5F475DA36B}" destId="{DC7A1CA0-5D34-4F3B-A580-15CFD66EA796}" srcOrd="2" destOrd="0" parTransId="{753D8466-5B43-4022-9EA6-80697AD791EF}" sibTransId="{93D5BA25-8BAF-4D7D-969F-34AFD1EF368C}"/>
-    <dgm:cxn modelId="{D59E45B8-91B8-4722-A4FC-5A06A4FA8023}" type="presOf" srcId="{076B6350-4EE3-45E3-9904-173A771DF62A}" destId="{BE306FCD-9806-4F30-B3B1-CA273857349C}" srcOrd="0" destOrd="0" presId="urn:microsoft.com/office/officeart/2005/8/layout/hierarchy2"/>
-    <dgm:cxn modelId="{9DD6A8B3-48B8-4799-815D-4D777F614DDC}" type="presOf" srcId="{139FABCB-F47A-4731-86FD-9DEB34D850B8}" destId="{86416187-05A5-41DD-ADA2-C443892DABB2}" srcOrd="1" destOrd="0" presId="urn:microsoft.com/office/officeart/2005/8/layout/hierarchy2"/>
-    <dgm:cxn modelId="{A6D63FEB-E818-4DAB-9EB8-9F57CC0FE95A}" type="presOf" srcId="{BABCE05A-4544-49DE-A70D-EBD4C2932AA1}" destId="{B4361C68-E191-4E89-B0BD-BAD091626B5B}" srcOrd="0" destOrd="0" presId="urn:microsoft.com/office/officeart/2005/8/layout/hierarchy2"/>
     <dgm:cxn modelId="{7E3C541B-032F-416C-A1AC-7C1BD89D5BB5}" srcId="{45CDA3C7-8713-4369-838A-8B5F475DA36B}" destId="{96FC7229-231F-4CA5-9914-6E9A83756569}" srcOrd="1" destOrd="0" parTransId="{7BC373CD-A346-4D76-9165-35DCB418DD6B}" sibTransId="{2C4CAAAA-9463-4CC1-AF37-CEDDE9349C90}"/>
-    <dgm:cxn modelId="{1D51A364-A425-4D1B-A3FC-61FF2BEEDC73}" type="presOf" srcId="{80D7FF03-79A4-410F-8B98-6A9724B85CBA}" destId="{47ACED10-AF50-4A06-8AC5-32A97AE3B1C8}" srcOrd="0" destOrd="0" presId="urn:microsoft.com/office/officeart/2005/8/layout/hierarchy2"/>
-    <dgm:cxn modelId="{E41164D0-F3E2-45A6-99D4-3E2795BCAB6C}" type="presOf" srcId="{96FC7229-231F-4CA5-9914-6E9A83756569}" destId="{1906A700-A645-429B-8F9F-2A4F59D4835E}" srcOrd="0" destOrd="0" presId="urn:microsoft.com/office/officeart/2005/8/layout/hierarchy2"/>
-    <dgm:cxn modelId="{6B55BC79-9368-42C3-9891-C52B7A4C3F72}" type="presOf" srcId="{7B2890D2-36E9-4029-898C-FC7E72272380}" destId="{497DB5E4-8EF3-40EA-9803-E80F51F19C35}" srcOrd="0" destOrd="0" presId="urn:microsoft.com/office/officeart/2005/8/layout/hierarchy2"/>
-    <dgm:cxn modelId="{AC5CF040-B980-485F-AD3E-3A430927A7ED}" type="presOf" srcId="{753D8466-5B43-4022-9EA6-80697AD791EF}" destId="{A6341011-54EC-4E06-9306-EAF2DE56CD2C}" srcOrd="1" destOrd="0" presId="urn:microsoft.com/office/officeart/2005/8/layout/hierarchy2"/>
-    <dgm:cxn modelId="{4BC15B69-606D-4824-811C-C570868AF4AD}" type="presOf" srcId="{7BC373CD-A346-4D76-9165-35DCB418DD6B}" destId="{4E10DB54-35ED-4D9F-B388-F6C78413B8E9}" srcOrd="0" destOrd="0" presId="urn:microsoft.com/office/officeart/2005/8/layout/hierarchy2"/>
-    <dgm:cxn modelId="{2FEC0311-CE3B-4B44-BB83-F819B745E7E5}" type="presOf" srcId="{3958656D-BDA3-48B8-B715-8A44FDE6304E}" destId="{2AEF7D3A-FF38-45BC-9B3E-D40CCE847072}" srcOrd="0" destOrd="0" presId="urn:microsoft.com/office/officeart/2005/8/layout/hierarchy2"/>
-    <dgm:cxn modelId="{97CD5736-54C6-4ACB-8C56-28D4F8AF533A}" srcId="{076B6350-4EE3-45E3-9904-173A771DF62A}" destId="{3958656D-BDA3-48B8-B715-8A44FDE6304E}" srcOrd="2" destOrd="0" parTransId="{6990C93A-7D15-43F9-A3BA-EF955BCEFB0F}" sibTransId="{D8D28F1D-BA72-4B54-B03D-1B8F6862319E}"/>
-    <dgm:cxn modelId="{3D6C3783-5394-42AF-8168-27CE57723668}" type="presOf" srcId="{F20EDC0B-CCE5-4D9D-9982-89A201087390}" destId="{674BA392-5914-4B78-A520-EE26D65D05C8}" srcOrd="0" destOrd="0" presId="urn:microsoft.com/office/officeart/2005/8/layout/hierarchy2"/>
+    <dgm:cxn modelId="{ACD5175D-C06B-446F-ADDB-35A011F17F56}" type="presOf" srcId="{7BC373CD-A346-4D76-9165-35DCB418DD6B}" destId="{4E10DB54-35ED-4D9F-B388-F6C78413B8E9}" srcOrd="0" destOrd="0" presId="urn:microsoft.com/office/officeart/2005/8/layout/hierarchy2"/>
+    <dgm:cxn modelId="{2A959562-9E98-4A91-B37B-EED6F00B8045}" type="presOf" srcId="{9F4AA07C-F7C0-4EE0-B444-1A0A99B21C5A}" destId="{87E32AC2-4577-44E3-BD84-D5E3BD970540}" srcOrd="1" destOrd="0" presId="urn:microsoft.com/office/officeart/2005/8/layout/hierarchy2"/>
+    <dgm:cxn modelId="{B1DE385F-545D-437A-BCB9-A0403736521C}" type="presOf" srcId="{5E47499F-6F41-4F22-A420-01A675CE6103}" destId="{FB48A239-373B-4448-BD7F-C055FA9C8C48}" srcOrd="1" destOrd="0" presId="urn:microsoft.com/office/officeart/2005/8/layout/hierarchy2"/>
     <dgm:cxn modelId="{F9B1644F-E249-48EB-97B5-22C2400DED34}" srcId="{D4D9B399-9B7F-46DA-97B2-FED098F5DA6B}" destId="{80D7FF03-79A4-410F-8B98-6A9724B85CBA}" srcOrd="2" destOrd="0" parTransId="{83FAD934-5D5B-40FC-B3CA-D6105DE3D322}" sibTransId="{30CB0A91-0FCE-45F8-A754-700AB3BFFDC6}"/>
-    <dgm:cxn modelId="{6C0491E9-8589-458C-BEF2-4944D3746E94}" type="presOf" srcId="{7BC373CD-A346-4D76-9165-35DCB418DD6B}" destId="{F67B909A-A307-4E9B-9469-45A779E59A51}" srcOrd="1" destOrd="0" presId="urn:microsoft.com/office/officeart/2005/8/layout/hierarchy2"/>
-    <dgm:cxn modelId="{942A1E97-DD9E-4DA4-ACAF-3CA0EE9698D7}" type="presOf" srcId="{5AA90255-5B35-44C4-B702-E81F223BEFD8}" destId="{3985982F-35AF-48B0-84C6-0C8F1D9EF2FA}" srcOrd="0" destOrd="0" presId="urn:microsoft.com/office/officeart/2005/8/layout/hierarchy2"/>
-    <dgm:cxn modelId="{F14138C1-A3B2-4AE2-A00B-7F7DE38EAA68}" srcId="{5AA90255-5B35-44C4-B702-E81F223BEFD8}" destId="{45CDA3C7-8713-4369-838A-8B5F475DA36B}" srcOrd="0" destOrd="0" parTransId="{139FABCB-F47A-4731-86FD-9DEB34D850B8}" sibTransId="{7D179423-A3B9-4F05-A55D-89D4307A11C9}"/>
-    <dgm:cxn modelId="{A5D45CA7-E2D6-44C7-8549-AE0811899640}" type="presOf" srcId="{C3D618C2-BF81-4220-A584-D841429B7058}" destId="{CA6C5886-D1D3-4819-90BD-4BAC8F1EE87D}" srcOrd="0" destOrd="0" presId="urn:microsoft.com/office/officeart/2005/8/layout/hierarchy2"/>
-    <dgm:cxn modelId="{D0549CD2-218C-46C9-81D0-5349CCCA9A15}" type="presOf" srcId="{F20EDC0B-CCE5-4D9D-9982-89A201087390}" destId="{CAE1C8E1-FF9C-459C-820F-5A372E5B5202}" srcOrd="1" destOrd="0" presId="urn:microsoft.com/office/officeart/2005/8/layout/hierarchy2"/>
-    <dgm:cxn modelId="{77249CCB-DF57-4CAA-9EED-DCE1430750FE}" type="presOf" srcId="{139FABCB-F47A-4731-86FD-9DEB34D850B8}" destId="{AB7C6CD4-FF75-4E23-A8C3-0A2318DBB1D6}" srcOrd="0" destOrd="0" presId="urn:microsoft.com/office/officeart/2005/8/layout/hierarchy2"/>
-    <dgm:cxn modelId="{696431A8-835E-4C13-9004-955FFB67DB63}" type="presOf" srcId="{50BC2FEF-90AA-4887-A217-BCE929A4632A}" destId="{9F0B1A31-63BD-41F6-82FC-F5574A92E909}" srcOrd="1" destOrd="0" presId="urn:microsoft.com/office/officeart/2005/8/layout/hierarchy2"/>
-    <dgm:cxn modelId="{A24979D6-D568-43DE-B2E7-5B00AF278A1A}" type="presOf" srcId="{8B8178A4-03D0-4F83-88CD-9E6E781603E6}" destId="{C0C8DC8E-72DB-4A2E-A50E-DA1CA06D79E3}" srcOrd="0" destOrd="0" presId="urn:microsoft.com/office/officeart/2005/8/layout/hierarchy2"/>
-    <dgm:cxn modelId="{4B3EF530-2803-4934-ADE0-7A3128316B2E}" type="presOf" srcId="{DC7A1CA0-5D34-4F3B-A580-15CFD66EA796}" destId="{368F1645-5A66-45DB-B296-C23315AB7E22}" srcOrd="0" destOrd="0" presId="urn:microsoft.com/office/officeart/2005/8/layout/hierarchy2"/>
-    <dgm:cxn modelId="{82F40AB0-FE17-4187-BABF-55BC2F3FC209}" type="presOf" srcId="{5E47499F-6F41-4F22-A420-01A675CE6103}" destId="{E11C7B6F-7180-43A5-992E-3EA5851F2391}" srcOrd="0" destOrd="0" presId="urn:microsoft.com/office/officeart/2005/8/layout/hierarchy2"/>
+    <dgm:cxn modelId="{4CE301CD-89A8-41A8-9F17-DEC7FF5575CF}" srcId="{076B6350-4EE3-45E3-9904-173A771DF62A}" destId="{5AA90255-5B35-44C4-B702-E81F223BEFD8}" srcOrd="1" destOrd="0" parTransId="{2854FE16-3A46-47EE-A032-1136B67EB2C8}" sibTransId="{7B5E0C86-564B-4BB8-9398-E23143C8B801}"/>
+    <dgm:cxn modelId="{3ECC4749-3A9F-42CD-87B7-D29F616F5807}" type="presOf" srcId="{753D8466-5B43-4022-9EA6-80697AD791EF}" destId="{A6341011-54EC-4E06-9306-EAF2DE56CD2C}" srcOrd="1" destOrd="0" presId="urn:microsoft.com/office/officeart/2005/8/layout/hierarchy2"/>
     <dgm:cxn modelId="{7FB55B4B-D778-485E-80DB-622F39D1A15E}" srcId="{3958656D-BDA3-48B8-B715-8A44FDE6304E}" destId="{7B2890D2-36E9-4029-898C-FC7E72272380}" srcOrd="0" destOrd="0" parTransId="{F20EDC0B-CCE5-4D9D-9982-89A201087390}" sibTransId="{0DDB3E07-6F3E-4DE7-8E05-649EA4E9106B}"/>
-    <dgm:cxn modelId="{9C264561-B9D0-4BCD-87A3-F702B2764CDB}" type="presOf" srcId="{45CDA3C7-8713-4369-838A-8B5F475DA36B}" destId="{A1B1FB24-4A19-4073-B3DA-7D6FAFFD6611}" srcOrd="0" destOrd="0" presId="urn:microsoft.com/office/officeart/2005/8/layout/hierarchy2"/>
-    <dgm:cxn modelId="{1CD4C626-A87C-4A26-8FDD-67B135B3BDC8}" type="presOf" srcId="{BABCE05A-4544-49DE-A70D-EBD4C2932AA1}" destId="{12FD7525-DB42-46F9-B8FD-D33568A05731}" srcOrd="1" destOrd="0" presId="urn:microsoft.com/office/officeart/2005/8/layout/hierarchy2"/>
-    <dgm:cxn modelId="{098C74FE-413B-4BB5-A7FE-AD49309657D4}" type="presOf" srcId="{753D8466-5B43-4022-9EA6-80697AD791EF}" destId="{2938BCE4-55BC-4FA7-8B13-8D7362E71CAD}" srcOrd="0" destOrd="0" presId="urn:microsoft.com/office/officeart/2005/8/layout/hierarchy2"/>
-    <dgm:cxn modelId="{0AAB0675-A070-4CB1-9D9E-B58A8743B2E9}" type="presOf" srcId="{9F4AA07C-F7C0-4EE0-B444-1A0A99B21C5A}" destId="{87E32AC2-4577-44E3-BD84-D5E3BD970540}" srcOrd="1" destOrd="0" presId="urn:microsoft.com/office/officeart/2005/8/layout/hierarchy2"/>
-    <dgm:cxn modelId="{06396F6A-C8AB-45BB-93EB-3485A820FE24}" type="presOf" srcId="{83FAD934-5D5B-40FC-B3CA-D6105DE3D322}" destId="{8F195852-041E-423A-B5DF-8945941EB406}" srcOrd="0" destOrd="0" presId="urn:microsoft.com/office/officeart/2005/8/layout/hierarchy2"/>
-    <dgm:cxn modelId="{C09BB66D-8B73-4351-8111-BF14E1A5095E}" type="presOf" srcId="{D4D9B399-9B7F-46DA-97B2-FED098F5DA6B}" destId="{6E6D9CAD-33D1-4ABE-986B-53D6D631EB94}" srcOrd="0" destOrd="0" presId="urn:microsoft.com/office/officeart/2005/8/layout/hierarchy2"/>
-    <dgm:cxn modelId="{110FC43C-75D9-4CF8-839A-3E73369F84E8}" type="presOf" srcId="{9F4AA07C-F7C0-4EE0-B444-1A0A99B21C5A}" destId="{EB2274FC-15F8-41B7-935B-E389FD47AFD1}" srcOrd="0" destOrd="0" presId="urn:microsoft.com/office/officeart/2005/8/layout/hierarchy2"/>
-    <dgm:cxn modelId="{5066A466-1862-41A2-9592-8CF5A12A7250}" type="presOf" srcId="{B503AF60-5EB5-4190-8EFC-246E35833849}" destId="{F53448B5-447F-4F1A-81C6-1F0D19E192DD}" srcOrd="0" destOrd="0" presId="urn:microsoft.com/office/officeart/2005/8/layout/hierarchy2"/>
-    <dgm:cxn modelId="{32ABE36F-B84E-48F4-BC67-8F5D825C7F85}" srcId="{076B6350-4EE3-45E3-9904-173A771DF62A}" destId="{D4D9B399-9B7F-46DA-97B2-FED098F5DA6B}" srcOrd="0" destOrd="0" parTransId="{E6A38AA6-80D6-4020-A52C-B824CD5FBB0F}" sibTransId="{48A5178F-146C-4A23-8FF2-2E99B30882F8}"/>
-    <dgm:cxn modelId="{4CE301CD-89A8-41A8-9F17-DEC7FF5575CF}" srcId="{076B6350-4EE3-45E3-9904-173A771DF62A}" destId="{5AA90255-5B35-44C4-B702-E81F223BEFD8}" srcOrd="1" destOrd="0" parTransId="{2854FE16-3A46-47EE-A032-1136B67EB2C8}" sibTransId="{7B5E0C86-564B-4BB8-9398-E23143C8B801}"/>
-    <dgm:cxn modelId="{A80A4F65-7375-4E8E-9CED-0483DD45593D}" srcId="{3958656D-BDA3-48B8-B715-8A44FDE6304E}" destId="{B503AF60-5EB5-4190-8EFC-246E35833849}" srcOrd="1" destOrd="0" parTransId="{9F4AA07C-F7C0-4EE0-B444-1A0A99B21C5A}" sibTransId="{97EEA01A-8995-4136-9B0E-B8636C2DDA04}"/>
+    <dgm:cxn modelId="{91E338B6-C379-40FB-9ED8-7845FC3FB2D1}" type="presOf" srcId="{BABCE05A-4544-49DE-A70D-EBD4C2932AA1}" destId="{B4361C68-E191-4E89-B0BD-BAD091626B5B}" srcOrd="0" destOrd="0" presId="urn:microsoft.com/office/officeart/2005/8/layout/hierarchy2"/>
+    <dgm:cxn modelId="{5C33A1BA-7294-4F63-AAD9-A1EF40CA75B6}" type="presOf" srcId="{F20EDC0B-CCE5-4D9D-9982-89A201087390}" destId="{CAE1C8E1-FF9C-459C-820F-5A372E5B5202}" srcOrd="1" destOrd="0" presId="urn:microsoft.com/office/officeart/2005/8/layout/hierarchy2"/>
+    <dgm:cxn modelId="{088FFEB3-C8A9-4A94-8898-2261548F3967}" type="presOf" srcId="{50BC2FEF-90AA-4887-A217-BCE929A4632A}" destId="{FDA47220-895B-4A69-B2BB-8BF8C016FF4B}" srcOrd="0" destOrd="0" presId="urn:microsoft.com/office/officeart/2005/8/layout/hierarchy2"/>
     <dgm:cxn modelId="{96C6A9B5-7C0D-453A-8D3D-838B1E47CC7C}" srcId="{45CDA3C7-8713-4369-838A-8B5F475DA36B}" destId="{8B8178A4-03D0-4F83-88CD-9E6E781603E6}" srcOrd="0" destOrd="0" parTransId="{50BC2FEF-90AA-4887-A217-BCE929A4632A}" sibTransId="{0B865DCC-B624-40ED-970E-B677A52C4467}"/>
-    <dgm:cxn modelId="{0E283F03-BF26-44F3-AFC4-ABE423330F26}" type="presOf" srcId="{5E47499F-6F41-4F22-A420-01A675CE6103}" destId="{FB48A239-373B-4448-BD7F-C055FA9C8C48}" srcOrd="1" destOrd="0" presId="urn:microsoft.com/office/officeart/2005/8/layout/hierarchy2"/>
-    <dgm:cxn modelId="{7D29CA90-DBA8-49AF-A99E-FA7255FA8ECC}" type="presOf" srcId="{83FAD934-5D5B-40FC-B3CA-D6105DE3D322}" destId="{19EBF599-727A-47CA-B105-7B4051DFB8C7}" srcOrd="1" destOrd="0" presId="urn:microsoft.com/office/officeart/2005/8/layout/hierarchy2"/>
-    <dgm:cxn modelId="{68EB7A0D-DCA7-4A25-9ACE-992C03F9D6EC}" type="presOf" srcId="{86643E8D-F7CB-4F7B-B35A-FF26EACC433C}" destId="{419BEB18-32F6-4B18-9238-A8818FE634FC}" srcOrd="0" destOrd="0" presId="urn:microsoft.com/office/officeart/2005/8/layout/hierarchy2"/>
-    <dgm:cxn modelId="{495E2CCE-6356-441E-A950-C51CD243EB29}" type="presParOf" srcId="{BE306FCD-9806-4F30-B3B1-CA273857349C}" destId="{BC89B9CD-5E6C-4475-ADF6-F7C2D7A5A353}" srcOrd="0" destOrd="0" presId="urn:microsoft.com/office/officeart/2005/8/layout/hierarchy2"/>
-    <dgm:cxn modelId="{DC7F3AB8-53C0-46A2-9B22-4B0FD7EB65CB}" type="presParOf" srcId="{BC89B9CD-5E6C-4475-ADF6-F7C2D7A5A353}" destId="{6E6D9CAD-33D1-4ABE-986B-53D6D631EB94}" srcOrd="0" destOrd="0" presId="urn:microsoft.com/office/officeart/2005/8/layout/hierarchy2"/>
-    <dgm:cxn modelId="{318D340D-8C91-4149-B39B-3B94C3F88116}" type="presParOf" srcId="{BC89B9CD-5E6C-4475-ADF6-F7C2D7A5A353}" destId="{47C7FA5F-116D-41D5-BE1E-63389D526519}" srcOrd="1" destOrd="0" presId="urn:microsoft.com/office/officeart/2005/8/layout/hierarchy2"/>
-    <dgm:cxn modelId="{5318A246-820B-4C5C-BAE9-F2E91759F2AC}" type="presParOf" srcId="{47C7FA5F-116D-41D5-BE1E-63389D526519}" destId="{B4361C68-E191-4E89-B0BD-BAD091626B5B}" srcOrd="0" destOrd="0" presId="urn:microsoft.com/office/officeart/2005/8/layout/hierarchy2"/>
-    <dgm:cxn modelId="{3F09C976-E3B9-42E2-A307-B8AB4B4906C2}" type="presParOf" srcId="{B4361C68-E191-4E89-B0BD-BAD091626B5B}" destId="{12FD7525-DB42-46F9-B8FD-D33568A05731}" srcOrd="0" destOrd="0" presId="urn:microsoft.com/office/officeart/2005/8/layout/hierarchy2"/>
-    <dgm:cxn modelId="{ADC7E738-CFF4-4890-89B0-2EF4ACFF7018}" type="presParOf" srcId="{47C7FA5F-116D-41D5-BE1E-63389D526519}" destId="{8D4B9DA0-8352-443E-AB23-4081880753A9}" srcOrd="1" destOrd="0" presId="urn:microsoft.com/office/officeart/2005/8/layout/hierarchy2"/>
-    <dgm:cxn modelId="{BC439384-EC55-4AAB-A158-950C079662B6}" type="presParOf" srcId="{8D4B9DA0-8352-443E-AB23-4081880753A9}" destId="{CA6C5886-D1D3-4819-90BD-4BAC8F1EE87D}" srcOrd="0" destOrd="0" presId="urn:microsoft.com/office/officeart/2005/8/layout/hierarchy2"/>
-    <dgm:cxn modelId="{3D484B9F-BA37-4ABB-9B23-B812E87DAB28}" type="presParOf" srcId="{8D4B9DA0-8352-443E-AB23-4081880753A9}" destId="{9192797A-2A70-45CD-83CD-8CC844391943}" srcOrd="1" destOrd="0" presId="urn:microsoft.com/office/officeart/2005/8/layout/hierarchy2"/>
-    <dgm:cxn modelId="{346BE0BC-BD18-4B9C-BF24-435F961E09C2}" type="presParOf" srcId="{47C7FA5F-116D-41D5-BE1E-63389D526519}" destId="{E11C7B6F-7180-43A5-992E-3EA5851F2391}" srcOrd="2" destOrd="0" presId="urn:microsoft.com/office/officeart/2005/8/layout/hierarchy2"/>
-    <dgm:cxn modelId="{077BE1A3-777D-46BD-9EDC-F97A27E46BA0}" type="presParOf" srcId="{E11C7B6F-7180-43A5-992E-3EA5851F2391}" destId="{FB48A239-373B-4448-BD7F-C055FA9C8C48}" srcOrd="0" destOrd="0" presId="urn:microsoft.com/office/officeart/2005/8/layout/hierarchy2"/>
-    <dgm:cxn modelId="{0979BFDC-B615-4CB5-844A-1DCAA43333A7}" type="presParOf" srcId="{47C7FA5F-116D-41D5-BE1E-63389D526519}" destId="{49833578-BD56-4B76-A7B4-93C083AE7440}" srcOrd="3" destOrd="0" presId="urn:microsoft.com/office/officeart/2005/8/layout/hierarchy2"/>
-    <dgm:cxn modelId="{EB41D2F6-5F43-403F-9935-544AE007F299}" type="presParOf" srcId="{49833578-BD56-4B76-A7B4-93C083AE7440}" destId="{419BEB18-32F6-4B18-9238-A8818FE634FC}" srcOrd="0" destOrd="0" presId="urn:microsoft.com/office/officeart/2005/8/layout/hierarchy2"/>
-    <dgm:cxn modelId="{28B66226-9C58-4595-BC31-D1A31F83CB20}" type="presParOf" srcId="{49833578-BD56-4B76-A7B4-93C083AE7440}" destId="{9606F08B-4F70-4EB6-983D-ED46C176903C}" srcOrd="1" destOrd="0" presId="urn:microsoft.com/office/officeart/2005/8/layout/hierarchy2"/>
-    <dgm:cxn modelId="{15CF51B2-53DC-4DC7-B6AC-79513729ABD4}" type="presParOf" srcId="{47C7FA5F-116D-41D5-BE1E-63389D526519}" destId="{8F195852-041E-423A-B5DF-8945941EB406}" srcOrd="4" destOrd="0" presId="urn:microsoft.com/office/officeart/2005/8/layout/hierarchy2"/>
-    <dgm:cxn modelId="{FD3DC0DD-698F-40F5-89FF-9D166E24C1A9}" type="presParOf" srcId="{8F195852-041E-423A-B5DF-8945941EB406}" destId="{19EBF599-727A-47CA-B105-7B4051DFB8C7}" srcOrd="0" destOrd="0" presId="urn:microsoft.com/office/officeart/2005/8/layout/hierarchy2"/>
-    <dgm:cxn modelId="{84377F28-05BB-4F41-9B24-B2319E7419A8}" type="presParOf" srcId="{47C7FA5F-116D-41D5-BE1E-63389D526519}" destId="{5B0C94E8-6047-4A9D-A59D-4243CA01023B}" srcOrd="5" destOrd="0" presId="urn:microsoft.com/office/officeart/2005/8/layout/hierarchy2"/>
-    <dgm:cxn modelId="{89886346-42D5-46FF-89CE-8394600F475F}" type="presParOf" srcId="{5B0C94E8-6047-4A9D-A59D-4243CA01023B}" destId="{47ACED10-AF50-4A06-8AC5-32A97AE3B1C8}" srcOrd="0" destOrd="0" presId="urn:microsoft.com/office/officeart/2005/8/layout/hierarchy2"/>
-    <dgm:cxn modelId="{34DECAA0-F09D-487E-92CE-9130D4048AF5}" type="presParOf" srcId="{5B0C94E8-6047-4A9D-A59D-4243CA01023B}" destId="{51C9AA23-5208-47C4-9495-ED7DF43D7949}" srcOrd="1" destOrd="0" presId="urn:microsoft.com/office/officeart/2005/8/layout/hierarchy2"/>
-    <dgm:cxn modelId="{DB3BD605-8E53-47B3-A2E0-9347EEA76246}" type="presParOf" srcId="{BE306FCD-9806-4F30-B3B1-CA273857349C}" destId="{8658F2C1-2E33-4716-96CE-BB95A05DA53A}" srcOrd="1" destOrd="0" presId="urn:microsoft.com/office/officeart/2005/8/layout/hierarchy2"/>
-    <dgm:cxn modelId="{5CB6BFFD-CBC3-48CF-BFE6-6D0ECF7E11E2}" type="presParOf" srcId="{8658F2C1-2E33-4716-96CE-BB95A05DA53A}" destId="{3985982F-35AF-48B0-84C6-0C8F1D9EF2FA}" srcOrd="0" destOrd="0" presId="urn:microsoft.com/office/officeart/2005/8/layout/hierarchy2"/>
-    <dgm:cxn modelId="{8323270E-84E7-4AE6-B326-F8C74DB63ED1}" type="presParOf" srcId="{8658F2C1-2E33-4716-96CE-BB95A05DA53A}" destId="{E962D45F-3934-4127-B852-040B19CBBED4}" srcOrd="1" destOrd="0" presId="urn:microsoft.com/office/officeart/2005/8/layout/hierarchy2"/>
-    <dgm:cxn modelId="{34E375A2-EA85-4563-AB91-875C46A47AB2}" type="presParOf" srcId="{E962D45F-3934-4127-B852-040B19CBBED4}" destId="{AB7C6CD4-FF75-4E23-A8C3-0A2318DBB1D6}" srcOrd="0" destOrd="0" presId="urn:microsoft.com/office/officeart/2005/8/layout/hierarchy2"/>
-    <dgm:cxn modelId="{24C0C88F-9F26-4A9D-ABA5-C94E4426A882}" type="presParOf" srcId="{AB7C6CD4-FF75-4E23-A8C3-0A2318DBB1D6}" destId="{86416187-05A5-41DD-ADA2-C443892DABB2}" srcOrd="0" destOrd="0" presId="urn:microsoft.com/office/officeart/2005/8/layout/hierarchy2"/>
-    <dgm:cxn modelId="{8F1F8348-5B43-477E-9E40-B65ACF4FBB49}" type="presParOf" srcId="{E962D45F-3934-4127-B852-040B19CBBED4}" destId="{F5141415-821F-4342-AEDF-E9BC97E8B75D}" srcOrd="1" destOrd="0" presId="urn:microsoft.com/office/officeart/2005/8/layout/hierarchy2"/>
-    <dgm:cxn modelId="{294BFB43-52BB-4D18-90F2-BB56326B0C69}" type="presParOf" srcId="{F5141415-821F-4342-AEDF-E9BC97E8B75D}" destId="{A1B1FB24-4A19-4073-B3DA-7D6FAFFD6611}" srcOrd="0" destOrd="0" presId="urn:microsoft.com/office/officeart/2005/8/layout/hierarchy2"/>
-    <dgm:cxn modelId="{E9DEF94A-5750-4078-9242-47794B1D2D2C}" type="presParOf" srcId="{F5141415-821F-4342-AEDF-E9BC97E8B75D}" destId="{1AAB8F11-CB53-4E23-8DA2-6135C0475A27}" srcOrd="1" destOrd="0" presId="urn:microsoft.com/office/officeart/2005/8/layout/hierarchy2"/>
-    <dgm:cxn modelId="{EBBD620C-E8A3-4E9F-AB14-9098F1F61100}" type="presParOf" srcId="{1AAB8F11-CB53-4E23-8DA2-6135C0475A27}" destId="{FDA47220-895B-4A69-B2BB-8BF8C016FF4B}" srcOrd="0" destOrd="0" presId="urn:microsoft.com/office/officeart/2005/8/layout/hierarchy2"/>
-    <dgm:cxn modelId="{BB02C366-7286-4680-83B6-C1D2256F48C8}" type="presParOf" srcId="{FDA47220-895B-4A69-B2BB-8BF8C016FF4B}" destId="{9F0B1A31-63BD-41F6-82FC-F5574A92E909}" srcOrd="0" destOrd="0" presId="urn:microsoft.com/office/officeart/2005/8/layout/hierarchy2"/>
-    <dgm:cxn modelId="{CA7D089D-2B55-4119-82AF-BBE552C81992}" type="presParOf" srcId="{1AAB8F11-CB53-4E23-8DA2-6135C0475A27}" destId="{519D71D9-AD17-481A-BC45-95647664C32A}" srcOrd="1" destOrd="0" presId="urn:microsoft.com/office/officeart/2005/8/layout/hierarchy2"/>
-    <dgm:cxn modelId="{76B4C1D0-D0EB-45D4-82EC-50612AC2355E}" type="presParOf" srcId="{519D71D9-AD17-481A-BC45-95647664C32A}" destId="{C0C8DC8E-72DB-4A2E-A50E-DA1CA06D79E3}" srcOrd="0" destOrd="0" presId="urn:microsoft.com/office/officeart/2005/8/layout/hierarchy2"/>
-    <dgm:cxn modelId="{2F86AEC0-10CB-4597-82C3-4B1665375EBD}" type="presParOf" srcId="{519D71D9-AD17-481A-BC45-95647664C32A}" destId="{98B01CE3-DDD6-4A2E-A4D8-B0F413861D6D}" srcOrd="1" destOrd="0" presId="urn:microsoft.com/office/officeart/2005/8/layout/hierarchy2"/>
-    <dgm:cxn modelId="{43D6433F-DBC1-4D19-8F4D-3394F736C2B1}" type="presParOf" srcId="{1AAB8F11-CB53-4E23-8DA2-6135C0475A27}" destId="{4E10DB54-35ED-4D9F-B388-F6C78413B8E9}" srcOrd="2" destOrd="0" presId="urn:microsoft.com/office/officeart/2005/8/layout/hierarchy2"/>
-    <dgm:cxn modelId="{33B40B2E-0F91-4D84-A485-C5977FBD49E4}" type="presParOf" srcId="{4E10DB54-35ED-4D9F-B388-F6C78413B8E9}" destId="{F67B909A-A307-4E9B-9469-45A779E59A51}" srcOrd="0" destOrd="0" presId="urn:microsoft.com/office/officeart/2005/8/layout/hierarchy2"/>
-    <dgm:cxn modelId="{4D3C5B71-AE3B-48EF-8484-B85985F45729}" type="presParOf" srcId="{1AAB8F11-CB53-4E23-8DA2-6135C0475A27}" destId="{14714887-E966-470C-860D-96908FD88E18}" srcOrd="3" destOrd="0" presId="urn:microsoft.com/office/officeart/2005/8/layout/hierarchy2"/>
-    <dgm:cxn modelId="{916F9E04-6CF5-45CA-8311-D2A4BD5F5A53}" type="presParOf" srcId="{14714887-E966-470C-860D-96908FD88E18}" destId="{1906A700-A645-429B-8F9F-2A4F59D4835E}" srcOrd="0" destOrd="0" presId="urn:microsoft.com/office/officeart/2005/8/layout/hierarchy2"/>
-    <dgm:cxn modelId="{098213BF-4984-4180-9AF5-D0B30E09AD74}" type="presParOf" srcId="{14714887-E966-470C-860D-96908FD88E18}" destId="{9E21E745-5CA6-4C1A-A097-7D4CFAE8952B}" srcOrd="1" destOrd="0" presId="urn:microsoft.com/office/officeart/2005/8/layout/hierarchy2"/>
-    <dgm:cxn modelId="{E8CE8429-EB2A-4E62-AA7F-F89D44D604EB}" type="presParOf" srcId="{1AAB8F11-CB53-4E23-8DA2-6135C0475A27}" destId="{2938BCE4-55BC-4FA7-8B13-8D7362E71CAD}" srcOrd="4" destOrd="0" presId="urn:microsoft.com/office/officeart/2005/8/layout/hierarchy2"/>
-    <dgm:cxn modelId="{28B9D2B6-4DD1-4589-A201-05DF57E29EFA}" type="presParOf" srcId="{2938BCE4-55BC-4FA7-8B13-8D7362E71CAD}" destId="{A6341011-54EC-4E06-9306-EAF2DE56CD2C}" srcOrd="0" destOrd="0" presId="urn:microsoft.com/office/officeart/2005/8/layout/hierarchy2"/>
-    <dgm:cxn modelId="{930565EC-7811-4E80-A93E-5F0A2FE1A764}" type="presParOf" srcId="{1AAB8F11-CB53-4E23-8DA2-6135C0475A27}" destId="{A0A8C24A-B549-4DD3-A86B-5C27239361DA}" srcOrd="5" destOrd="0" presId="urn:microsoft.com/office/officeart/2005/8/layout/hierarchy2"/>
-    <dgm:cxn modelId="{90350C97-EA9D-473D-BAC1-EF342682C403}" type="presParOf" srcId="{A0A8C24A-B549-4DD3-A86B-5C27239361DA}" destId="{368F1645-5A66-45DB-B296-C23315AB7E22}" srcOrd="0" destOrd="0" presId="urn:microsoft.com/office/officeart/2005/8/layout/hierarchy2"/>
-    <dgm:cxn modelId="{82B44D2D-18D7-4ECF-957E-84CC53EA6BF4}" type="presParOf" srcId="{A0A8C24A-B549-4DD3-A86B-5C27239361DA}" destId="{AAB70EE2-6F5D-4397-9BEA-BD14754644EA}" srcOrd="1" destOrd="0" presId="urn:microsoft.com/office/officeart/2005/8/layout/hierarchy2"/>
-    <dgm:cxn modelId="{DFD81ABF-0068-44FB-BFE8-DE93BCBBD3A9}" type="presParOf" srcId="{BE306FCD-9806-4F30-B3B1-CA273857349C}" destId="{3EC8FEA1-FACA-4B7A-ACC4-B6309011D501}" srcOrd="2" destOrd="0" presId="urn:microsoft.com/office/officeart/2005/8/layout/hierarchy2"/>
-    <dgm:cxn modelId="{B8C5D541-8A12-4DA7-898D-5EF5FE582717}" type="presParOf" srcId="{3EC8FEA1-FACA-4B7A-ACC4-B6309011D501}" destId="{2AEF7D3A-FF38-45BC-9B3E-D40CCE847072}" srcOrd="0" destOrd="0" presId="urn:microsoft.com/office/officeart/2005/8/layout/hierarchy2"/>
-    <dgm:cxn modelId="{E2B89313-D1E6-45C5-8490-8EBAC42C16F9}" type="presParOf" srcId="{3EC8FEA1-FACA-4B7A-ACC4-B6309011D501}" destId="{2E81C92C-CE54-4B34-8AD9-23F5F8E60BCB}" srcOrd="1" destOrd="0" presId="urn:microsoft.com/office/officeart/2005/8/layout/hierarchy2"/>
-    <dgm:cxn modelId="{E825FB68-A073-444E-90C5-7E74710AB094}" type="presParOf" srcId="{2E81C92C-CE54-4B34-8AD9-23F5F8E60BCB}" destId="{674BA392-5914-4B78-A520-EE26D65D05C8}" srcOrd="0" destOrd="0" presId="urn:microsoft.com/office/officeart/2005/8/layout/hierarchy2"/>
-    <dgm:cxn modelId="{F954BD91-C2D4-4179-8B34-E6F1A7E6C8F5}" type="presParOf" srcId="{674BA392-5914-4B78-A520-EE26D65D05C8}" destId="{CAE1C8E1-FF9C-459C-820F-5A372E5B5202}" srcOrd="0" destOrd="0" presId="urn:microsoft.com/office/officeart/2005/8/layout/hierarchy2"/>
-    <dgm:cxn modelId="{84FEC6BD-DB97-4FE8-B4D8-E1FC5C96D524}" type="presParOf" srcId="{2E81C92C-CE54-4B34-8AD9-23F5F8E60BCB}" destId="{905C17AD-FE93-4469-8609-EDCF89529AA2}" srcOrd="1" destOrd="0" presId="urn:microsoft.com/office/officeart/2005/8/layout/hierarchy2"/>
-    <dgm:cxn modelId="{C78822D1-EBED-4705-BB03-44545B03FE04}" type="presParOf" srcId="{905C17AD-FE93-4469-8609-EDCF89529AA2}" destId="{497DB5E4-8EF3-40EA-9803-E80F51F19C35}" srcOrd="0" destOrd="0" presId="urn:microsoft.com/office/officeart/2005/8/layout/hierarchy2"/>
-    <dgm:cxn modelId="{A2651152-3971-48B3-A5BB-768DC64560CB}" type="presParOf" srcId="{905C17AD-FE93-4469-8609-EDCF89529AA2}" destId="{A54907F9-77D3-493A-BD14-6183BAA27BA4}" srcOrd="1" destOrd="0" presId="urn:microsoft.com/office/officeart/2005/8/layout/hierarchy2"/>
-    <dgm:cxn modelId="{9C04CAE9-C567-4440-B491-1083BA0CEBC3}" type="presParOf" srcId="{2E81C92C-CE54-4B34-8AD9-23F5F8E60BCB}" destId="{EB2274FC-15F8-41B7-935B-E389FD47AFD1}" srcOrd="2" destOrd="0" presId="urn:microsoft.com/office/officeart/2005/8/layout/hierarchy2"/>
-    <dgm:cxn modelId="{0AEE94BF-F40D-4795-9F6D-463DFC1E61E9}" type="presParOf" srcId="{EB2274FC-15F8-41B7-935B-E389FD47AFD1}" destId="{87E32AC2-4577-44E3-BD84-D5E3BD970540}" srcOrd="0" destOrd="0" presId="urn:microsoft.com/office/officeart/2005/8/layout/hierarchy2"/>
-    <dgm:cxn modelId="{1F4E8DAD-310B-4306-A8EF-4A734E82DC6B}" type="presParOf" srcId="{2E81C92C-CE54-4B34-8AD9-23F5F8E60BCB}" destId="{9076073A-94D7-4B3A-BEDD-A7CFB249D472}" srcOrd="3" destOrd="0" presId="urn:microsoft.com/office/officeart/2005/8/layout/hierarchy2"/>
-    <dgm:cxn modelId="{55CA288D-EFA0-469C-B682-A4AB4E054859}" type="presParOf" srcId="{9076073A-94D7-4B3A-BEDD-A7CFB249D472}" destId="{F53448B5-447F-4F1A-81C6-1F0D19E192DD}" srcOrd="0" destOrd="0" presId="urn:microsoft.com/office/officeart/2005/8/layout/hierarchy2"/>
-    <dgm:cxn modelId="{9DD45298-C6A2-41CB-AE4D-E00B5416D50A}" type="presParOf" srcId="{9076073A-94D7-4B3A-BEDD-A7CFB249D472}" destId="{9771CB1D-2BA5-42D9-9957-3E7E79F8490A}" srcOrd="1" destOrd="0" presId="urn:microsoft.com/office/officeart/2005/8/layout/hierarchy2"/>
+    <dgm:cxn modelId="{E59536C3-BAC7-4B38-89BF-1D8857D7A4AF}" type="presParOf" srcId="{BE306FCD-9806-4F30-B3B1-CA273857349C}" destId="{BC89B9CD-5E6C-4475-ADF6-F7C2D7A5A353}" srcOrd="0" destOrd="0" presId="urn:microsoft.com/office/officeart/2005/8/layout/hierarchy2"/>
+    <dgm:cxn modelId="{872839EF-6300-49DE-BAA0-6B3009C3106E}" type="presParOf" srcId="{BC89B9CD-5E6C-4475-ADF6-F7C2D7A5A353}" destId="{6E6D9CAD-33D1-4ABE-986B-53D6D631EB94}" srcOrd="0" destOrd="0" presId="urn:microsoft.com/office/officeart/2005/8/layout/hierarchy2"/>
+    <dgm:cxn modelId="{0B202DF0-C7E6-4072-8E26-FA230E23C750}" type="presParOf" srcId="{BC89B9CD-5E6C-4475-ADF6-F7C2D7A5A353}" destId="{47C7FA5F-116D-41D5-BE1E-63389D526519}" srcOrd="1" destOrd="0" presId="urn:microsoft.com/office/officeart/2005/8/layout/hierarchy2"/>
+    <dgm:cxn modelId="{836BCF08-6C46-4CB9-9E70-C732F60DB563}" type="presParOf" srcId="{47C7FA5F-116D-41D5-BE1E-63389D526519}" destId="{B4361C68-E191-4E89-B0BD-BAD091626B5B}" srcOrd="0" destOrd="0" presId="urn:microsoft.com/office/officeart/2005/8/layout/hierarchy2"/>
+    <dgm:cxn modelId="{33FBADD8-8BFE-417B-BA33-3FFE31F5DF93}" type="presParOf" srcId="{B4361C68-E191-4E89-B0BD-BAD091626B5B}" destId="{12FD7525-DB42-46F9-B8FD-D33568A05731}" srcOrd="0" destOrd="0" presId="urn:microsoft.com/office/officeart/2005/8/layout/hierarchy2"/>
+    <dgm:cxn modelId="{489B5DC1-49DA-4F76-B55F-C411A5ACED8F}" type="presParOf" srcId="{47C7FA5F-116D-41D5-BE1E-63389D526519}" destId="{8D4B9DA0-8352-443E-AB23-4081880753A9}" srcOrd="1" destOrd="0" presId="urn:microsoft.com/office/officeart/2005/8/layout/hierarchy2"/>
+    <dgm:cxn modelId="{3775EDAB-F7AD-4009-9A31-61DCC086A9B6}" type="presParOf" srcId="{8D4B9DA0-8352-443E-AB23-4081880753A9}" destId="{CA6C5886-D1D3-4819-90BD-4BAC8F1EE87D}" srcOrd="0" destOrd="0" presId="urn:microsoft.com/office/officeart/2005/8/layout/hierarchy2"/>
+    <dgm:cxn modelId="{C84EB898-1712-44E5-AAF3-DA8E633215B6}" type="presParOf" srcId="{8D4B9DA0-8352-443E-AB23-4081880753A9}" destId="{9192797A-2A70-45CD-83CD-8CC844391943}" srcOrd="1" destOrd="0" presId="urn:microsoft.com/office/officeart/2005/8/layout/hierarchy2"/>
+    <dgm:cxn modelId="{9B228CA9-3D54-439A-8E3A-FEBEB45B418B}" type="presParOf" srcId="{47C7FA5F-116D-41D5-BE1E-63389D526519}" destId="{E11C7B6F-7180-43A5-992E-3EA5851F2391}" srcOrd="2" destOrd="0" presId="urn:microsoft.com/office/officeart/2005/8/layout/hierarchy2"/>
+    <dgm:cxn modelId="{02AB6A44-F0A9-4210-A462-B576ADBC0E86}" type="presParOf" srcId="{E11C7B6F-7180-43A5-992E-3EA5851F2391}" destId="{FB48A239-373B-4448-BD7F-C055FA9C8C48}" srcOrd="0" destOrd="0" presId="urn:microsoft.com/office/officeart/2005/8/layout/hierarchy2"/>
+    <dgm:cxn modelId="{7A10EAC9-9CB6-4D04-B115-A2EF5C82ABE1}" type="presParOf" srcId="{47C7FA5F-116D-41D5-BE1E-63389D526519}" destId="{49833578-BD56-4B76-A7B4-93C083AE7440}" srcOrd="3" destOrd="0" presId="urn:microsoft.com/office/officeart/2005/8/layout/hierarchy2"/>
+    <dgm:cxn modelId="{66AFF336-1553-44F0-AFB2-B51BB03E544F}" type="presParOf" srcId="{49833578-BD56-4B76-A7B4-93C083AE7440}" destId="{419BEB18-32F6-4B18-9238-A8818FE634FC}" srcOrd="0" destOrd="0" presId="urn:microsoft.com/office/officeart/2005/8/layout/hierarchy2"/>
+    <dgm:cxn modelId="{5CD64324-A307-4D21-97A4-D043742A1BBD}" type="presParOf" srcId="{49833578-BD56-4B76-A7B4-93C083AE7440}" destId="{9606F08B-4F70-4EB6-983D-ED46C176903C}" srcOrd="1" destOrd="0" presId="urn:microsoft.com/office/officeart/2005/8/layout/hierarchy2"/>
+    <dgm:cxn modelId="{43FF6C68-BA0C-4C34-8E8C-DAEF394372B1}" type="presParOf" srcId="{47C7FA5F-116D-41D5-BE1E-63389D526519}" destId="{8F195852-041E-423A-B5DF-8945941EB406}" srcOrd="4" destOrd="0" presId="urn:microsoft.com/office/officeart/2005/8/layout/hierarchy2"/>
+    <dgm:cxn modelId="{6D603B36-D158-4636-A5E7-39FDBF85DB15}" type="presParOf" srcId="{8F195852-041E-423A-B5DF-8945941EB406}" destId="{19EBF599-727A-47CA-B105-7B4051DFB8C7}" srcOrd="0" destOrd="0" presId="urn:microsoft.com/office/officeart/2005/8/layout/hierarchy2"/>
+    <dgm:cxn modelId="{8EA5E997-B3F8-4423-846C-09F80EA64657}" type="presParOf" srcId="{47C7FA5F-116D-41D5-BE1E-63389D526519}" destId="{5B0C94E8-6047-4A9D-A59D-4243CA01023B}" srcOrd="5" destOrd="0" presId="urn:microsoft.com/office/officeart/2005/8/layout/hierarchy2"/>
+    <dgm:cxn modelId="{63CEC410-2684-44DF-BAD8-A8F6F02E1B79}" type="presParOf" srcId="{5B0C94E8-6047-4A9D-A59D-4243CA01023B}" destId="{47ACED10-AF50-4A06-8AC5-32A97AE3B1C8}" srcOrd="0" destOrd="0" presId="urn:microsoft.com/office/officeart/2005/8/layout/hierarchy2"/>
+    <dgm:cxn modelId="{EAE89820-F9CE-4DD3-AFB5-7964B9B14573}" type="presParOf" srcId="{5B0C94E8-6047-4A9D-A59D-4243CA01023B}" destId="{51C9AA23-5208-47C4-9495-ED7DF43D7949}" srcOrd="1" destOrd="0" presId="urn:microsoft.com/office/officeart/2005/8/layout/hierarchy2"/>
+    <dgm:cxn modelId="{F61F8039-C0B4-499C-AD90-69D2D85C49BB}" type="presParOf" srcId="{BE306FCD-9806-4F30-B3B1-CA273857349C}" destId="{8658F2C1-2E33-4716-96CE-BB95A05DA53A}" srcOrd="1" destOrd="0" presId="urn:microsoft.com/office/officeart/2005/8/layout/hierarchy2"/>
+    <dgm:cxn modelId="{B90E9F01-2B2C-44A1-8DD3-D0D4DDE4931C}" type="presParOf" srcId="{8658F2C1-2E33-4716-96CE-BB95A05DA53A}" destId="{3985982F-35AF-48B0-84C6-0C8F1D9EF2FA}" srcOrd="0" destOrd="0" presId="urn:microsoft.com/office/officeart/2005/8/layout/hierarchy2"/>
+    <dgm:cxn modelId="{04B7481C-CC49-42B8-B281-EB0C24CD9B40}" type="presParOf" srcId="{8658F2C1-2E33-4716-96CE-BB95A05DA53A}" destId="{E962D45F-3934-4127-B852-040B19CBBED4}" srcOrd="1" destOrd="0" presId="urn:microsoft.com/office/officeart/2005/8/layout/hierarchy2"/>
+    <dgm:cxn modelId="{8C9DBAC2-DF80-4364-B772-E6D05E4E9C03}" type="presParOf" srcId="{E962D45F-3934-4127-B852-040B19CBBED4}" destId="{AB7C6CD4-FF75-4E23-A8C3-0A2318DBB1D6}" srcOrd="0" destOrd="0" presId="urn:microsoft.com/office/officeart/2005/8/layout/hierarchy2"/>
+    <dgm:cxn modelId="{E6B9BC89-95AE-4607-BF5D-8826F4194A64}" type="presParOf" srcId="{AB7C6CD4-FF75-4E23-A8C3-0A2318DBB1D6}" destId="{86416187-05A5-41DD-ADA2-C443892DABB2}" srcOrd="0" destOrd="0" presId="urn:microsoft.com/office/officeart/2005/8/layout/hierarchy2"/>
+    <dgm:cxn modelId="{D6BBC65E-F9C4-4378-8105-E65B1F7E635B}" type="presParOf" srcId="{E962D45F-3934-4127-B852-040B19CBBED4}" destId="{F5141415-821F-4342-AEDF-E9BC97E8B75D}" srcOrd="1" destOrd="0" presId="urn:microsoft.com/office/officeart/2005/8/layout/hierarchy2"/>
+    <dgm:cxn modelId="{8FDFC60B-FC0E-4862-9CC8-17531E142D02}" type="presParOf" srcId="{F5141415-821F-4342-AEDF-E9BC97E8B75D}" destId="{A1B1FB24-4A19-4073-B3DA-7D6FAFFD6611}" srcOrd="0" destOrd="0" presId="urn:microsoft.com/office/officeart/2005/8/layout/hierarchy2"/>
+    <dgm:cxn modelId="{D04F3319-3DA5-4185-8D8F-8514168A3080}" type="presParOf" srcId="{F5141415-821F-4342-AEDF-E9BC97E8B75D}" destId="{1AAB8F11-CB53-4E23-8DA2-6135C0475A27}" srcOrd="1" destOrd="0" presId="urn:microsoft.com/office/officeart/2005/8/layout/hierarchy2"/>
+    <dgm:cxn modelId="{FBB3E693-4BA6-457C-B00F-F303E3A4AA4A}" type="presParOf" srcId="{1AAB8F11-CB53-4E23-8DA2-6135C0475A27}" destId="{FDA47220-895B-4A69-B2BB-8BF8C016FF4B}" srcOrd="0" destOrd="0" presId="urn:microsoft.com/office/officeart/2005/8/layout/hierarchy2"/>
+    <dgm:cxn modelId="{D23F5D85-0CFB-4C20-A401-E5FD79101A6D}" type="presParOf" srcId="{FDA47220-895B-4A69-B2BB-8BF8C016FF4B}" destId="{9F0B1A31-63BD-41F6-82FC-F5574A92E909}" srcOrd="0" destOrd="0" presId="urn:microsoft.com/office/officeart/2005/8/layout/hierarchy2"/>
+    <dgm:cxn modelId="{3EE2A7B8-5973-4E63-97F6-6CA1DE91D588}" type="presParOf" srcId="{1AAB8F11-CB53-4E23-8DA2-6135C0475A27}" destId="{519D71D9-AD17-481A-BC45-95647664C32A}" srcOrd="1" destOrd="0" presId="urn:microsoft.com/office/officeart/2005/8/layout/hierarchy2"/>
+    <dgm:cxn modelId="{7F788BC5-8581-4363-AF24-55C675BA81B2}" type="presParOf" srcId="{519D71D9-AD17-481A-BC45-95647664C32A}" destId="{C0C8DC8E-72DB-4A2E-A50E-DA1CA06D79E3}" srcOrd="0" destOrd="0" presId="urn:microsoft.com/office/officeart/2005/8/layout/hierarchy2"/>
+    <dgm:cxn modelId="{71DA1170-3664-454C-8496-890A1096A119}" type="presParOf" srcId="{519D71D9-AD17-481A-BC45-95647664C32A}" destId="{98B01CE3-DDD6-4A2E-A4D8-B0F413861D6D}" srcOrd="1" destOrd="0" presId="urn:microsoft.com/office/officeart/2005/8/layout/hierarchy2"/>
+    <dgm:cxn modelId="{91EA51D6-1029-4D65-BF75-E3F30452E944}" type="presParOf" srcId="{1AAB8F11-CB53-4E23-8DA2-6135C0475A27}" destId="{4E10DB54-35ED-4D9F-B388-F6C78413B8E9}" srcOrd="2" destOrd="0" presId="urn:microsoft.com/office/officeart/2005/8/layout/hierarchy2"/>
+    <dgm:cxn modelId="{3BE756AE-3CA2-4BF9-8865-488B055C7338}" type="presParOf" srcId="{4E10DB54-35ED-4D9F-B388-F6C78413B8E9}" destId="{F67B909A-A307-4E9B-9469-45A779E59A51}" srcOrd="0" destOrd="0" presId="urn:microsoft.com/office/officeart/2005/8/layout/hierarchy2"/>
+    <dgm:cxn modelId="{FA36BEA1-7037-483A-9CE6-FC0D6FD756FA}" type="presParOf" srcId="{1AAB8F11-CB53-4E23-8DA2-6135C0475A27}" destId="{14714887-E966-470C-860D-96908FD88E18}" srcOrd="3" destOrd="0" presId="urn:microsoft.com/office/officeart/2005/8/layout/hierarchy2"/>
+    <dgm:cxn modelId="{7596C669-4D39-4FE3-96ED-B33D0520E30C}" type="presParOf" srcId="{14714887-E966-470C-860D-96908FD88E18}" destId="{1906A700-A645-429B-8F9F-2A4F59D4835E}" srcOrd="0" destOrd="0" presId="urn:microsoft.com/office/officeart/2005/8/layout/hierarchy2"/>
+    <dgm:cxn modelId="{BF885B3B-7C59-49E3-BC01-676424FDBF0F}" type="presParOf" srcId="{14714887-E966-470C-860D-96908FD88E18}" destId="{9E21E745-5CA6-4C1A-A097-7D4CFAE8952B}" srcOrd="1" destOrd="0" presId="urn:microsoft.com/office/officeart/2005/8/layout/hierarchy2"/>
+    <dgm:cxn modelId="{3A131F2D-3F98-42AD-8313-2BF55B641DC5}" type="presParOf" srcId="{1AAB8F11-CB53-4E23-8DA2-6135C0475A27}" destId="{2938BCE4-55BC-4FA7-8B13-8D7362E71CAD}" srcOrd="4" destOrd="0" presId="urn:microsoft.com/office/officeart/2005/8/layout/hierarchy2"/>
+    <dgm:cxn modelId="{99640A23-EE12-4E4F-A6FB-2A13AEBE760A}" type="presParOf" srcId="{2938BCE4-55BC-4FA7-8B13-8D7362E71CAD}" destId="{A6341011-54EC-4E06-9306-EAF2DE56CD2C}" srcOrd="0" destOrd="0" presId="urn:microsoft.com/office/officeart/2005/8/layout/hierarchy2"/>
+    <dgm:cxn modelId="{350E7166-8BEB-42A5-B02F-A946F277A2C9}" type="presParOf" srcId="{1AAB8F11-CB53-4E23-8DA2-6135C0475A27}" destId="{A0A8C24A-B549-4DD3-A86B-5C27239361DA}" srcOrd="5" destOrd="0" presId="urn:microsoft.com/office/officeart/2005/8/layout/hierarchy2"/>
+    <dgm:cxn modelId="{DAC44A2B-D22F-4F4A-981C-FF0CA2F06483}" type="presParOf" srcId="{A0A8C24A-B549-4DD3-A86B-5C27239361DA}" destId="{368F1645-5A66-45DB-B296-C23315AB7E22}" srcOrd="0" destOrd="0" presId="urn:microsoft.com/office/officeart/2005/8/layout/hierarchy2"/>
+    <dgm:cxn modelId="{90F9DB41-8D49-422F-9225-85E1AC54CD73}" type="presParOf" srcId="{A0A8C24A-B549-4DD3-A86B-5C27239361DA}" destId="{AAB70EE2-6F5D-4397-9BEA-BD14754644EA}" srcOrd="1" destOrd="0" presId="urn:microsoft.com/office/officeart/2005/8/layout/hierarchy2"/>
+    <dgm:cxn modelId="{ADDEB5F5-8F97-4588-8098-94B4B6AECA80}" type="presParOf" srcId="{BE306FCD-9806-4F30-B3B1-CA273857349C}" destId="{3EC8FEA1-FACA-4B7A-ACC4-B6309011D501}" srcOrd="2" destOrd="0" presId="urn:microsoft.com/office/officeart/2005/8/layout/hierarchy2"/>
+    <dgm:cxn modelId="{1282D6EE-41EE-479D-9E1A-A5DA859D7E8E}" type="presParOf" srcId="{3EC8FEA1-FACA-4B7A-ACC4-B6309011D501}" destId="{2AEF7D3A-FF38-45BC-9B3E-D40CCE847072}" srcOrd="0" destOrd="0" presId="urn:microsoft.com/office/officeart/2005/8/layout/hierarchy2"/>
+    <dgm:cxn modelId="{AC1397B6-1FB2-4EAF-BD85-1852D4CDBF50}" type="presParOf" srcId="{3EC8FEA1-FACA-4B7A-ACC4-B6309011D501}" destId="{2E81C92C-CE54-4B34-8AD9-23F5F8E60BCB}" srcOrd="1" destOrd="0" presId="urn:microsoft.com/office/officeart/2005/8/layout/hierarchy2"/>
+    <dgm:cxn modelId="{8CBC4443-FF3C-4A2B-A56A-4116D9A4542B}" type="presParOf" srcId="{2E81C92C-CE54-4B34-8AD9-23F5F8E60BCB}" destId="{674BA392-5914-4B78-A520-EE26D65D05C8}" srcOrd="0" destOrd="0" presId="urn:microsoft.com/office/officeart/2005/8/layout/hierarchy2"/>
+    <dgm:cxn modelId="{26E09E18-86B2-4A58-975E-90184B70534B}" type="presParOf" srcId="{674BA392-5914-4B78-A520-EE26D65D05C8}" destId="{CAE1C8E1-FF9C-459C-820F-5A372E5B5202}" srcOrd="0" destOrd="0" presId="urn:microsoft.com/office/officeart/2005/8/layout/hierarchy2"/>
+    <dgm:cxn modelId="{65E9E95D-49F3-45EB-8E45-D0BB7878EDA8}" type="presParOf" srcId="{2E81C92C-CE54-4B34-8AD9-23F5F8E60BCB}" destId="{905C17AD-FE93-4469-8609-EDCF89529AA2}" srcOrd="1" destOrd="0" presId="urn:microsoft.com/office/officeart/2005/8/layout/hierarchy2"/>
+    <dgm:cxn modelId="{56F9F220-94ED-4315-BEB6-4A0F879F922F}" type="presParOf" srcId="{905C17AD-FE93-4469-8609-EDCF89529AA2}" destId="{497DB5E4-8EF3-40EA-9803-E80F51F19C35}" srcOrd="0" destOrd="0" presId="urn:microsoft.com/office/officeart/2005/8/layout/hierarchy2"/>
+    <dgm:cxn modelId="{A2E380FD-7F03-4067-8CD8-A82C418CCA0B}" type="presParOf" srcId="{905C17AD-FE93-4469-8609-EDCF89529AA2}" destId="{A54907F9-77D3-493A-BD14-6183BAA27BA4}" srcOrd="1" destOrd="0" presId="urn:microsoft.com/office/officeart/2005/8/layout/hierarchy2"/>
+    <dgm:cxn modelId="{BFEE9C72-1657-496B-8891-540777C2FCD0}" type="presParOf" srcId="{2E81C92C-CE54-4B34-8AD9-23F5F8E60BCB}" destId="{EB2274FC-15F8-41B7-935B-E389FD47AFD1}" srcOrd="2" destOrd="0" presId="urn:microsoft.com/office/officeart/2005/8/layout/hierarchy2"/>
+    <dgm:cxn modelId="{1506416E-A8A2-4674-85AD-C5581DAEAE1B}" type="presParOf" srcId="{EB2274FC-15F8-41B7-935B-E389FD47AFD1}" destId="{87E32AC2-4577-44E3-BD84-D5E3BD970540}" srcOrd="0" destOrd="0" presId="urn:microsoft.com/office/officeart/2005/8/layout/hierarchy2"/>
+    <dgm:cxn modelId="{AECFE621-0D01-4F3C-8429-246284DDDBF9}" type="presParOf" srcId="{2E81C92C-CE54-4B34-8AD9-23F5F8E60BCB}" destId="{9076073A-94D7-4B3A-BEDD-A7CFB249D472}" srcOrd="3" destOrd="0" presId="urn:microsoft.com/office/officeart/2005/8/layout/hierarchy2"/>
+    <dgm:cxn modelId="{1433B909-900D-4A6E-94F8-167A79DB708F}" type="presParOf" srcId="{9076073A-94D7-4B3A-BEDD-A7CFB249D472}" destId="{F53448B5-447F-4F1A-81C6-1F0D19E192DD}" srcOrd="0" destOrd="0" presId="urn:microsoft.com/office/officeart/2005/8/layout/hierarchy2"/>
+    <dgm:cxn modelId="{3BBF4A49-B3F8-4A1D-A9CC-366C8A9773C3}" type="presParOf" srcId="{9076073A-94D7-4B3A-BEDD-A7CFB249D472}" destId="{9771CB1D-2BA5-42D9-9957-3E7E79F8490A}" srcOrd="1" destOrd="0" presId="urn:microsoft.com/office/officeart/2005/8/layout/hierarchy2"/>
   </dgm:cxnLst>
   <dgm:bg/>
   <dgm:whole/>
@@ -27082,7 +27606,7 @@
 </file>
 
 <file path=customXml/itemProps3.xml><?xml version="1.0" encoding="utf-8"?>
-<ds:datastoreItem xmlns:ds="http://schemas.openxmlformats.org/officeDocument/2006/customXml" ds:itemID="{0C169F7B-EA05-4E3C-8B5A-D8D448092EBB}">
+<ds:datastoreItem xmlns:ds="http://schemas.openxmlformats.org/officeDocument/2006/customXml" ds:itemID="{F713270E-90FB-4685-9347-06420FBE3354}">
   <ds:schemaRefs>
     <ds:schemaRef ds:uri="http://schemas.openxmlformats.org/officeDocument/2006/bibliography"/>
   </ds:schemaRefs>

</xml_diff>

<commit_message>
Modification pour le TP3
</commit_message>
<xml_diff>
--- a/train/IUT_TD_TP_2015.docx
+++ b/train/IUT_TD_TP_2015.docx
@@ -13,7 +13,6 @@
           <w:docPartUnique/>
         </w:docPartObj>
       </w:sdtPr>
-      <w:sdtEndPr/>
       <w:sdtContent>
         <w:p>
           <w:pPr>
@@ -368,7 +367,6 @@
                                   <w:dataBinding w:prefixMappings="xmlns:ns0='http://purl.org/dc/elements/1.1/' xmlns:ns1='http://schemas.openxmlformats.org/package/2006/metadata/core-properties' " w:xpath="/ns1:coreProperties[1]/ns0:creator[1]" w:storeItemID="{6C3C8BC8-F283-45AE-878A-BAB7291924A1}"/>
                                   <w:text/>
                                 </w:sdtPr>
-                                <w:sdtEndPr/>
                                 <w:sdtContent>
                                   <w:p>
                                     <w:pPr>
@@ -415,7 +413,6 @@
                                     <w:dataBinding w:prefixMappings="xmlns:ns0='http://schemas.microsoft.com/office/2006/coverPageProps' " w:xpath="/ns0:CoverPageProperties[1]/ns0:CompanyEmail[1]" w:storeItemID="{55AF091B-3C7A-41E3-B477-F2FDAA23CFDA}"/>
                                     <w:text/>
                                   </w:sdtPr>
-                                  <w:sdtEndPr/>
                                   <w:sdtContent>
                                     <w:r>
                                       <w:rPr>
@@ -661,7 +658,6 @@
                                     <w:dataBinding w:prefixMappings="xmlns:ns0='http://purl.org/dc/elements/1.1/' xmlns:ns1='http://schemas.openxmlformats.org/package/2006/metadata/core-properties' " w:xpath="/ns1:coreProperties[1]/ns0:subject[1]" w:storeItemID="{6C3C8BC8-F283-45AE-878A-BAB7291924A1}"/>
                                     <w:text/>
                                   </w:sdtPr>
-                                  <w:sdtEndPr/>
                                   <w:sdtContent>
                                     <w:r>
                                       <w:rPr>
@@ -1037,11 +1033,7 @@
               </mc:Choice>
               <mc:Fallback>
                 <w:pict>
-                  <v:shapetype w14:anchorId="7356C6FB" id="_x0000_t202" coordsize="21600,21600" o:spt="202" path="m,l,21600r21600,l21600,xe">
-                    <v:stroke joinstyle="miter"/>
-                    <v:path gradientshapeok="t" o:connecttype="rect"/>
-                  </v:shapetype>
-                  <v:shape id="Zone de texte 154" o:spid="_x0000_s1027" type="#_x0000_t202" style="position:absolute;margin-left:17.3pt;margin-top:154.95pt;width:8in;height:533.35pt;z-index:251661312;visibility:visible;mso-wrap-style:square;mso-width-percent:941;mso-height-percent:0;mso-wrap-distance-left:9pt;mso-wrap-distance-top:0;mso-wrap-distance-right:9pt;mso-wrap-distance-bottom:0;mso-position-horizontal:absolute;mso-position-horizontal-relative:page;mso-position-vertical:absolute;mso-position-vertical-relative:page;mso-width-percent:941;mso-height-percent:0;mso-width-relative:page;mso-height-relative:page;v-text-anchor:bottom" o:gfxdata="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" filled="f" stroked="f" strokeweight=".5pt">
+                  <v:shape w14:anchorId="7356C6FB" id="Zone de texte 154" o:spid="_x0000_s1027" type="#_x0000_t202" style="position:absolute;margin-left:17.3pt;margin-top:154.95pt;width:8in;height:533.35pt;z-index:251661312;visibility:visible;mso-wrap-style:square;mso-width-percent:941;mso-height-percent:0;mso-wrap-distance-left:9pt;mso-wrap-distance-top:0;mso-wrap-distance-right:9pt;mso-wrap-distance-bottom:0;mso-position-horizontal:absolute;mso-position-horizontal-relative:page;mso-position-vertical:absolute;mso-position-vertical-relative:page;mso-width-percent:941;mso-height-percent:0;mso-width-relative:page;mso-height-relative:page;v-text-anchor:bottom" o:gfxdata="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" filled="f" stroked="f" strokeweight=".5pt">
                     <v:textbox inset="126pt,0,54pt,0">
                       <w:txbxContent>
                         <w:p>
@@ -1090,7 +1082,6 @@
                               <w:dataBinding w:prefixMappings="xmlns:ns0='http://purl.org/dc/elements/1.1/' xmlns:ns1='http://schemas.openxmlformats.org/package/2006/metadata/core-properties' " w:xpath="/ns1:coreProperties[1]/ns0:subject[1]" w:storeItemID="{6C3C8BC8-F283-45AE-878A-BAB7291924A1}"/>
                               <w:text/>
                             </w:sdtPr>
-                            <w:sdtEndPr/>
                             <w:sdtContent>
                               <w:r>
                                 <w:rPr>
@@ -5945,8 +5936,17 @@
                 <w:smallCaps/>
                 <w:color w:val="404040" w:themeColor="text1" w:themeTint="BF"/>
               </w:rPr>
-              <w:t>td /tp</w:t>
+              <w:t>td /</w:t>
             </w:r>
+            <w:proofErr w:type="spellStart"/>
+            <w:r>
+              <w:rPr>
+                <w:smallCaps/>
+                <w:color w:val="404040" w:themeColor="text1" w:themeTint="BF"/>
+              </w:rPr>
+              <w:t>tp</w:t>
+            </w:r>
+            <w:proofErr w:type="spellEnd"/>
           </w:p>
         </w:tc>
         <w:tc>
@@ -6015,8 +6015,17 @@
                 <w:smallCaps/>
                 <w:color w:val="404040" w:themeColor="text1" w:themeTint="BF"/>
               </w:rPr>
-              <w:t>0 - Github</w:t>
+              <w:t xml:space="preserve">0 - </w:t>
             </w:r>
+            <w:proofErr w:type="spellStart"/>
+            <w:r>
+              <w:rPr>
+                <w:smallCaps/>
+                <w:color w:val="404040" w:themeColor="text1" w:themeTint="BF"/>
+              </w:rPr>
+              <w:t>Github</w:t>
+            </w:r>
+            <w:proofErr w:type="spellEnd"/>
           </w:p>
         </w:tc>
         <w:tc>
@@ -6518,12 +6527,14 @@
       <w:r>
         <w:t xml:space="preserve"> de créer un compte </w:t>
       </w:r>
+      <w:proofErr w:type="spellStart"/>
       <w:r>
         <w:rPr>
           <w:b/>
         </w:rPr>
         <w:t>GitHub</w:t>
       </w:r>
+      <w:proofErr w:type="spellEnd"/>
       <w:r>
         <w:t xml:space="preserve"> (</w:t>
       </w:r>
@@ -6580,12 +6591,14 @@
       <w:r>
         <w:t xml:space="preserve">La documentation de </w:t>
       </w:r>
+      <w:proofErr w:type="spellStart"/>
       <w:r>
         <w:rPr>
           <w:b/>
         </w:rPr>
         <w:t>GitHub</w:t>
       </w:r>
+      <w:proofErr w:type="spellEnd"/>
       <w:r>
         <w:t xml:space="preserve"> est disponible sur </w:t>
       </w:r>
@@ -6645,12 +6658,14 @@
       <w:r>
         <w:t xml:space="preserve"> et </w:t>
       </w:r>
+      <w:proofErr w:type="spellStart"/>
       <w:r>
         <w:rPr>
           <w:i/>
         </w:rPr>
         <w:t>versionné</w:t>
       </w:r>
+      <w:proofErr w:type="spellEnd"/>
       <w:r>
         <w:t xml:space="preserve"> au même titre que vos travaux.</w:t>
       </w:r>
@@ -6669,6 +6684,7 @@
       <w:r>
         <w:t>La hiérarchie de dossiers (</w:t>
       </w:r>
+      <w:proofErr w:type="spellStart"/>
       <w:r>
         <w:rPr>
           <w:i/>
@@ -6681,6 +6697,7 @@
         </w:rPr>
         <w:t>es</w:t>
       </w:r>
+      <w:proofErr w:type="spellEnd"/>
       <w:r>
         <w:t>) devra être la suivante</w:t>
       </w:r>
@@ -6693,12 +6710,14 @@
       <w:r>
         <w:t xml:space="preserve"> cette hiérarchie, il suffira de </w:t>
       </w:r>
+      <w:proofErr w:type="spellStart"/>
       <w:r>
         <w:rPr>
           <w:i/>
         </w:rPr>
         <w:t>versionner</w:t>
       </w:r>
+      <w:proofErr w:type="spellEnd"/>
       <w:r>
         <w:rPr>
           <w:i/>
@@ -6904,6 +6923,7 @@
           </mc:Fallback>
         </mc:AlternateContent>
       </w:r>
+      <w:proofErr w:type="spellStart"/>
       <w:r>
         <w:rPr>
           <w:b/>
@@ -6911,7 +6931,17 @@
           <w:sz w:val="24"/>
           <w:szCs w:val="24"/>
         </w:rPr>
-        <w:t>Workspace Eclipse</w:t>
+        <w:t>Workspace</w:t>
+      </w:r>
+      <w:proofErr w:type="spellEnd"/>
+      <w:r>
+        <w:rPr>
+          <w:b/>
+          <w:i/>
+          <w:sz w:val="24"/>
+          <w:szCs w:val="24"/>
+        </w:rPr>
+        <w:t xml:space="preserve"> Eclipse</w:t>
       </w:r>
     </w:p>
     <w:p>
@@ -7064,6 +7094,7 @@
       <w:r>
         <w:t xml:space="preserve"> en </w:t>
       </w:r>
+      <w:proofErr w:type="spellStart"/>
       <w:r>
         <w:rPr>
           <w:b/>
@@ -7071,6 +7102,7 @@
         </w:rPr>
         <w:t>JavaDoc</w:t>
       </w:r>
+      <w:proofErr w:type="spellEnd"/>
       <w:r>
         <w:t xml:space="preserve"> et </w:t>
       </w:r>
@@ -7216,6 +7248,7 @@
       <w:r>
         <w:t xml:space="preserve">Tous les TP sont basés sur le même code : chaque TP est donc une amélioration du TP précédent. Sur votre compte </w:t>
       </w:r>
+      <w:proofErr w:type="spellStart"/>
       <w:r>
         <w:rPr>
           <w:b/>
@@ -7223,6 +7256,7 @@
         </w:rPr>
         <w:t>GitHub</w:t>
       </w:r>
+      <w:proofErr w:type="spellEnd"/>
       <w:r>
         <w:t>, il sera inutile de faire un dossier par TP, vous compléterez l’existant</w:t>
       </w:r>
@@ -7332,6 +7366,7 @@
       <w:r>
         <w:t xml:space="preserve"> </w:t>
       </w:r>
+      <w:proofErr w:type="spellStart"/>
       <w:r>
         <w:rPr>
           <w:b/>
@@ -7339,6 +7374,7 @@
         </w:rPr>
         <w:t>edu.iut.app</w:t>
       </w:r>
+      <w:proofErr w:type="spellEnd"/>
       <w:r>
         <w:rPr>
           <w:b/>
@@ -7352,6 +7388,7 @@
       <w:r>
         <w:t xml:space="preserve"> </w:t>
       </w:r>
+      <w:proofErr w:type="spellStart"/>
       <w:r>
         <w:rPr>
           <w:b/>
@@ -7366,6 +7403,7 @@
         </w:rPr>
         <w:t>gui.listeners</w:t>
       </w:r>
+      <w:proofErr w:type="spellEnd"/>
     </w:p>
     <w:p>
       <w:pPr>
@@ -7390,6 +7428,7 @@
       <w:r>
         <w:t xml:space="preserve">interface </w:t>
       </w:r>
+      <w:proofErr w:type="spellStart"/>
       <w:r>
         <w:rPr>
           <w:b/>
@@ -7397,22 +7436,66 @@
         </w:rPr>
         <w:t>IApplicationLogListener</w:t>
       </w:r>
+      <w:proofErr w:type="spellEnd"/>
       <w:r>
         <w:t xml:space="preserve"> ayant une méthode </w:t>
       </w:r>
+      <w:proofErr w:type="spellStart"/>
       <w:r>
         <w:rPr>
           <w:b/>
           <w:i/>
         </w:rPr>
-        <w:t>void newMessage(</w:t>
-      </w:r>
+        <w:t>void</w:t>
+      </w:r>
+      <w:proofErr w:type="spellEnd"/>
       <w:r>
         <w:rPr>
           <w:b/>
           <w:i/>
         </w:rPr>
-        <w:t xml:space="preserve">String level, </w:t>
+        <w:t xml:space="preserve"> </w:t>
+      </w:r>
+      <w:proofErr w:type="spellStart"/>
+      <w:proofErr w:type="gramStart"/>
+      <w:r>
+        <w:rPr>
+          <w:b/>
+          <w:i/>
+        </w:rPr>
+        <w:t>newMessage</w:t>
+      </w:r>
+      <w:proofErr w:type="spellEnd"/>
+      <w:r>
+        <w:rPr>
+          <w:b/>
+          <w:i/>
+        </w:rPr>
+        <w:t>(</w:t>
+      </w:r>
+      <w:proofErr w:type="gramEnd"/>
+      <w:r>
+        <w:rPr>
+          <w:b/>
+          <w:i/>
+        </w:rPr>
+        <w:t xml:space="preserve">String </w:t>
+      </w:r>
+      <w:proofErr w:type="spellStart"/>
+      <w:r>
+        <w:rPr>
+          <w:b/>
+          <w:i/>
+        </w:rPr>
+        <w:t>level</w:t>
+      </w:r>
+      <w:proofErr w:type="spellEnd"/>
+      <w:r>
+        <w:rPr>
+          <w:b/>
+          <w:i/>
+        </w:rPr>
+        <w:t xml:space="preserve">, </w:t>
       </w:r>
       <w:r>
         <w:rPr>
@@ -7436,6 +7519,7 @@
       <w:r>
         <w:t xml:space="preserve"> une interface </w:t>
       </w:r>
+      <w:proofErr w:type="spellStart"/>
       <w:r>
         <w:rPr>
           <w:b/>
@@ -7443,6 +7527,7 @@
         </w:rPr>
         <w:t>IApplicationLog</w:t>
       </w:r>
+      <w:proofErr w:type="spellEnd"/>
       <w:r>
         <w:t xml:space="preserve"> ayant </w:t>
       </w:r>
@@ -7465,12 +7550,46 @@
           <w:i/>
         </w:rPr>
       </w:pPr>
+      <w:proofErr w:type="spellStart"/>
       <w:r>
         <w:rPr>
           <w:b/>
           <w:i/>
         </w:rPr>
-        <w:t>void setMessage(String message)</w:t>
+        <w:t>void</w:t>
+      </w:r>
+      <w:proofErr w:type="spellEnd"/>
+      <w:r>
+        <w:rPr>
+          <w:b/>
+          <w:i/>
+        </w:rPr>
+        <w:t xml:space="preserve"> </w:t>
+      </w:r>
+      <w:proofErr w:type="spellStart"/>
+      <w:proofErr w:type="gramStart"/>
+      <w:r>
+        <w:rPr>
+          <w:b/>
+          <w:i/>
+        </w:rPr>
+        <w:t>setMessage</w:t>
+      </w:r>
+      <w:proofErr w:type="spellEnd"/>
+      <w:r>
+        <w:rPr>
+          <w:b/>
+          <w:i/>
+        </w:rPr>
+        <w:t>(</w:t>
+      </w:r>
+      <w:proofErr w:type="gramEnd"/>
+      <w:r>
+        <w:rPr>
+          <w:b/>
+          <w:i/>
+        </w:rPr>
+        <w:t>String message)</w:t>
       </w:r>
     </w:p>
     <w:p>
@@ -7486,8 +7605,26 @@
           <w:b/>
           <w:i/>
         </w:rPr>
-        <w:t>String getMessage()</w:t>
-      </w:r>
+        <w:t xml:space="preserve">String </w:t>
+      </w:r>
+      <w:proofErr w:type="spellStart"/>
+      <w:proofErr w:type="gramStart"/>
+      <w:r>
+        <w:rPr>
+          <w:b/>
+          <w:i/>
+        </w:rPr>
+        <w:t>getMessage</w:t>
+      </w:r>
+      <w:proofErr w:type="spellEnd"/>
+      <w:r>
+        <w:rPr>
+          <w:b/>
+          <w:i/>
+        </w:rPr>
+        <w:t>()</w:t>
+      </w:r>
+      <w:proofErr w:type="gramEnd"/>
     </w:p>
     <w:p>
       <w:pPr>
@@ -7497,12 +7634,71 @@
           <w:numId w:val="11"/>
         </w:numPr>
       </w:pPr>
+      <w:proofErr w:type="spellStart"/>
       <w:r>
         <w:rPr>
           <w:b/>
           <w:i/>
         </w:rPr>
-        <w:t>void addListener(IApplicationLogListener listener)</w:t>
+        <w:t>void</w:t>
+      </w:r>
+      <w:proofErr w:type="spellEnd"/>
+      <w:r>
+        <w:rPr>
+          <w:b/>
+          <w:i/>
+        </w:rPr>
+        <w:t xml:space="preserve"> </w:t>
+      </w:r>
+      <w:proofErr w:type="spellStart"/>
+      <w:proofErr w:type="gramStart"/>
+      <w:r>
+        <w:rPr>
+          <w:b/>
+          <w:i/>
+        </w:rPr>
+        <w:t>addListener</w:t>
+      </w:r>
+      <w:proofErr w:type="spellEnd"/>
+      <w:r>
+        <w:rPr>
+          <w:b/>
+          <w:i/>
+        </w:rPr>
+        <w:t>(</w:t>
+      </w:r>
+      <w:proofErr w:type="spellStart"/>
+      <w:proofErr w:type="gramEnd"/>
+      <w:r>
+        <w:rPr>
+          <w:b/>
+          <w:i/>
+        </w:rPr>
+        <w:t>IApplicationLogListener</w:t>
+      </w:r>
+      <w:proofErr w:type="spellEnd"/>
+      <w:r>
+        <w:rPr>
+          <w:b/>
+          <w:i/>
+        </w:rPr>
+        <w:t xml:space="preserve"> </w:t>
+      </w:r>
+      <w:proofErr w:type="spellStart"/>
+      <w:r>
+        <w:rPr>
+          <w:b/>
+          <w:i/>
+        </w:rPr>
+        <w:t>listener</w:t>
+      </w:r>
+      <w:proofErr w:type="spellEnd"/>
+      <w:r>
+        <w:rPr>
+          <w:b/>
+          <w:i/>
+        </w:rPr>
+        <w:t>)</w:t>
       </w:r>
     </w:p>
     <w:p>
@@ -7513,12 +7709,46 @@
           <w:numId w:val="11"/>
         </w:numPr>
       </w:pPr>
+      <w:proofErr w:type="spellStart"/>
+      <w:proofErr w:type="gramStart"/>
       <w:r>
         <w:rPr>
           <w:b/>
           <w:i/>
         </w:rPr>
-        <w:t>IApplicationLogListener[] getpplicationLogListeners() </w:t>
+        <w:t>IApplicationLogListener</w:t>
+      </w:r>
+      <w:proofErr w:type="spellEnd"/>
+      <w:r>
+        <w:rPr>
+          <w:b/>
+          <w:i/>
+        </w:rPr>
+        <w:t>[</w:t>
+      </w:r>
+      <w:proofErr w:type="gramEnd"/>
+      <w:r>
+        <w:rPr>
+          <w:b/>
+          <w:i/>
+        </w:rPr>
+        <w:t xml:space="preserve">] </w:t>
+      </w:r>
+      <w:proofErr w:type="spellStart"/>
+      <w:r>
+        <w:rPr>
+          <w:b/>
+          <w:i/>
+        </w:rPr>
+        <w:t>getpplicationLogListeners</w:t>
+      </w:r>
+      <w:proofErr w:type="spellEnd"/>
+      <w:r>
+        <w:rPr>
+          <w:b/>
+          <w:i/>
+        </w:rPr>
+        <w:t>() </w:t>
       </w:r>
     </w:p>
     <w:p>
@@ -7547,6 +7777,7 @@
       <w:r>
         <w:t xml:space="preserve"> classe </w:t>
       </w:r>
+      <w:proofErr w:type="spellStart"/>
       <w:r>
         <w:rPr>
           <w:b/>
@@ -7561,9 +7792,11 @@
         </w:rPr>
         <w:t>ApplicationLog</w:t>
       </w:r>
+      <w:proofErr w:type="spellEnd"/>
       <w:r>
         <w:t xml:space="preserve"> implémentant l’interface </w:t>
       </w:r>
+      <w:proofErr w:type="spellStart"/>
       <w:r>
         <w:rPr>
           <w:b/>
@@ -7571,6 +7804,7 @@
         </w:rPr>
         <w:t>IApplicationLog</w:t>
       </w:r>
+      <w:proofErr w:type="spellEnd"/>
     </w:p>
     <w:p>
       <w:pPr>
@@ -7583,6 +7817,7 @@
       <w:r>
         <w:t xml:space="preserve">La méthode </w:t>
       </w:r>
+      <w:proofErr w:type="spellStart"/>
       <w:r>
         <w:rPr>
           <w:b/>
@@ -7590,6 +7825,7 @@
         </w:rPr>
         <w:t>setMessage</w:t>
       </w:r>
+      <w:proofErr w:type="spellEnd"/>
       <w:r>
         <w:t xml:space="preserve"> sera abstraite</w:t>
       </w:r>
@@ -7605,6 +7841,7 @@
       <w:r>
         <w:t xml:space="preserve">Cette classe devra contenir un tableau de </w:t>
       </w:r>
+      <w:proofErr w:type="spellStart"/>
       <w:r>
         <w:rPr>
           <w:b/>
@@ -7612,6 +7849,7 @@
         </w:rPr>
         <w:t>IApplicationLogListener</w:t>
       </w:r>
+      <w:proofErr w:type="spellEnd"/>
       <w:r>
         <w:rPr>
           <w:b/>
@@ -7646,36 +7884,77 @@
       <w:r>
         <w:t xml:space="preserve"> </w:t>
       </w:r>
+      <w:proofErr w:type="spellStart"/>
       <w:r>
         <w:rPr>
           <w:b/>
           <w:i/>
         </w:rPr>
-        <w:t>ApplicationErrorLog, ApplicationWarningsLog, ApplicationInfoLog</w:t>
-      </w:r>
-      <w:r>
-        <w:t xml:space="preserve"> </w:t>
-      </w:r>
-      <w:r>
-        <w:t xml:space="preserve">dérivant de </w:t>
-      </w:r>
-      <w:r>
-        <w:t xml:space="preserve"> </w:t>
-      </w:r>
+        <w:t>ApplicationErrorLog</w:t>
+      </w:r>
+      <w:proofErr w:type="spellEnd"/>
       <w:r>
         <w:rPr>
           <w:b/>
           <w:i/>
         </w:rPr>
-        <w:t>Abstract</w:t>
-      </w:r>
+        <w:t xml:space="preserve">, </w:t>
+      </w:r>
+      <w:proofErr w:type="spellStart"/>
       <w:r>
         <w:rPr>
           <w:b/>
           <w:i/>
         </w:rPr>
+        <w:t>ApplicationWarningsLog</w:t>
+      </w:r>
+      <w:proofErr w:type="spellEnd"/>
+      <w:r>
+        <w:rPr>
+          <w:b/>
+          <w:i/>
+        </w:rPr>
+        <w:t xml:space="preserve">, </w:t>
+      </w:r>
+      <w:proofErr w:type="spellStart"/>
+      <w:r>
+        <w:rPr>
+          <w:b/>
+          <w:i/>
+        </w:rPr>
+        <w:t>ApplicationInfoLog</w:t>
+      </w:r>
+      <w:proofErr w:type="spellEnd"/>
+      <w:r>
+        <w:t xml:space="preserve"> </w:t>
+      </w:r>
+      <w:r>
+        <w:t xml:space="preserve">dérivant </w:t>
+      </w:r>
+      <w:proofErr w:type="gramStart"/>
+      <w:r>
+        <w:t xml:space="preserve">de </w:t>
+      </w:r>
+      <w:r>
+        <w:t xml:space="preserve"> </w:t>
+      </w:r>
+      <w:proofErr w:type="spellStart"/>
+      <w:r>
+        <w:rPr>
+          <w:b/>
+          <w:i/>
+        </w:rPr>
+        <w:t>Abstract</w:t>
+      </w:r>
+      <w:r>
+        <w:rPr>
+          <w:b/>
+          <w:i/>
+        </w:rPr>
         <w:t>ApplicationLog</w:t>
       </w:r>
+      <w:proofErr w:type="spellEnd"/>
+      <w:proofErr w:type="gramEnd"/>
       <w:r>
         <w:rPr>
           <w:b/>
@@ -7693,8 +7972,13 @@
         </w:numPr>
       </w:pPr>
       <w:r>
-        <w:t xml:space="preserve">Ces classes devront contenir un tableau de </w:t>
-      </w:r>
+        <w:t xml:space="preserve">Ces classes devront contenir un tableau </w:t>
+      </w:r>
+      <w:proofErr w:type="gramStart"/>
+      <w:r>
+        <w:t xml:space="preserve">de </w:t>
+      </w:r>
+      <w:proofErr w:type="spellStart"/>
       <w:r>
         <w:rPr>
           <w:b/>
@@ -7702,6 +7986,8 @@
         </w:rPr>
         <w:t>IApplicationLogListener</w:t>
       </w:r>
+      <w:proofErr w:type="spellEnd"/>
+      <w:proofErr w:type="gramEnd"/>
       <w:r>
         <w:rPr>
           <w:b/>
@@ -7724,6 +8010,7 @@
       <w:r>
         <w:t xml:space="preserve">La méthode </w:t>
       </w:r>
+      <w:proofErr w:type="spellStart"/>
       <w:r>
         <w:rPr>
           <w:b/>
@@ -7731,9 +8018,11 @@
         </w:rPr>
         <w:t>setMessage</w:t>
       </w:r>
+      <w:proofErr w:type="spellEnd"/>
       <w:r>
         <w:t xml:space="preserve"> doit appeler la méthode </w:t>
       </w:r>
+      <w:proofErr w:type="spellStart"/>
       <w:r>
         <w:rPr>
           <w:b/>
@@ -7741,9 +8030,15 @@
         </w:rPr>
         <w:t>newMessage</w:t>
       </w:r>
-      <w:r>
-        <w:t xml:space="preserve"> de chaque élément du tableau de </w:t>
-      </w:r>
+      <w:proofErr w:type="spellEnd"/>
+      <w:r>
+        <w:t xml:space="preserve"> de chaque élément du tableau </w:t>
+      </w:r>
+      <w:proofErr w:type="gramStart"/>
+      <w:r>
+        <w:t xml:space="preserve">de </w:t>
+      </w:r>
+      <w:proofErr w:type="spellStart"/>
       <w:r>
         <w:rPr>
           <w:b/>
@@ -7751,6 +8046,8 @@
         </w:rPr>
         <w:t>IApplicationLogListener</w:t>
       </w:r>
+      <w:proofErr w:type="spellEnd"/>
+      <w:proofErr w:type="gramEnd"/>
       <w:r>
         <w:t xml:space="preserve"> et </w:t>
       </w:r>
@@ -7781,6 +8078,7 @@
       <w:r>
         <w:t xml:space="preserve"> boîte de dialogue abstraite </w:t>
       </w:r>
+      <w:proofErr w:type="spellStart"/>
       <w:r>
         <w:rPr>
           <w:b/>
@@ -7788,12 +8086,14 @@
         </w:rPr>
         <w:t>AbstractApplicationMessageDialog</w:t>
       </w:r>
+      <w:proofErr w:type="spellEnd"/>
       <w:r>
         <w:t xml:space="preserve"> </w:t>
       </w:r>
       <w:r>
         <w:t xml:space="preserve">implémentant l’interface </w:t>
       </w:r>
+      <w:proofErr w:type="spellStart"/>
       <w:r>
         <w:rPr>
           <w:b/>
@@ -7801,6 +8101,7 @@
         </w:rPr>
         <w:t>IApplicationLogListener</w:t>
       </w:r>
+      <w:proofErr w:type="spellEnd"/>
     </w:p>
     <w:p>
       <w:pPr>
@@ -7813,12 +8114,46 @@
       <w:r>
         <w:t xml:space="preserve">ajouter une méthode abstraite </w:t>
       </w:r>
+      <w:proofErr w:type="spellStart"/>
       <w:r>
         <w:rPr>
           <w:b/>
           <w:i/>
         </w:rPr>
-        <w:t>void showMessage( )</w:t>
+        <w:t>void</w:t>
+      </w:r>
+      <w:proofErr w:type="spellEnd"/>
+      <w:r>
+        <w:rPr>
+          <w:b/>
+          <w:i/>
+        </w:rPr>
+        <w:t xml:space="preserve"> </w:t>
+      </w:r>
+      <w:proofErr w:type="spellStart"/>
+      <w:proofErr w:type="gramStart"/>
+      <w:r>
+        <w:rPr>
+          <w:b/>
+          <w:i/>
+        </w:rPr>
+        <w:t>showMessage</w:t>
+      </w:r>
+      <w:proofErr w:type="spellEnd"/>
+      <w:r>
+        <w:rPr>
+          <w:b/>
+          <w:i/>
+        </w:rPr>
+        <w:t>(</w:t>
+      </w:r>
+      <w:proofErr w:type="gramEnd"/>
+      <w:r>
+        <w:rPr>
+          <w:b/>
+          <w:i/>
+        </w:rPr>
+        <w:t> )</w:t>
       </w:r>
       <w:r>
         <w:t xml:space="preserve">, cette méthode doit être accessible par les classe filles seulement. </w:t>
@@ -7835,13 +8170,15 @@
       <w:r>
         <w:t xml:space="preserve">la méthode </w:t>
       </w:r>
+      <w:proofErr w:type="spellStart"/>
       <w:r>
         <w:rPr>
           <w:b/>
           <w:i/>
         </w:rPr>
-        <w:t>void newMessage(String message)</w:t>
-      </w:r>
+        <w:t>void</w:t>
+      </w:r>
+      <w:proofErr w:type="spellEnd"/>
       <w:r>
         <w:rPr>
           <w:b/>
@@ -7849,15 +8186,56 @@
         </w:rPr>
         <w:t xml:space="preserve"> </w:t>
       </w:r>
-      <w:r>
-        <w:t xml:space="preserve">doit appeler la méthode </w:t>
-      </w:r>
+      <w:proofErr w:type="spellStart"/>
+      <w:proofErr w:type="gramStart"/>
       <w:r>
         <w:rPr>
           <w:b/>
           <w:i/>
         </w:rPr>
-        <w:t>showMessage( )</w:t>
+        <w:t>newMessage</w:t>
+      </w:r>
+      <w:proofErr w:type="spellEnd"/>
+      <w:r>
+        <w:rPr>
+          <w:b/>
+          <w:i/>
+        </w:rPr>
+        <w:t>(</w:t>
+      </w:r>
+      <w:proofErr w:type="gramEnd"/>
+      <w:r>
+        <w:rPr>
+          <w:b/>
+          <w:i/>
+        </w:rPr>
+        <w:t>String message)</w:t>
+      </w:r>
+      <w:r>
+        <w:rPr>
+          <w:b/>
+          <w:i/>
+        </w:rPr>
+        <w:t xml:space="preserve"> </w:t>
+      </w:r>
+      <w:r>
+        <w:t xml:space="preserve">doit appeler la méthode </w:t>
+      </w:r>
+      <w:proofErr w:type="spellStart"/>
+      <w:r>
+        <w:rPr>
+          <w:b/>
+          <w:i/>
+        </w:rPr>
+        <w:t>showMessage</w:t>
+      </w:r>
+      <w:proofErr w:type="spellEnd"/>
+      <w:r>
+        <w:rPr>
+          <w:b/>
+          <w:i/>
+        </w:rPr>
+        <w:t>( )</w:t>
       </w:r>
     </w:p>
     <w:p>
@@ -7878,8 +8256,13 @@
         <w:t xml:space="preserve">les </w:t>
       </w:r>
       <w:r>
-        <w:t xml:space="preserve">3 boites de dialogue dérivant de </w:t>
-      </w:r>
+        <w:t xml:space="preserve">3 boites de dialogue dérivant </w:t>
+      </w:r>
+      <w:proofErr w:type="gramStart"/>
+      <w:r>
+        <w:t xml:space="preserve">de </w:t>
+      </w:r>
+      <w:proofErr w:type="spellStart"/>
       <w:r>
         <w:rPr>
           <w:b/>
@@ -7887,6 +8270,8 @@
         </w:rPr>
         <w:t>AbstractApplicationMessageDialog</w:t>
       </w:r>
+      <w:proofErr w:type="spellEnd"/>
+      <w:proofErr w:type="gramEnd"/>
       <w:r>
         <w:rPr>
           <w:b/>
@@ -7910,6 +8295,8 @@
           <w:i/>
         </w:rPr>
       </w:pPr>
+      <w:proofErr w:type="spellStart"/>
+      <w:proofErr w:type="gramStart"/>
       <w:r>
         <w:rPr>
           <w:b/>
@@ -7922,15 +8309,24 @@
           <w:b/>
           <w:i/>
         </w:rPr>
-        <w:t>Dialog </w:t>
-      </w:r>
+        <w:t>Dialog</w:t>
+      </w:r>
+      <w:proofErr w:type="spellEnd"/>
       <w:r>
         <w:rPr>
           <w:b/>
           <w:i/>
         </w:rPr>
+        <w:t> </w:t>
+      </w:r>
+      <w:r>
+        <w:rPr>
+          <w:b/>
+          <w:i/>
+        </w:rPr>
         <w:t>,</w:t>
       </w:r>
+      <w:proofErr w:type="gramEnd"/>
       <w:r>
         <w:rPr>
           <w:b/>
@@ -7954,6 +8350,7 @@
           <w:i/>
         </w:rPr>
       </w:pPr>
+      <w:proofErr w:type="spellStart"/>
       <w:r>
         <w:rPr>
           <w:b/>
@@ -7968,6 +8365,7 @@
         </w:rPr>
         <w:t>Dialog</w:t>
       </w:r>
+      <w:proofErr w:type="spellEnd"/>
       <w:r>
         <w:t>, affichant un avertissement</w:t>
       </w:r>
@@ -7984,6 +8382,7 @@
           <w:i/>
         </w:rPr>
       </w:pPr>
+      <w:proofErr w:type="spellStart"/>
       <w:r>
         <w:rPr>
           <w:b/>
@@ -7998,6 +8397,7 @@
         </w:rPr>
         <w:t>Dialog</w:t>
       </w:r>
+      <w:proofErr w:type="spellEnd"/>
       <w:r>
         <w:t>, affichant un message</w:t>
       </w:r>
@@ -8030,6 +8430,7 @@
       <w:r>
         <w:t xml:space="preserve"> </w:t>
       </w:r>
+      <w:proofErr w:type="spellStart"/>
       <w:r>
         <w:rPr>
           <w:b/>
@@ -8037,6 +8438,7 @@
         </w:rPr>
         <w:t>ApplicationLogs</w:t>
       </w:r>
+      <w:proofErr w:type="spellEnd"/>
     </w:p>
     <w:p>
       <w:pPr>
@@ -8049,6 +8451,7 @@
       <w:r>
         <w:t xml:space="preserve">La classe </w:t>
       </w:r>
+      <w:proofErr w:type="spellStart"/>
       <w:r>
         <w:rPr>
           <w:b/>
@@ -8056,6 +8459,7 @@
         </w:rPr>
         <w:t>ApplicationLogs</w:t>
       </w:r>
+      <w:proofErr w:type="spellEnd"/>
       <w:r>
         <w:rPr>
           <w:b/>
@@ -8067,8 +8471,13 @@
         <w:t>doit dériver d’une Collection représentant un tableau</w:t>
       </w:r>
       <w:r>
-        <w:t xml:space="preserve"> de </w:t>
-      </w:r>
+        <w:t xml:space="preserve"> </w:t>
+      </w:r>
+      <w:proofErr w:type="gramStart"/>
+      <w:r>
+        <w:t xml:space="preserve">de </w:t>
+      </w:r>
+      <w:proofErr w:type="spellStart"/>
       <w:r>
         <w:rPr>
           <w:b/>
@@ -8076,6 +8485,8 @@
         </w:rPr>
         <w:t>IApplicationLog</w:t>
       </w:r>
+      <w:proofErr w:type="spellEnd"/>
+      <w:proofErr w:type="gramEnd"/>
     </w:p>
     <w:p>
       <w:pPr>
@@ -8110,26 +8521,69 @@
           <w:i/>
         </w:rPr>
       </w:pPr>
+      <w:proofErr w:type="spellStart"/>
       <w:r>
         <w:rPr>
           <w:b/>
           <w:i/>
         </w:rPr>
-        <w:t>ArrayList&lt;IApplication</w:t>
-      </w:r>
+        <w:t>ArrayList</w:t>
+      </w:r>
+      <w:proofErr w:type="spellEnd"/>
       <w:r>
         <w:rPr>
           <w:b/>
           <w:i/>
         </w:rPr>
-        <w:t>Log</w:t>
-      </w:r>
+        <w:t>&lt;</w:t>
+      </w:r>
+      <w:proofErr w:type="spellStart"/>
       <w:r>
         <w:rPr>
           <w:b/>
           <w:i/>
         </w:rPr>
-        <w:t>&gt; getErrors(),</w:t>
+        <w:t>IApplication</w:t>
+      </w:r>
+      <w:r>
+        <w:rPr>
+          <w:b/>
+          <w:i/>
+        </w:rPr>
+        <w:t>Log</w:t>
+      </w:r>
+      <w:proofErr w:type="spellEnd"/>
+      <w:r>
+        <w:rPr>
+          <w:b/>
+          <w:i/>
+        </w:rPr>
+        <w:t xml:space="preserve">&gt; </w:t>
+      </w:r>
+      <w:proofErr w:type="spellStart"/>
+      <w:proofErr w:type="gramStart"/>
+      <w:r>
+        <w:rPr>
+          <w:b/>
+          <w:i/>
+        </w:rPr>
+        <w:t>getErrors</w:t>
+      </w:r>
+      <w:proofErr w:type="spellEnd"/>
+      <w:r>
+        <w:rPr>
+          <w:b/>
+          <w:i/>
+        </w:rPr>
+        <w:t>(</w:t>
+      </w:r>
+      <w:proofErr w:type="gramEnd"/>
+      <w:r>
+        <w:rPr>
+          <w:b/>
+          <w:i/>
+        </w:rPr>
+        <w:t>),</w:t>
       </w:r>
     </w:p>
     <w:p>
@@ -8144,26 +8598,69 @@
           <w:i/>
         </w:rPr>
       </w:pPr>
+      <w:proofErr w:type="spellStart"/>
       <w:r>
         <w:rPr>
           <w:b/>
           <w:i/>
         </w:rPr>
-        <w:t>ArrayList&lt;IApplication</w:t>
-      </w:r>
+        <w:t>ArrayList</w:t>
+      </w:r>
+      <w:proofErr w:type="spellEnd"/>
       <w:r>
         <w:rPr>
           <w:b/>
           <w:i/>
         </w:rPr>
-        <w:t>Log</w:t>
-      </w:r>
+        <w:t>&lt;</w:t>
+      </w:r>
+      <w:proofErr w:type="spellStart"/>
       <w:r>
         <w:rPr>
           <w:b/>
           <w:i/>
         </w:rPr>
-        <w:t>&gt; getWarnings(),</w:t>
+        <w:t>IApplication</w:t>
+      </w:r>
+      <w:r>
+        <w:rPr>
+          <w:b/>
+          <w:i/>
+        </w:rPr>
+        <w:t>Log</w:t>
+      </w:r>
+      <w:proofErr w:type="spellEnd"/>
+      <w:r>
+        <w:rPr>
+          <w:b/>
+          <w:i/>
+        </w:rPr>
+        <w:t xml:space="preserve">&gt; </w:t>
+      </w:r>
+      <w:proofErr w:type="spellStart"/>
+      <w:proofErr w:type="gramStart"/>
+      <w:r>
+        <w:rPr>
+          <w:b/>
+          <w:i/>
+        </w:rPr>
+        <w:t>getWarnings</w:t>
+      </w:r>
+      <w:proofErr w:type="spellEnd"/>
+      <w:r>
+        <w:rPr>
+          <w:b/>
+          <w:i/>
+        </w:rPr>
+        <w:t>(</w:t>
+      </w:r>
+      <w:proofErr w:type="gramEnd"/>
+      <w:r>
+        <w:rPr>
+          <w:b/>
+          <w:i/>
+        </w:rPr>
+        <w:t>),</w:t>
       </w:r>
     </w:p>
     <w:p>
@@ -8178,27 +8675,63 @@
           <w:i/>
         </w:rPr>
       </w:pPr>
+      <w:proofErr w:type="spellStart"/>
       <w:r>
         <w:rPr>
           <w:b/>
           <w:i/>
         </w:rPr>
-        <w:t>ArrayList&lt;IApplication</w:t>
-      </w:r>
+        <w:t>ArrayList</w:t>
+      </w:r>
+      <w:proofErr w:type="spellEnd"/>
       <w:r>
         <w:rPr>
           <w:b/>
           <w:i/>
         </w:rPr>
-        <w:t>Log</w:t>
-      </w:r>
+        <w:t>&lt;</w:t>
+      </w:r>
+      <w:proofErr w:type="spellStart"/>
       <w:r>
         <w:rPr>
           <w:b/>
           <w:i/>
         </w:rPr>
-        <w:t>&gt; getInfos()</w:t>
-      </w:r>
+        <w:t>IApplication</w:t>
+      </w:r>
+      <w:r>
+        <w:rPr>
+          <w:b/>
+          <w:i/>
+        </w:rPr>
+        <w:t>Log</w:t>
+      </w:r>
+      <w:proofErr w:type="spellEnd"/>
+      <w:r>
+        <w:rPr>
+          <w:b/>
+          <w:i/>
+        </w:rPr>
+        <w:t xml:space="preserve">&gt; </w:t>
+      </w:r>
+      <w:proofErr w:type="spellStart"/>
+      <w:proofErr w:type="gramStart"/>
+      <w:r>
+        <w:rPr>
+          <w:b/>
+          <w:i/>
+        </w:rPr>
+        <w:t>getInfos</w:t>
+      </w:r>
+      <w:proofErr w:type="spellEnd"/>
+      <w:r>
+        <w:rPr>
+          <w:b/>
+          <w:i/>
+        </w:rPr>
+        <w:t>()</w:t>
+      </w:r>
+      <w:proofErr w:type="gramEnd"/>
     </w:p>
     <w:p/>
     <w:p>
@@ -8222,11 +8755,16 @@
         <w:t>GUI</w:t>
       </w:r>
       <w:r>
-        <w:t xml:space="preserve"> – Visualisation de Widget</w:t>
+        <w:t xml:space="preserve"> – Visualisation de </w:t>
+      </w:r>
+      <w:proofErr w:type="spellStart"/>
+      <w:r>
+        <w:t>Widget</w:t>
       </w:r>
       <w:r>
         <w:t>s</w:t>
       </w:r>
+      <w:proofErr w:type="spellEnd"/>
       <w:r>
         <w:t xml:space="preserve"> sous forme de table</w:t>
       </w:r>
@@ -8246,13 +8784,63 @@
       <w:r>
         <w:t xml:space="preserve">Implémenter 3 vues (Mois / Semaine / Jour) : classes </w:t>
       </w:r>
+      <w:proofErr w:type="spellStart"/>
       <w:r>
         <w:rPr>
           <w:b/>
           <w:i/>
         </w:rPr>
-        <w:t>EventPanel, MonthPanel, WeekPanel, DayPanel</w:t>
-      </w:r>
+        <w:t>EventPanel</w:t>
+      </w:r>
+      <w:proofErr w:type="spellEnd"/>
+      <w:r>
+        <w:rPr>
+          <w:b/>
+          <w:i/>
+        </w:rPr>
+        <w:t xml:space="preserve">, </w:t>
+      </w:r>
+      <w:proofErr w:type="spellStart"/>
+      <w:r>
+        <w:rPr>
+          <w:b/>
+          <w:i/>
+        </w:rPr>
+        <w:t>MonthPanel</w:t>
+      </w:r>
+      <w:proofErr w:type="spellEnd"/>
+      <w:r>
+        <w:rPr>
+          <w:b/>
+          <w:i/>
+        </w:rPr>
+        <w:t xml:space="preserve">, </w:t>
+      </w:r>
+      <w:proofErr w:type="spellStart"/>
+      <w:r>
+        <w:rPr>
+          <w:b/>
+          <w:i/>
+        </w:rPr>
+        <w:t>WeekPanel</w:t>
+      </w:r>
+      <w:proofErr w:type="spellEnd"/>
+      <w:r>
+        <w:rPr>
+          <w:b/>
+          <w:i/>
+        </w:rPr>
+        <w:t xml:space="preserve">, </w:t>
+      </w:r>
+      <w:proofErr w:type="spellStart"/>
+      <w:r>
+        <w:rPr>
+          <w:b/>
+          <w:i/>
+        </w:rPr>
+        <w:t>DayPanel</w:t>
+      </w:r>
+      <w:proofErr w:type="spellEnd"/>
     </w:p>
     <w:p>
       <w:pPr>
@@ -8265,15 +8853,24 @@
       <w:r>
         <w:t xml:space="preserve">Trouver un </w:t>
       </w:r>
+      <w:proofErr w:type="spellStart"/>
       <w:r>
         <w:rPr>
           <w:i/>
         </w:rPr>
-        <w:t xml:space="preserve">Layout </w:t>
+        <w:t>Layout</w:t>
+      </w:r>
+      <w:proofErr w:type="spellEnd"/>
+      <w:r>
+        <w:rPr>
+          <w:i/>
+        </w:rPr>
+        <w:t xml:space="preserve"> </w:t>
       </w:r>
       <w:r>
         <w:t xml:space="preserve">permettant de superposer ces trois vues : classe </w:t>
       </w:r>
+      <w:proofErr w:type="spellStart"/>
       <w:r>
         <w:rPr>
           <w:b/>
@@ -8281,6 +8878,7 @@
         </w:rPr>
         <w:t>SchedulerFrame</w:t>
       </w:r>
+      <w:proofErr w:type="spellEnd"/>
     </w:p>
     <w:p>
       <w:pPr>
@@ -8293,6 +8891,7 @@
       <w:r>
         <w:t xml:space="preserve">Créer une </w:t>
       </w:r>
+      <w:proofErr w:type="spellStart"/>
       <w:r>
         <w:rPr>
           <w:b/>
@@ -8300,6 +8899,7 @@
         </w:rPr>
         <w:t>Factory</w:t>
       </w:r>
+      <w:proofErr w:type="spellEnd"/>
       <w:r>
         <w:rPr>
           <w:b/>
@@ -8315,28 +8915,71 @@
           <w:b/>
           <w:i/>
         </w:rPr>
-        <w:t xml:space="preserve"> AgendaPanelFactory</w:t>
-      </w:r>
-      <w:r>
-        <w:t>)</w:t>
-      </w:r>
+        <w:t xml:space="preserve"> </w:t>
+      </w:r>
+      <w:proofErr w:type="spellStart"/>
       <w:r>
         <w:rPr>
           <w:b/>
           <w:i/>
         </w:rPr>
-        <w:t xml:space="preserve"> </w:t>
-      </w:r>
-      <w:r>
-        <w:t xml:space="preserve">permettant de gérer les trois classes  </w:t>
+        <w:t>AgendaPanelFactory</w:t>
+      </w:r>
+      <w:proofErr w:type="spellEnd"/>
+      <w:r>
+        <w:t>)</w:t>
       </w:r>
       <w:r>
         <w:rPr>
           <w:b/>
           <w:i/>
         </w:rPr>
-        <w:t>MonthPanel, WeekPanel, DayPanel</w:t>
-      </w:r>
+        <w:t xml:space="preserve"> </w:t>
+      </w:r>
+      <w:r>
+        <w:t xml:space="preserve">permettant de gérer les trois classes  </w:t>
+      </w:r>
+      <w:proofErr w:type="spellStart"/>
+      <w:r>
+        <w:rPr>
+          <w:b/>
+          <w:i/>
+        </w:rPr>
+        <w:t>MonthPanel</w:t>
+      </w:r>
+      <w:proofErr w:type="spellEnd"/>
+      <w:r>
+        <w:rPr>
+          <w:b/>
+          <w:i/>
+        </w:rPr>
+        <w:t xml:space="preserve">, </w:t>
+      </w:r>
+      <w:proofErr w:type="spellStart"/>
+      <w:r>
+        <w:rPr>
+          <w:b/>
+          <w:i/>
+        </w:rPr>
+        <w:t>WeekPanel</w:t>
+      </w:r>
+      <w:proofErr w:type="spellEnd"/>
+      <w:r>
+        <w:rPr>
+          <w:b/>
+          <w:i/>
+        </w:rPr>
+        <w:t xml:space="preserve">, </w:t>
+      </w:r>
+      <w:proofErr w:type="spellStart"/>
+      <w:r>
+        <w:rPr>
+          <w:b/>
+          <w:i/>
+        </w:rPr>
+        <w:t>DayPanel</w:t>
+      </w:r>
+      <w:proofErr w:type="spellEnd"/>
     </w:p>
     <w:p>
       <w:pPr>
@@ -8355,30 +8998,66 @@
       <w:r>
         <w:t xml:space="preserve">ant de gérer les vues </w:t>
       </w:r>
+      <w:proofErr w:type="spellStart"/>
       <w:r>
         <w:rPr>
           <w:b/>
           <w:i/>
         </w:rPr>
-        <w:t>MonthPanel, WeekPanel, DayPanel</w:t>
-      </w:r>
+        <w:t>MonthPanel</w:t>
+      </w:r>
+      <w:proofErr w:type="spellEnd"/>
       <w:r>
         <w:rPr>
           <w:b/>
           <w:i/>
         </w:rPr>
-        <w:t xml:space="preserve"> : </w:t>
-      </w:r>
-      <w:r>
-        <w:t>en cliquant sur un bouton ‘</w:t>
-      </w:r>
+        <w:t xml:space="preserve">, </w:t>
+      </w:r>
+      <w:proofErr w:type="spellStart"/>
       <w:r>
         <w:rPr>
           <w:b/>
           <w:i/>
         </w:rPr>
+        <w:t>WeekPanel</w:t>
+      </w:r>
+      <w:proofErr w:type="spellEnd"/>
+      <w:r>
+        <w:rPr>
+          <w:b/>
+          <w:i/>
+        </w:rPr>
+        <w:t xml:space="preserve">, </w:t>
+      </w:r>
+      <w:proofErr w:type="spellStart"/>
+      <w:r>
+        <w:rPr>
+          <w:b/>
+          <w:i/>
+        </w:rPr>
+        <w:t>DayPanel</w:t>
+      </w:r>
+      <w:proofErr w:type="spellEnd"/>
+      <w:r>
+        <w:rPr>
+          <w:b/>
+          <w:i/>
+        </w:rPr>
+        <w:t xml:space="preserve"> : </w:t>
+      </w:r>
+      <w:r>
+        <w:t>en cliquant sur un bouton ‘</w:t>
+      </w:r>
+      <w:proofErr w:type="spellStart"/>
+      <w:r>
+        <w:rPr>
+          <w:b/>
+          <w:i/>
+        </w:rPr>
         <w:t>next</w:t>
       </w:r>
+      <w:proofErr w:type="spellEnd"/>
       <w:r>
         <w:t>’ nous devons pouvoir voyager entre les vues</w:t>
       </w:r>
@@ -8406,6 +9085,7 @@
       <w:r>
         <w:t xml:space="preserve">Operateur </w:t>
       </w:r>
+      <w:proofErr w:type="spellStart"/>
       <w:r>
         <w:rPr>
           <w:b/>
@@ -8413,6 +9093,7 @@
         </w:rPr>
         <w:t>instanceof</w:t>
       </w:r>
+      <w:proofErr w:type="spellEnd"/>
     </w:p>
     <w:p>
       <w:pPr>
@@ -8427,12 +9108,21 @@
           <w:u w:val="none"/>
         </w:rPr>
       </w:pPr>
+      <w:proofErr w:type="spellStart"/>
       <w:r>
         <w:rPr>
           <w:b/>
           <w:i/>
         </w:rPr>
-        <w:t>JOptionPane </w:t>
+        <w:t>JOptionPane</w:t>
+      </w:r>
+      <w:proofErr w:type="spellEnd"/>
+      <w:r>
+        <w:rPr>
+          <w:b/>
+          <w:i/>
+        </w:rPr>
+        <w:t> </w:t>
       </w:r>
       <w:r>
         <w:t xml:space="preserve">: </w:t>
@@ -8495,7 +9185,15 @@
         </w:numPr>
       </w:pPr>
       <w:r>
-        <w:t>Nous avons pu réaliser l’exercice 1 et 2 du TP1. Cependant, nous ne savions pas si nous avions implémentés correctem</w:t>
+        <w:t xml:space="preserve">Nous avons pu réaliser </w:t>
+      </w:r>
+      <w:proofErr w:type="gramStart"/>
+      <w:r>
+        <w:t>l’exercice</w:t>
+      </w:r>
+      <w:proofErr w:type="gramEnd"/>
+      <w:r>
+        <w:t xml:space="preserve"> 1 et 2 du TP1. Cependant, nous ne savions pas si nous avions implémentés correctem</w:t>
       </w:r>
       <w:r>
         <w:t xml:space="preserve">ent le programme car nous n’avions </w:t>
@@ -8531,7 +9229,28 @@
         </w:numPr>
       </w:pPr>
       <w:r>
-        <w:t>De la même manière, nous avons pu distinguer les différentes erreurs à l’aide de la méthode newMessage() qui sera redéfini selon le type d’erreur à l’aide de fireNewMessage qui prend un paramètre en plus.</w:t>
+        <w:t xml:space="preserve">De la même manière, nous avons pu distinguer les différentes erreurs à l’aide de la méthode </w:t>
+      </w:r>
+      <w:proofErr w:type="spellStart"/>
+      <w:proofErr w:type="gramStart"/>
+      <w:r>
+        <w:t>newMessage</w:t>
+      </w:r>
+      <w:proofErr w:type="spellEnd"/>
+      <w:r>
+        <w:t>(</w:t>
+      </w:r>
+      <w:proofErr w:type="gramEnd"/>
+      <w:r>
+        <w:t xml:space="preserve">) qui sera redéfini selon le type d’erreur à l’aide de </w:t>
+      </w:r>
+      <w:proofErr w:type="spellStart"/>
+      <w:r>
+        <w:t>fireNewMessage</w:t>
+      </w:r>
+      <w:proofErr w:type="spellEnd"/>
+      <w:r>
+        <w:t xml:space="preserve"> qui prend un paramètre en plus.</w:t>
       </w:r>
     </w:p>
     <w:p>
@@ -8607,7 +9326,15 @@
         </w:numPr>
       </w:pPr>
       <w:r>
-        <w:t>Nous avions rencontrés un problème pour convertir un tableau en ArrayList.</w:t>
+        <w:t xml:space="preserve">Nous avions rencontrés un problème pour convertir un tableau en </w:t>
+      </w:r>
+      <w:proofErr w:type="spellStart"/>
+      <w:r>
+        <w:t>ArrayList</w:t>
+      </w:r>
+      <w:proofErr w:type="spellEnd"/>
+      <w:r>
+        <w:t>.</w:t>
       </w:r>
     </w:p>
     <w:p>
@@ -8643,7 +9370,23 @@
         <w:t>tout le dossier</w:t>
       </w:r>
       <w:r>
-        <w:t xml:space="preserve"> edu dans le bin et dans src, on ne savait</w:t>
+        <w:t xml:space="preserve"> </w:t>
+      </w:r>
+      <w:proofErr w:type="spellStart"/>
+      <w:r>
+        <w:t>edu</w:t>
+      </w:r>
+      <w:proofErr w:type="spellEnd"/>
+      <w:r>
+        <w:t xml:space="preserve"> dans le bin et dans </w:t>
+      </w:r>
+      <w:proofErr w:type="spellStart"/>
+      <w:r>
+        <w:t>src</w:t>
+      </w:r>
+      <w:proofErr w:type="spellEnd"/>
+      <w:r>
+        <w:t>, on ne savait</w:t>
       </w:r>
       <w:r>
         <w:t xml:space="preserve"> pas</w:t>
@@ -8829,6 +9572,7 @@
       <w:r>
         <w:t xml:space="preserve"> </w:t>
       </w:r>
+      <w:proofErr w:type="spellStart"/>
       <w:r>
         <w:rPr>
           <w:b/>
@@ -8836,6 +9580,7 @@
         </w:rPr>
         <w:t>edu.iut.app.ApplicationSession</w:t>
       </w:r>
+      <w:proofErr w:type="spellEnd"/>
     </w:p>
     <w:p/>
     <w:p>
@@ -8874,6 +9619,7 @@
       <w:r>
         <w:t xml:space="preserve">exceptions : créer une classe </w:t>
       </w:r>
+      <w:proofErr w:type="spellStart"/>
       <w:r>
         <w:rPr>
           <w:b/>
@@ -8881,26 +9627,46 @@
         </w:rPr>
         <w:t>IUTException</w:t>
       </w:r>
+      <w:proofErr w:type="spellEnd"/>
       <w:r>
         <w:t xml:space="preserve"> de laquelle dériveront toutes vos futures classes d’exception. </w:t>
       </w:r>
+      <w:proofErr w:type="spellStart"/>
       <w:r>
         <w:rPr>
           <w:b/>
           <w:i/>
         </w:rPr>
-        <w:t xml:space="preserve">IUTException </w:t>
-      </w:r>
-      <w:r>
-        <w:t xml:space="preserve">devra pouvoir ‘logger’ les erreurs : en vous appuyant sur la classe de Session pour initialiser le </w:t>
-      </w:r>
+        <w:t>IUTException</w:t>
+      </w:r>
+      <w:proofErr w:type="spellEnd"/>
       <w:r>
         <w:rPr>
           <w:b/>
           <w:i/>
         </w:rPr>
+        <w:t xml:space="preserve"> </w:t>
+      </w:r>
+      <w:r>
+        <w:t>devra pouvoir ‘</w:t>
+      </w:r>
+      <w:proofErr w:type="spellStart"/>
+      <w:r>
         <w:t>logger</w:t>
       </w:r>
+      <w:proofErr w:type="spellEnd"/>
+      <w:r>
+        <w:t xml:space="preserve">’ les erreurs : en vous appuyant sur la classe de Session pour initialiser le </w:t>
+      </w:r>
+      <w:proofErr w:type="spellStart"/>
+      <w:r>
+        <w:rPr>
+          <w:b/>
+          <w:i/>
+        </w:rPr>
+        <w:t>logger</w:t>
+      </w:r>
+      <w:proofErr w:type="spellEnd"/>
       <w:r>
         <w:t>.</w:t>
       </w:r>
@@ -8920,59 +9686,99 @@
       <w:r>
         <w:t xml:space="preserve">Dans le TP1, nous avons créé les classes </w:t>
       </w:r>
+      <w:proofErr w:type="spellStart"/>
       <w:r>
         <w:rPr>
           <w:b/>
           <w:i/>
         </w:rPr>
-        <w:t>ApplicationErrorLog, ApplicationWarningsLog, ApplicationInfoLog</w:t>
-      </w:r>
-      <w:r>
-        <w:t xml:space="preserve"> permettant une gestion avancée des erreurs utilisant des </w:t>
-      </w:r>
+        <w:t>ApplicationErrorLog</w:t>
+      </w:r>
+      <w:proofErr w:type="spellEnd"/>
       <w:r>
         <w:rPr>
           <w:b/>
           <w:i/>
         </w:rPr>
-        <w:t>listener</w:t>
-      </w:r>
+        <w:t xml:space="preserve">, </w:t>
+      </w:r>
+      <w:proofErr w:type="spellStart"/>
       <w:r>
         <w:rPr>
           <w:b/>
           <w:i/>
         </w:rPr>
-        <w:t>s</w:t>
-      </w:r>
-      <w:r>
-        <w:t xml:space="preserve"> (permettant d’afficher des messages à l’écran). Il faudrait que ces messages soient aussi ‘</w:t>
-      </w:r>
+        <w:t>ApplicationWarningsLog</w:t>
+      </w:r>
+      <w:proofErr w:type="spellEnd"/>
       <w:r>
         <w:rPr>
           <w:b/>
           <w:i/>
         </w:rPr>
-        <w:t>loggés</w:t>
-      </w:r>
-      <w:r>
-        <w:t>’ :</w:t>
-      </w:r>
-      <w:r>
-        <w:t xml:space="preserve"> modifier ces classes afin d’utiliser </w:t>
-      </w:r>
-      <w:r>
-        <w:t>un</w:t>
-      </w:r>
-      <w:r>
-        <w:t xml:space="preserve"> </w:t>
-      </w:r>
+        <w:t xml:space="preserve">, </w:t>
+      </w:r>
+      <w:proofErr w:type="spellStart"/>
       <w:r>
         <w:rPr>
           <w:b/>
           <w:i/>
         </w:rPr>
+        <w:t>ApplicationInfoLog</w:t>
+      </w:r>
+      <w:proofErr w:type="spellEnd"/>
+      <w:r>
+        <w:t xml:space="preserve"> permettant une gestion avancée des erreurs utilisant des </w:t>
+      </w:r>
+      <w:proofErr w:type="spellStart"/>
+      <w:r>
+        <w:rPr>
+          <w:b/>
+          <w:i/>
+        </w:rPr>
+        <w:t>listener</w:t>
+      </w:r>
+      <w:r>
+        <w:rPr>
+          <w:b/>
+          <w:i/>
+        </w:rPr>
+        <w:t>s</w:t>
+      </w:r>
+      <w:proofErr w:type="spellEnd"/>
+      <w:r>
+        <w:t xml:space="preserve"> (permettant d’afficher des messages à l’écran). Il faudrait que ces messages soient aussi ‘</w:t>
+      </w:r>
+      <w:proofErr w:type="spellStart"/>
+      <w:r>
+        <w:rPr>
+          <w:b/>
+          <w:i/>
+        </w:rPr>
+        <w:t>loggés</w:t>
+      </w:r>
+      <w:proofErr w:type="spellEnd"/>
+      <w:r>
+        <w:t>’ :</w:t>
+      </w:r>
+      <w:r>
+        <w:t xml:space="preserve"> modifier ces classes afin d’utiliser </w:t>
+      </w:r>
+      <w:r>
+        <w:t>un</w:t>
+      </w:r>
+      <w:r>
+        <w:t xml:space="preserve"> </w:t>
+      </w:r>
+      <w:proofErr w:type="spellStart"/>
+      <w:r>
+        <w:rPr>
+          <w:b/>
+          <w:i/>
+        </w:rPr>
         <w:t>logger</w:t>
       </w:r>
+      <w:proofErr w:type="spellEnd"/>
       <w:r>
         <w:t xml:space="preserve"> initialiser dans la</w:t>
       </w:r>
@@ -9107,7 +9913,23 @@
           <w:b/>
           <w:i/>
         </w:rPr>
-        <w:t xml:space="preserve"> donc le ‘versionner’ dans le dossier </w:t>
+        <w:t xml:space="preserve"> donc le ‘</w:t>
+      </w:r>
+      <w:proofErr w:type="spellStart"/>
+      <w:r>
+        <w:rPr>
+          <w:b/>
+          <w:i/>
+        </w:rPr>
+        <w:t>versionner</w:t>
+      </w:r>
+      <w:proofErr w:type="spellEnd"/>
+      <w:r>
+        <w:rPr>
+          <w:b/>
+          <w:i/>
+        </w:rPr>
+        <w:t xml:space="preserve">’ dans le dossier </w:t>
       </w:r>
       <w:r>
         <w:rPr>
@@ -9161,7 +9983,15 @@
         </w:numPr>
       </w:pPr>
       <w:r>
-        <w:t>Nous avions essayé de mettre en place des commentaires types javadoc.</w:t>
+        <w:t xml:space="preserve">Nous avions essayé de mettre en place des commentaires types </w:t>
+      </w:r>
+      <w:proofErr w:type="spellStart"/>
+      <w:r>
+        <w:t>javadoc</w:t>
+      </w:r>
+      <w:proofErr w:type="spellEnd"/>
+      <w:r>
+        <w:t>.</w:t>
       </w:r>
     </w:p>
     <w:p>
@@ -9188,7 +10018,11 @@
         <w:t xml:space="preserve">Nous avions complété le code fourni dans le </w:t>
       </w:r>
       <w:r>
-        <w:t>TP2 pour la classe Applicatio</w:t>
+        <w:t xml:space="preserve">TP2 pour la classe </w:t>
+      </w:r>
+      <w:proofErr w:type="spellStart"/>
+      <w:r>
+        <w:t>Applicatio</w:t>
       </w:r>
       <w:r>
         <w:t>n</w:t>
@@ -9196,11 +10030,18 @@
       <w:r>
         <w:t>Session</w:t>
       </w:r>
-      <w:r>
-        <w:t xml:space="preserve"> à l’aide du cours et d’internet. Nous avons mis en place le Locale et le ressourceBundle.</w:t>
-      </w:r>
-      <w:bookmarkStart w:id="22" w:name="_GoBack"/>
-      <w:bookmarkEnd w:id="22"/>
+      <w:proofErr w:type="spellEnd"/>
+      <w:r>
+        <w:t xml:space="preserve"> à l’aide du cours et d’internet. Nous avons mis en place le Locale et le </w:t>
+      </w:r>
+      <w:proofErr w:type="spellStart"/>
+      <w:r>
+        <w:t>ressourceBundle</w:t>
+      </w:r>
+      <w:proofErr w:type="spellEnd"/>
+      <w:r>
+        <w:t>.</w:t>
+      </w:r>
     </w:p>
     <w:p>
       <w:pPr>
@@ -9226,10 +10067,18 @@
         <w:t>Nous avions créé un e</w:t>
       </w:r>
       <w:r>
-        <w:t>xécutable .jar à partir d’eclip</w:t>
-      </w:r>
-      <w:r>
-        <w:t>se pour l’exercice 5.</w:t>
+        <w:t>xécutable .jar à partir d’</w:t>
+      </w:r>
+      <w:proofErr w:type="spellStart"/>
+      <w:r>
+        <w:t>eclip</w:t>
+      </w:r>
+      <w:r>
+        <w:t>se</w:t>
+      </w:r>
+      <w:proofErr w:type="spellEnd"/>
+      <w:r>
+        <w:t xml:space="preserve"> pour l’exercice 5.</w:t>
       </w:r>
     </w:p>
     <w:p>
@@ -9239,11 +10088,11 @@
           <w:tab w:val="left" w:pos="9108"/>
         </w:tabs>
       </w:pPr>
-      <w:bookmarkStart w:id="23" w:name="_Toc430965375"/>
+      <w:bookmarkStart w:id="22" w:name="_Toc430965375"/>
       <w:r>
         <w:t>Difficultés rencontrées</w:t>
       </w:r>
-      <w:bookmarkEnd w:id="23"/>
+      <w:bookmarkEnd w:id="22"/>
       <w:r>
         <w:tab/>
       </w:r>
@@ -9269,7 +10118,15 @@
         </w:numPr>
       </w:pPr>
       <w:r>
-        <w:t>Nous n’avions pas pu réaliser l’exercice 4 car on ne savait pas comment mettre en relation AplicationSession et le frame.</w:t>
+        <w:t xml:space="preserve">Nous n’avions pas pu réaliser l’exercice 4 car on ne savait pas comment mettre en relation </w:t>
+      </w:r>
+      <w:proofErr w:type="spellStart"/>
+      <w:r>
+        <w:t>AplicationSession</w:t>
+      </w:r>
+      <w:proofErr w:type="spellEnd"/>
+      <w:r>
+        <w:t xml:space="preserve"> et le frame.</w:t>
       </w:r>
     </w:p>
     <w:p>
@@ -9290,7 +10147,15 @@
         <w:t>e</w:t>
       </w:r>
       <w:r>
-        <w:t>s et sur l’utilisation des commentaires en javadoc.</w:t>
+        <w:t xml:space="preserve">s et sur l’utilisation des commentaires en </w:t>
+      </w:r>
+      <w:proofErr w:type="spellStart"/>
+      <w:r>
+        <w:t>javadoc</w:t>
+      </w:r>
+      <w:proofErr w:type="spellEnd"/>
+      <w:r>
+        <w:t>.</w:t>
       </w:r>
     </w:p>
     <w:p>
@@ -9329,7 +10194,15 @@
         </w:numPr>
       </w:pPr>
       <w:r>
-        <w:t>Nous avions eu des soucis pour l’utilisation de GitHub chez soi car nous n’avons pas assez chez soi.</w:t>
+        <w:t xml:space="preserve">Nous avions eu des soucis pour l’utilisation de </w:t>
+      </w:r>
+      <w:proofErr w:type="spellStart"/>
+      <w:r>
+        <w:t>GitHub</w:t>
+      </w:r>
+      <w:proofErr w:type="spellEnd"/>
+      <w:r>
+        <w:t xml:space="preserve"> chez soi car nous n’avons pas assez chez soi.</w:t>
       </w:r>
     </w:p>
     <w:p>
@@ -9351,7 +10224,7 @@
           <w:noProof/>
         </w:rPr>
       </w:pPr>
-      <w:bookmarkStart w:id="24" w:name="_Toc430965376"/>
+      <w:bookmarkStart w:id="23" w:name="_Toc430965376"/>
       <w:r>
         <w:rPr>
           <w:noProof/>
@@ -9372,35 +10245,35 @@
         </w:rPr>
         <w:t>Design patterns</w:t>
       </w:r>
-      <w:bookmarkEnd w:id="24"/>
+      <w:bookmarkEnd w:id="23"/>
     </w:p>
     <w:p/>
     <w:p>
       <w:pPr>
         <w:pStyle w:val="Titre2"/>
       </w:pPr>
-      <w:bookmarkStart w:id="25" w:name="_Toc430965377"/>
+      <w:bookmarkStart w:id="24" w:name="_Toc430965377"/>
       <w:r>
         <w:t>Exercices</w:t>
+      </w:r>
+      <w:bookmarkEnd w:id="24"/>
+    </w:p>
+    <w:p>
+      <w:pPr>
+        <w:pStyle w:val="Titre3"/>
+      </w:pPr>
+    </w:p>
+    <w:p>
+      <w:pPr>
+        <w:pStyle w:val="Titre3"/>
+      </w:pPr>
+      <w:bookmarkStart w:id="25" w:name="_Toc430965378"/>
+      <w:r>
+        <w:t>Exercice 0</w:t>
       </w:r>
       <w:bookmarkEnd w:id="25"/>
     </w:p>
     <w:p>
-      <w:pPr>
-        <w:pStyle w:val="Titre3"/>
-      </w:pPr>
-    </w:p>
-    <w:p>
-      <w:pPr>
-        <w:pStyle w:val="Titre3"/>
-      </w:pPr>
-      <w:bookmarkStart w:id="26" w:name="_Toc430965378"/>
-      <w:r>
-        <w:t>Exercice 0</w:t>
-      </w:r>
-      <w:bookmarkEnd w:id="26"/>
-    </w:p>
-    <w:p>
       <w:r>
         <w:t xml:space="preserve">Pourquoi, dans le TP1, a-t-on créé un </w:t>
       </w:r>
@@ -9414,6 +10287,7 @@
       <w:r>
         <w:t xml:space="preserve"> (classe </w:t>
       </w:r>
+      <w:proofErr w:type="spellStart"/>
       <w:r>
         <w:rPr>
           <w:b/>
@@ -9421,6 +10295,7 @@
         </w:rPr>
         <w:t>ApplicationSession</w:t>
       </w:r>
+      <w:proofErr w:type="spellEnd"/>
       <w:r>
         <w:t>)</w:t>
       </w:r>
@@ -9436,7 +10311,7 @@
       <w:pPr>
         <w:pStyle w:val="Titre3"/>
       </w:pPr>
-      <w:bookmarkStart w:id="27" w:name="_Toc430965379"/>
+      <w:bookmarkStart w:id="26" w:name="_Toc430965379"/>
       <w:r>
         <w:t xml:space="preserve">Exercice 1 : </w:t>
       </w:r>
@@ -9446,7 +10321,7 @@
       <w:r>
         <w:t xml:space="preserve"> – Création d’un lecteur d’arguments</w:t>
       </w:r>
-      <w:bookmarkEnd w:id="27"/>
+      <w:bookmarkEnd w:id="26"/>
       <w:r>
         <w:t xml:space="preserve"> </w:t>
       </w:r>
@@ -9504,6 +10379,7 @@
       <w:r>
         <w:t xml:space="preserve"> Ici vous devrez travailler sur la classe </w:t>
       </w:r>
+      <w:proofErr w:type="spellStart"/>
       <w:r>
         <w:rPr>
           <w:b/>
@@ -9511,6 +10387,7 @@
         </w:rPr>
         <w:t>CommandLineOption</w:t>
       </w:r>
+      <w:proofErr w:type="spellEnd"/>
       <w:r>
         <w:rPr>
           <w:b/>
@@ -9542,6 +10419,7 @@
         </w:rPr>
         <w:t xml:space="preserve"> </w:t>
       </w:r>
+      <w:proofErr w:type="spellStart"/>
       <w:r>
         <w:rPr>
           <w:b/>
@@ -9556,6 +10434,7 @@
         </w:rPr>
         <w:t>Parser</w:t>
       </w:r>
+      <w:proofErr w:type="spellEnd"/>
     </w:p>
     <w:p>
       <w:pPr>
@@ -9574,6 +10453,7 @@
       <w:r>
         <w:t xml:space="preserve"> programme principal pour utiliser votre </w:t>
       </w:r>
+      <w:proofErr w:type="spellStart"/>
       <w:r>
         <w:rPr>
           <w:b/>
@@ -9581,6 +10461,7 @@
         </w:rPr>
         <w:t>parser</w:t>
       </w:r>
+      <w:proofErr w:type="spellEnd"/>
       <w:r>
         <w:t xml:space="preserve"> d’options</w:t>
       </w:r>
@@ -9594,7 +10475,7 @@
           <w:i/>
         </w:rPr>
       </w:pPr>
-      <w:bookmarkStart w:id="28" w:name="_Toc430965380"/>
+      <w:bookmarkStart w:id="27" w:name="_Toc430965380"/>
       <w:r>
         <w:t xml:space="preserve">Exercice 2 : </w:t>
       </w:r>
@@ -9613,6 +10494,7 @@
       <w:r>
         <w:t>d’</w:t>
       </w:r>
+      <w:proofErr w:type="spellStart"/>
       <w:r>
         <w:rPr>
           <w:b/>
@@ -9627,7 +10509,8 @@
         </w:rPr>
         <w:t>vent</w:t>
       </w:r>
-      <w:bookmarkEnd w:id="28"/>
+      <w:bookmarkEnd w:id="27"/>
+      <w:proofErr w:type="spellEnd"/>
     </w:p>
     <w:p>
       <w:pPr>
@@ -9661,8 +10544,13 @@
           <w:numId w:val="25"/>
         </w:numPr>
       </w:pPr>
-      <w:r>
-        <w:t xml:space="preserve">Classroom, </w:t>
+      <w:proofErr w:type="spellStart"/>
+      <w:r>
+        <w:t>Classroom</w:t>
+      </w:r>
+      <w:proofErr w:type="spellEnd"/>
+      <w:r>
+        <w:t xml:space="preserve">, </w:t>
       </w:r>
     </w:p>
     <w:p>
@@ -9706,6 +10594,7 @@
       <w:r>
         <w:t xml:space="preserve">Créer la classe </w:t>
       </w:r>
+      <w:proofErr w:type="spellStart"/>
       <w:r>
         <w:rPr>
           <w:b/>
@@ -9720,6 +10609,7 @@
         </w:rPr>
         <w:t>Event</w:t>
       </w:r>
+      <w:proofErr w:type="spellEnd"/>
       <w:r>
         <w:t xml:space="preserve"> (cette classe doit répondre à la problématique soumise dans le projet … à vous d’en faire le </w:t>
       </w:r>
@@ -9756,6 +10646,7 @@
       <w:r>
         <w:t xml:space="preserve"> (le jury), un objet </w:t>
       </w:r>
+      <w:proofErr w:type="spellStart"/>
       <w:r>
         <w:rPr>
           <w:b/>
@@ -9763,6 +10654,7 @@
         </w:rPr>
         <w:t>Classroom</w:t>
       </w:r>
+      <w:proofErr w:type="spellEnd"/>
       <w:r>
         <w:t xml:space="preserve"> et naturellement toutes les informations ‘normales’ pour évènement.</w:t>
       </w:r>
@@ -9795,6 +10687,7 @@
       <w:r>
         <w:t>dérivant d’une collection d’</w:t>
       </w:r>
+      <w:proofErr w:type="spellStart"/>
       <w:r>
         <w:rPr>
           <w:b/>
@@ -9802,6 +10695,7 @@
         </w:rPr>
         <w:t>ExamEvent</w:t>
       </w:r>
+      <w:proofErr w:type="spellEnd"/>
       <w:r>
         <w:t xml:space="preserve"> </w:t>
       </w:r>
@@ -9811,14 +10705,14 @@
       <w:pPr>
         <w:pStyle w:val="Titre3"/>
       </w:pPr>
-      <w:bookmarkStart w:id="29" w:name="_Toc430965381"/>
+      <w:bookmarkStart w:id="28" w:name="_Toc430965381"/>
       <w:r>
         <w:t xml:space="preserve">Exercice 3 : </w:t>
       </w:r>
       <w:r>
         <w:t>Design pattern</w:t>
       </w:r>
-      <w:bookmarkEnd w:id="29"/>
+      <w:bookmarkEnd w:id="28"/>
     </w:p>
     <w:p>
       <w:pPr>
@@ -9839,6 +10733,7 @@
       <w:r>
         <w:t xml:space="preserve"> </w:t>
       </w:r>
+      <w:proofErr w:type="spellStart"/>
       <w:r>
         <w:rPr>
           <w:b/>
@@ -9860,6 +10755,7 @@
         </w:rPr>
         <w:t>vents</w:t>
       </w:r>
+      <w:proofErr w:type="spellEnd"/>
     </w:p>
     <w:p>
       <w:pPr>
@@ -9946,11 +10842,11 @@
       <w:pPr>
         <w:pStyle w:val="Titre3"/>
       </w:pPr>
-      <w:bookmarkStart w:id="30" w:name="_Toc430965382"/>
+      <w:bookmarkStart w:id="29" w:name="_Toc430965382"/>
       <w:r>
         <w:t>Exercice 4 : GUI – Menu</w:t>
       </w:r>
-      <w:bookmarkEnd w:id="30"/>
+      <w:bookmarkEnd w:id="29"/>
     </w:p>
     <w:p>
       <w:pPr>
@@ -10454,18 +11350,26 @@
       <w:pPr>
         <w:pStyle w:val="Titre2"/>
       </w:pPr>
-      <w:bookmarkStart w:id="31" w:name="_Toc430965383"/>
+      <w:bookmarkStart w:id="30" w:name="_Toc430965383"/>
       <w:r>
         <w:t>Aide</w:t>
       </w:r>
-      <w:bookmarkEnd w:id="31"/>
+      <w:bookmarkEnd w:id="30"/>
     </w:p>
     <w:p>
+      <w:proofErr w:type="spellStart"/>
       <w:r>
         <w:rPr>
           <w:b/>
         </w:rPr>
-        <w:t>Filter Pattern</w:t>
+        <w:t>Filter</w:t>
+      </w:r>
+      <w:proofErr w:type="spellEnd"/>
+      <w:r>
+        <w:rPr>
+          <w:b/>
+        </w:rPr>
+        <w:t xml:space="preserve"> Pattern</w:t>
       </w:r>
       <w:r>
         <w:t xml:space="preserve"> : </w:t>
@@ -10494,17 +11398,43 @@
           <w:rPr>
             <w:rStyle w:val="Lienhypertexte"/>
           </w:rPr>
-          <w:t>https://docs.oracle.com/javase/tutorial/uiswing/components/menu.html</w:t>
+          <w:t>https://docs.oracle.com/javase/tutorial/u</w:t>
+        </w:r>
+        <w:r>
+          <w:rPr>
+            <w:rStyle w:val="Lienhypertexte"/>
+          </w:rPr>
+          <w:t>i</w:t>
+        </w:r>
+        <w:r>
+          <w:rPr>
+            <w:rStyle w:val="Lienhypertexte"/>
+          </w:rPr>
+          <w:t>s</w:t>
+        </w:r>
+        <w:r>
+          <w:rPr>
+            <w:rStyle w:val="Lienhypertexte"/>
+          </w:rPr>
+          <w:t>w</w:t>
+        </w:r>
+        <w:r>
+          <w:rPr>
+            <w:rStyle w:val="Lienhypertexte"/>
+          </w:rPr>
+          <w:t>ing/components/menu.html</w:t>
         </w:r>
       </w:hyperlink>
     </w:p>
     <w:p>
+      <w:proofErr w:type="spellStart"/>
       <w:r>
         <w:rPr>
           <w:b/>
         </w:rPr>
         <w:t>Spinner</w:t>
       </w:r>
+      <w:proofErr w:type="spellEnd"/>
       <w:r>
         <w:rPr>
           <w:b/>
@@ -10534,45 +11464,347 @@
       <w:pPr>
         <w:pStyle w:val="Titre2"/>
       </w:pPr>
-      <w:bookmarkStart w:id="32" w:name="_Toc430965384"/>
+      <w:bookmarkStart w:id="31" w:name="_Toc430965384"/>
       <w:r>
         <w:t>Rapport</w:t>
+      </w:r>
+      <w:bookmarkEnd w:id="31"/>
+    </w:p>
+    <w:p/>
+    <w:p>
+      <w:pPr>
+        <w:pStyle w:val="Titre3"/>
+      </w:pPr>
+      <w:bookmarkStart w:id="32" w:name="_Toc430965385"/>
+      <w:r>
+        <w:t>Description des travaux</w:t>
+      </w:r>
+      <w:r>
+        <w:t xml:space="preserve"> (</w:t>
+      </w:r>
+      <w:r>
+        <w:t>+</w:t>
+      </w:r>
+      <w:r>
+        <w:t>réponses aux questions)</w:t>
       </w:r>
       <w:bookmarkEnd w:id="32"/>
     </w:p>
     <w:p/>
     <w:p>
       <w:pPr>
+        <w:tabs>
+          <w:tab w:val="left" w:pos="1702"/>
+        </w:tabs>
+      </w:pPr>
+      <w:r>
+        <w:rPr>
+          <w:b/>
+          <w:u w:val="single"/>
+        </w:rPr>
+        <w:t>Exercice 0</w:t>
+      </w:r>
+      <w:r>
+        <w:rPr>
+          <w:b/>
+          <w:u w:val="single"/>
+        </w:rPr>
+        <w:t xml:space="preserve"> : </w:t>
+      </w:r>
+      <w:r>
+        <w:t xml:space="preserve">Nous avons créé un singleton dans la classe </w:t>
+      </w:r>
+      <w:proofErr w:type="spellStart"/>
+      <w:r>
+        <w:t>ApplicationSession</w:t>
+      </w:r>
+      <w:proofErr w:type="spellEnd"/>
+      <w:r>
+        <w:t xml:space="preserve"> car cela </w:t>
+      </w:r>
+      <w:r>
+        <w:t>permet</w:t>
+      </w:r>
+      <w:r>
+        <w:t xml:space="preserve"> de garantir qu’il y aura qu’une unique instance de la classe qui sera créé.</w:t>
+      </w:r>
+      <w:r>
+        <w:t xml:space="preserve"> Ici on doit interdire à tout code extérieur d'utiliser l'opérateur "new" et de créer des instances supplémentaires.</w:t>
+      </w:r>
+    </w:p>
+    <w:p>
+      <w:pPr>
+        <w:tabs>
+          <w:tab w:val="left" w:pos="1702"/>
+        </w:tabs>
+      </w:pPr>
+      <w:r>
+        <w:rPr>
+          <w:b/>
+          <w:u w:val="single"/>
+        </w:rPr>
+        <w:t>Exercice 1 :</w:t>
+      </w:r>
+      <w:r>
+        <w:t xml:space="preserve"> </w:t>
+      </w:r>
+      <w:r>
+        <w:t xml:space="preserve">En utilisant le code donné par DOKEOS, nous avons complété la classe </w:t>
+      </w:r>
+      <w:proofErr w:type="spellStart"/>
+      <w:r>
+        <w:t>CommandLineOption</w:t>
+      </w:r>
+      <w:proofErr w:type="spellEnd"/>
+      <w:r>
+        <w:t>. De plus nous avons complété les entêtes des classes afin de pouvoir gérer la généricité.</w:t>
+      </w:r>
+    </w:p>
+    <w:p>
+      <w:pPr>
+        <w:tabs>
+          <w:tab w:val="left" w:pos="1702"/>
+        </w:tabs>
+      </w:pPr>
+      <w:r>
+        <w:rPr>
+          <w:b/>
+          <w:u w:val="single"/>
+        </w:rPr>
+        <w:t>Exercice 2 :</w:t>
+      </w:r>
+      <w:r>
+        <w:rPr>
+          <w:b/>
+          <w:u w:val="single"/>
+        </w:rPr>
+        <w:t xml:space="preserve"> </w:t>
+      </w:r>
+      <w:r>
+        <w:t xml:space="preserve">Nous avions créé une classe Person, </w:t>
+      </w:r>
+      <w:proofErr w:type="spellStart"/>
+      <w:r>
+        <w:t>Classroom</w:t>
+      </w:r>
+      <w:proofErr w:type="spellEnd"/>
+      <w:r>
+        <w:t xml:space="preserve"> et Document. Nous avions aussi créé une classe </w:t>
+      </w:r>
+      <w:proofErr w:type="spellStart"/>
+      <w:r>
+        <w:t>ExamEvent</w:t>
+      </w:r>
+      <w:proofErr w:type="spellEnd"/>
+      <w:r>
+        <w:t xml:space="preserve"> qui contient une collection de personne</w:t>
+      </w:r>
+      <w:r>
+        <w:t>s</w:t>
+      </w:r>
+      <w:r>
+        <w:t xml:space="preserve"> et objet </w:t>
+      </w:r>
+      <w:proofErr w:type="spellStart"/>
+      <w:r>
+        <w:t>Classroom</w:t>
+      </w:r>
+      <w:proofErr w:type="spellEnd"/>
+      <w:r>
+        <w:t>. Nous avions géré ses attributs et ses méthodes.</w:t>
+      </w:r>
+    </w:p>
+    <w:p>
+      <w:pPr>
+        <w:tabs>
+          <w:tab w:val="left" w:pos="1702"/>
+        </w:tabs>
+      </w:pPr>
+      <w:r>
+        <w:rPr>
+          <w:b/>
+          <w:u w:val="single"/>
+        </w:rPr>
+        <w:t>Exercice 3 </w:t>
+      </w:r>
+      <w:r>
+        <w:rPr>
+          <w:b/>
+          <w:u w:val="single"/>
+        </w:rPr>
+        <w:t>:</w:t>
+      </w:r>
+      <w:r>
+        <w:t xml:space="preserve"> Nous</w:t>
+      </w:r>
+      <w:r>
+        <w:t xml:space="preserve"> avions créé un paquetage FILTER qui contient tous les filtres </w:t>
+      </w:r>
+      <w:r>
+        <w:t xml:space="preserve">que nous avions </w:t>
+      </w:r>
+      <w:r>
+        <w:t>créés</w:t>
+      </w:r>
+      <w:r>
+        <w:t>. Ces filtres s’utilisent sur une collection d’Exam Event.</w:t>
+      </w:r>
+    </w:p>
+    <w:p>
+      <w:pPr>
+        <w:tabs>
+          <w:tab w:val="left" w:pos="1702"/>
+        </w:tabs>
+      </w:pPr>
+      <w:r>
+        <w:rPr>
+          <w:b/>
+          <w:u w:val="single"/>
+        </w:rPr>
+        <w:t>Exercice 4 :</w:t>
+      </w:r>
+      <w:r>
+        <w:rPr>
+          <w:b/>
+          <w:u w:val="single"/>
+        </w:rPr>
+        <w:t xml:space="preserve"> </w:t>
+      </w:r>
+      <w:r>
+        <w:t>Pour cet</w:t>
+      </w:r>
+      <w:r>
+        <w:t xml:space="preserve"> exe</w:t>
+      </w:r>
+      <w:r>
+        <w:t xml:space="preserve">rcice, nous avions juste </w:t>
+      </w:r>
+      <w:r>
+        <w:t>modifier</w:t>
+      </w:r>
+      <w:r>
+        <w:t xml:space="preserve"> le bouton </w:t>
+      </w:r>
+      <w:proofErr w:type="spellStart"/>
+      <w:proofErr w:type="gramStart"/>
+      <w:r>
+        <w:t>Next</w:t>
+      </w:r>
+      <w:proofErr w:type="spellEnd"/>
+      <w:r>
+        <w:t xml:space="preserve"> .</w:t>
+      </w:r>
+      <w:proofErr w:type="gramEnd"/>
+    </w:p>
+    <w:p>
+      <w:pPr>
         <w:pStyle w:val="Titre3"/>
       </w:pPr>
-      <w:bookmarkStart w:id="33" w:name="_Toc430965385"/>
-      <w:r>
-        <w:t>Description des travaux</w:t>
-      </w:r>
-      <w:r>
-        <w:t xml:space="preserve"> (</w:t>
-      </w:r>
-      <w:r>
-        <w:t>+</w:t>
-      </w:r>
-      <w:r>
-        <w:t>réponses aux questions)</w:t>
+    </w:p>
+    <w:p>
+      <w:pPr>
+        <w:pStyle w:val="Titre3"/>
+      </w:pPr>
+      <w:bookmarkStart w:id="33" w:name="_Toc430965386"/>
+      <w:r>
+        <w:t>Difficultés rencontrées</w:t>
       </w:r>
       <w:bookmarkEnd w:id="33"/>
     </w:p>
     <w:p>
       <w:pPr>
-        <w:pStyle w:val="Titre3"/>
-      </w:pPr>
+        <w:pStyle w:val="Paragraphedeliste"/>
+        <w:numPr>
+          <w:ilvl w:val="0"/>
+          <w:numId w:val="17"/>
+        </w:numPr>
+      </w:pPr>
+      <w:r>
+        <w:t xml:space="preserve">Nous avions eu des soucis pour l’utilisation de </w:t>
+      </w:r>
+      <w:proofErr w:type="spellStart"/>
+      <w:r>
+        <w:t>GitHub</w:t>
+      </w:r>
+      <w:proofErr w:type="spellEnd"/>
+      <w:r>
+        <w:t xml:space="preserve"> chez soi car nous n’avons pas assez chez soi.</w:t>
+      </w:r>
     </w:p>
     <w:p>
       <w:pPr>
-        <w:pStyle w:val="Titre3"/>
-      </w:pPr>
-      <w:bookmarkStart w:id="34" w:name="_Toc430965386"/>
-      <w:r>
-        <w:t>Difficultés rencontrées</w:t>
-      </w:r>
+        <w:pStyle w:val="Paragraphedeliste"/>
+        <w:numPr>
+          <w:ilvl w:val="0"/>
+          <w:numId w:val="17"/>
+        </w:numPr>
+      </w:pPr>
+      <w:r>
+        <w:t>Pour l’exercice 1 et 2n nous avions réussi à compléter le code mais sans savoir ce que c’est réellement.</w:t>
+      </w:r>
+    </w:p>
+    <w:p>
+      <w:pPr>
+        <w:pStyle w:val="Paragraphedeliste"/>
+        <w:numPr>
+          <w:ilvl w:val="0"/>
+          <w:numId w:val="17"/>
+        </w:numPr>
+      </w:pPr>
+      <w:r>
+        <w:t>Pour l’exercice 3, nous avions créé des filtres mais nous ne savions pas si les filtres que l’on a créés correspondent à ceux attendu pour le TP.</w:t>
+      </w:r>
+    </w:p>
+    <w:p>
+      <w:pPr>
+        <w:pStyle w:val="Paragraphedeliste"/>
+        <w:numPr>
+          <w:ilvl w:val="0"/>
+          <w:numId w:val="17"/>
+        </w:numPr>
+      </w:pPr>
+      <w:r>
+        <w:t>Pour l’exercice4, nous n’</w:t>
+      </w:r>
+      <w:r>
+        <w:t>av</w:t>
+      </w:r>
+      <w:r>
+        <w:t xml:space="preserve">ons pas compris la gestion du menu car nous n’avons pas de </w:t>
+      </w:r>
+      <w:proofErr w:type="spellStart"/>
+      <w:r>
+        <w:t>view</w:t>
+      </w:r>
+      <w:proofErr w:type="spellEnd"/>
+      <w:r>
+        <w:t xml:space="preserve"> mais un frame qui contient des </w:t>
+      </w:r>
+      <w:proofErr w:type="spellStart"/>
+      <w:r>
+        <w:t>contentPane</w:t>
+      </w:r>
+      <w:proofErr w:type="spellEnd"/>
+      <w:r>
+        <w:t xml:space="preserve">. Nous ne savions pas si c’est la classe Frame à modifier car on ne </w:t>
+      </w:r>
+      <w:r>
+        <w:t>retrouve</w:t>
+      </w:r>
+      <w:r>
+        <w:t xml:space="preserve"> pas </w:t>
+      </w:r>
+      <w:proofErr w:type="spellStart"/>
+      <w:r>
+        <w:t>menuitems</w:t>
+      </w:r>
+      <w:proofErr w:type="spellEnd"/>
+      <w:r>
+        <w:t>.</w:t>
+      </w:r>
+    </w:p>
+    <w:p>
+      <w:bookmarkStart w:id="34" w:name="_GoBack"/>
       <w:bookmarkEnd w:id="34"/>
     </w:p>
     <w:p>
@@ -10669,6 +11901,7 @@
       <w:r>
         <w:t xml:space="preserve">Utiliser </w:t>
       </w:r>
+      <w:proofErr w:type="spellStart"/>
       <w:r>
         <w:rPr>
           <w:b/>
@@ -10676,6 +11909,7 @@
         </w:rPr>
         <w:t>CommanLineParser</w:t>
       </w:r>
+      <w:proofErr w:type="spellEnd"/>
       <w:r>
         <w:t xml:space="preserve"> (TP3) avec l’option </w:t>
       </w:r>
@@ -10684,7 +11918,23 @@
           <w:b/>
           <w:i/>
         </w:rPr>
-        <w:t>–project=&lt;FILE&gt;</w:t>
+        <w:t>–</w:t>
+      </w:r>
+      <w:proofErr w:type="spellStart"/>
+      <w:r>
+        <w:rPr>
+          <w:b/>
+          <w:i/>
+        </w:rPr>
+        <w:t>project</w:t>
+      </w:r>
+      <w:proofErr w:type="spellEnd"/>
+      <w:r>
+        <w:rPr>
+          <w:b/>
+          <w:i/>
+        </w:rPr>
+        <w:t>=&lt;FILE&gt;</w:t>
       </w:r>
       <w:r>
         <w:t xml:space="preserve"> pour pouvoir charger un contenu d’application préalablement sauvegarder</w:t>
@@ -10728,6 +11978,7 @@
       <w:r>
         <w:t xml:space="preserve"> (il faudra donc ajouter dans la session la possibilité de </w:t>
       </w:r>
+      <w:proofErr w:type="spellStart"/>
       <w:r>
         <w:rPr>
           <w:b/>
@@ -10735,6 +11986,7 @@
         </w:rPr>
         <w:t>loggé</w:t>
       </w:r>
+      <w:proofErr w:type="spellEnd"/>
       <w:r>
         <w:t xml:space="preserve"> dans un fichier et les accesseurs fournissant le ch</w:t>
       </w:r>
@@ -10756,6 +12008,7 @@
       <w:r>
         <w:t xml:space="preserve">Utiliser </w:t>
       </w:r>
+      <w:proofErr w:type="spellStart"/>
       <w:r>
         <w:rPr>
           <w:b/>
@@ -10763,6 +12016,7 @@
         </w:rPr>
         <w:t>CommanLineParser</w:t>
       </w:r>
+      <w:proofErr w:type="spellEnd"/>
       <w:r>
         <w:t xml:space="preserve"> (TP3) avec l’option </w:t>
       </w:r>
@@ -10827,6 +12081,7 @@
       <w:r>
         <w:t xml:space="preserve">Lire et visualiser une aide HTML (vous pouvez activer le </w:t>
       </w:r>
+      <w:proofErr w:type="spellStart"/>
       <w:r>
         <w:rPr>
           <w:b/>
@@ -10834,6 +12089,7 @@
         </w:rPr>
         <w:t>menuitem</w:t>
       </w:r>
+      <w:proofErr w:type="spellEnd"/>
       <w:r>
         <w:t xml:space="preserve"> ‘help’</w:t>
       </w:r>
@@ -10855,6 +12111,7 @@
       <w:r>
         <w:t xml:space="preserve">Activer les </w:t>
       </w:r>
+      <w:proofErr w:type="spellStart"/>
       <w:r>
         <w:rPr>
           <w:b/>
@@ -10869,8 +12126,25 @@
         </w:rPr>
         <w:t>s</w:t>
       </w:r>
-      <w:r>
-        <w:t xml:space="preserve"> ‘save’ et ‘load’</w:t>
+      <w:proofErr w:type="spellEnd"/>
+      <w:r>
+        <w:t xml:space="preserve"> ‘</w:t>
+      </w:r>
+      <w:proofErr w:type="spellStart"/>
+      <w:r>
+        <w:t>save</w:t>
+      </w:r>
+      <w:proofErr w:type="spellEnd"/>
+      <w:r>
+        <w:t>’ et ‘</w:t>
+      </w:r>
+      <w:proofErr w:type="spellStart"/>
+      <w:r>
+        <w:t>load</w:t>
+      </w:r>
+      <w:proofErr w:type="spellEnd"/>
+      <w:r>
+        <w:t>’</w:t>
       </w:r>
     </w:p>
     <w:p>
@@ -11148,6 +12422,7 @@
       <w:r>
         <w:t xml:space="preserve">En utilisant le code implémenté dans le TD/TP 4 (exercice 3) écrire une </w:t>
       </w:r>
+      <w:proofErr w:type="spellStart"/>
       <w:r>
         <w:rPr>
           <w:b/>
@@ -11155,6 +12430,7 @@
         </w:rPr>
         <w:t>ShutdownHook</w:t>
       </w:r>
+      <w:proofErr w:type="spellEnd"/>
       <w:r>
         <w:t xml:space="preserve"> pour faire un système de reprise sur erreur en cas de crash</w:t>
       </w:r>
@@ -11229,6 +12505,7 @@
       <w:r>
         <w:t>Créer une ‘</w:t>
       </w:r>
+      <w:proofErr w:type="spellStart"/>
       <w:r>
         <w:rPr>
           <w:b/>
@@ -11236,6 +12513,7 @@
         </w:rPr>
         <w:t>DialogBox</w:t>
       </w:r>
+      <w:proofErr w:type="spellEnd"/>
       <w:r>
         <w:t xml:space="preserve">’ </w:t>
       </w:r>
@@ -11254,6 +12532,7 @@
       <w:r>
         <w:t xml:space="preserve"> l’</w:t>
       </w:r>
+      <w:proofErr w:type="spellStart"/>
       <w:r>
         <w:rPr>
           <w:b/>
@@ -11261,12 +12540,14 @@
         </w:rPr>
         <w:t>autosave</w:t>
       </w:r>
+      <w:proofErr w:type="spellEnd"/>
       <w:r>
         <w:t xml:space="preserve"> </w:t>
       </w:r>
       <w:r>
         <w:t>(est-ce que l’</w:t>
       </w:r>
+      <w:proofErr w:type="spellStart"/>
       <w:r>
         <w:rPr>
           <w:b/>
@@ -11274,6 +12555,7 @@
         </w:rPr>
         <w:t>autosave</w:t>
       </w:r>
+      <w:proofErr w:type="spellEnd"/>
       <w:r>
         <w:t xml:space="preserve"> est activé ? à quelle fréquence ?).</w:t>
       </w:r>
@@ -11292,6 +12574,7 @@
       <w:r>
         <w:t>Cette ‘</w:t>
       </w:r>
+      <w:proofErr w:type="spellStart"/>
       <w:r>
         <w:rPr>
           <w:b/>
@@ -11299,15 +12582,25 @@
         </w:rPr>
         <w:t>DialogBox</w:t>
       </w:r>
+      <w:proofErr w:type="spellEnd"/>
       <w:r>
         <w:t>’ devra être accessible depuis le menu (</w:t>
       </w:r>
+      <w:proofErr w:type="spellStart"/>
       <w:r>
         <w:rPr>
           <w:b/>
           <w:i/>
         </w:rPr>
-        <w:t>edit-&gt;settings</w:t>
+        <w:t>edit</w:t>
+      </w:r>
+      <w:proofErr w:type="spellEnd"/>
+      <w:r>
+        <w:rPr>
+          <w:b/>
+          <w:i/>
+        </w:rPr>
+        <w:t>-&gt;settings</w:t>
       </w:r>
       <w:r>
         <w:t>)</w:t>
@@ -11521,6 +12814,7 @@
       <w:r>
         <w:t xml:space="preserve"> et ‘</w:t>
       </w:r>
+      <w:proofErr w:type="spellStart"/>
       <w:r>
         <w:rPr>
           <w:b/>
@@ -11528,6 +12822,7 @@
         </w:rPr>
         <w:t>private</w:t>
       </w:r>
+      <w:proofErr w:type="spellEnd"/>
       <w:r>
         <w:t>’</w:t>
       </w:r>
@@ -11569,6 +12864,7 @@
       <w:r>
         <w:t xml:space="preserve">Créer une </w:t>
       </w:r>
+      <w:proofErr w:type="spellStart"/>
       <w:r>
         <w:rPr>
           <w:i/>
@@ -11579,7 +12875,14 @@
         <w:rPr>
           <w:i/>
         </w:rPr>
-        <w:t xml:space="preserve">houtbox </w:t>
+        <w:t>houtbox</w:t>
+      </w:r>
+      <w:proofErr w:type="spellEnd"/>
+      <w:r>
+        <w:rPr>
+          <w:i/>
+        </w:rPr>
+        <w:t xml:space="preserve"> </w:t>
       </w:r>
       <w:r>
         <w:t xml:space="preserve">avec une </w:t>
@@ -11609,12 +12912,21 @@
       <w:r>
         <w:t xml:space="preserve">Cette </w:t>
       </w:r>
+      <w:proofErr w:type="spellStart"/>
       <w:r>
         <w:rPr>
           <w:b/>
           <w:i/>
         </w:rPr>
-        <w:t xml:space="preserve">shoutbox </w:t>
+        <w:t>shoutbox</w:t>
+      </w:r>
+      <w:proofErr w:type="spellEnd"/>
+      <w:r>
+        <w:rPr>
+          <w:b/>
+          <w:i/>
+        </w:rPr>
+        <w:t xml:space="preserve"> </w:t>
       </w:r>
       <w:r>
         <w:t xml:space="preserve"> devra se connecter au server pour afficher les </w:t>
@@ -11651,6 +12963,7 @@
       </w:r>
     </w:p>
     <w:p>
+      <w:proofErr w:type="spellStart"/>
       <w:r>
         <w:rPr>
           <w:b/>
@@ -11658,6 +12971,7 @@
         </w:rPr>
         <w:t>Shoutbox</w:t>
       </w:r>
+      <w:proofErr w:type="spellEnd"/>
       <w:r>
         <w:t xml:space="preserve"> : </w:t>
       </w:r>
@@ -11775,7 +13089,6 @@
         <w:docPartUnique/>
       </w:docPartObj>
     </w:sdtPr>
-    <w:sdtEndPr/>
     <w:sdtContent>
       <w:p>
         <w:pPr>
@@ -14430,7 +15743,7 @@
   <w:abstractNum w:abstractNumId="22">
     <w:nsid w:val="53831A2B"/>
     <w:multiLevelType w:val="hybridMultilevel"/>
-    <w:tmpl w:val="81089E24"/>
+    <w:tmpl w:val="23141814"/>
     <w:lvl w:ilvl="0" w:tplc="040C0001">
       <w:start w:val="1"/>
       <w:numFmt w:val="bullet"/>
@@ -17365,6 +18678,18 @@
       <w:b/>
       <w:bCs/>
       <w:smallCaps/>
+    </w:rPr>
+  </w:style>
+  <w:style w:type="character" w:styleId="Lienhypertextesuivivisit">
+    <w:name w:val="FollowedHyperlink"/>
+    <w:basedOn w:val="Policepardfaut"/>
+    <w:uiPriority w:val="99"/>
+    <w:semiHidden/>
+    <w:unhideWhenUsed/>
+    <w:rsid w:val="00B2411F"/>
+    <w:rPr>
+      <w:color w:val="F4B69B" w:themeColor="followedHyperlink"/>
+      <w:u w:val="single"/>
     </w:rPr>
   </w:style>
 </w:styles>
@@ -20038,8 +21363,8 @@
   </dgm:ptLst>
   <dgm:cxnLst>
     <dgm:cxn modelId="{7D6AB7E3-CFC9-456A-90AF-2F6F70C0A014}" type="presOf" srcId="{3FE4910D-602C-4A72-BB9E-A3BE3A3A0E78}" destId="{C26101A3-172C-4AFD-8AA5-00EF71442597}" srcOrd="0" destOrd="0" presId="urn:microsoft.com/office/officeart/2005/8/layout/hierarchy2"/>
+    <dgm:cxn modelId="{407F2266-1BF6-4306-9833-F3F4296094E7}" type="presOf" srcId="{495223E1-057C-40FA-B321-DB15D7B7BF1E}" destId="{98EDA116-065D-473B-983B-F7A1A4E0692D}" srcOrd="0" destOrd="0" presId="urn:microsoft.com/office/officeart/2005/8/layout/hierarchy2"/>
     <dgm:cxn modelId="{8662F888-06D2-40F8-8EBD-3F4232A7C465}" type="presOf" srcId="{3FE4910D-602C-4A72-BB9E-A3BE3A3A0E78}" destId="{F14A685D-1E0D-4B4F-8491-096DFB19D677}" srcOrd="1" destOrd="0" presId="urn:microsoft.com/office/officeart/2005/8/layout/hierarchy2"/>
-    <dgm:cxn modelId="{407F2266-1BF6-4306-9833-F3F4296094E7}" type="presOf" srcId="{495223E1-057C-40FA-B321-DB15D7B7BF1E}" destId="{98EDA116-065D-473B-983B-F7A1A4E0692D}" srcOrd="0" destOrd="0" presId="urn:microsoft.com/office/officeart/2005/8/layout/hierarchy2"/>
     <dgm:cxn modelId="{C87845CC-0576-462F-B540-FA0F7795403D}" type="presOf" srcId="{DD6977A0-3802-4240-88A2-691E7C2C48A6}" destId="{968AF4BE-4974-4BD5-85C7-35A0B47C6F8A}" srcOrd="0" destOrd="0" presId="urn:microsoft.com/office/officeart/2005/8/layout/hierarchy2"/>
     <dgm:cxn modelId="{90998401-9C45-48DA-B9F9-94C071B474A5}" type="presOf" srcId="{99F72719-26C5-43AC-9154-CEFFF5CEB37E}" destId="{A8464F86-5444-4B1D-8904-D5D84FB93A63}" srcOrd="0" destOrd="0" presId="urn:microsoft.com/office/officeart/2005/8/layout/hierarchy2"/>
     <dgm:cxn modelId="{49E69296-6243-4B23-BB27-A3D4BEF5529C}" srcId="{4D72C498-B5D7-4A5E-9949-13D4BDD70C79}" destId="{CFFF95AD-6A3E-4156-870B-74376FA448BF}" srcOrd="1" destOrd="0" parTransId="{139FBCB0-87C1-4D19-9898-BB48C99D5614}" sibTransId="{2D803B32-337B-4EAC-B215-13958E412DA9}"/>
@@ -21096,8 +22421,8 @@
     <dgm:cxn modelId="{F0E23B36-4F9B-4B1C-9997-40A02BBA4FB1}" type="presOf" srcId="{139FABCB-F47A-4731-86FD-9DEB34D850B8}" destId="{AB7C6CD4-FF75-4E23-A8C3-0A2318DBB1D6}" srcOrd="0" destOrd="0" presId="urn:microsoft.com/office/officeart/2005/8/layout/hierarchy2"/>
     <dgm:cxn modelId="{BB4CC936-2B14-456F-8EFA-2B8B6690308B}" type="presOf" srcId="{96FC7229-231F-4CA5-9914-6E9A83756569}" destId="{1906A700-A645-429B-8F9F-2A4F59D4835E}" srcOrd="0" destOrd="0" presId="urn:microsoft.com/office/officeart/2005/8/layout/hierarchy2"/>
     <dgm:cxn modelId="{D9359DEC-F553-4C06-A43A-73C658DFC613}" type="presOf" srcId="{B503AF60-5EB5-4190-8EFC-246E35833849}" destId="{F53448B5-447F-4F1A-81C6-1F0D19E192DD}" srcOrd="0" destOrd="0" presId="urn:microsoft.com/office/officeart/2005/8/layout/hierarchy2"/>
+    <dgm:cxn modelId="{218B7A65-F9E4-48A3-8CBA-7861341571AC}" type="presOf" srcId="{DC7A1CA0-5D34-4F3B-A580-15CFD66EA796}" destId="{368F1645-5A66-45DB-B296-C23315AB7E22}" srcOrd="0" destOrd="0" presId="urn:microsoft.com/office/officeart/2005/8/layout/hierarchy2"/>
     <dgm:cxn modelId="{266773A0-C56B-4730-A4F7-EAFCE9B0878E}" type="presOf" srcId="{076B6350-4EE3-45E3-9904-173A771DF62A}" destId="{BE306FCD-9806-4F30-B3B1-CA273857349C}" srcOrd="0" destOrd="0" presId="urn:microsoft.com/office/officeart/2005/8/layout/hierarchy2"/>
-    <dgm:cxn modelId="{218B7A65-F9E4-48A3-8CBA-7861341571AC}" type="presOf" srcId="{DC7A1CA0-5D34-4F3B-A580-15CFD66EA796}" destId="{368F1645-5A66-45DB-B296-C23315AB7E22}" srcOrd="0" destOrd="0" presId="urn:microsoft.com/office/officeart/2005/8/layout/hierarchy2"/>
     <dgm:cxn modelId="{F14138C1-A3B2-4AE2-A00B-7F7DE38EAA68}" srcId="{5AA90255-5B35-44C4-B702-E81F223BEFD8}" destId="{45CDA3C7-8713-4369-838A-8B5F475DA36B}" srcOrd="0" destOrd="0" parTransId="{139FABCB-F47A-4731-86FD-9DEB34D850B8}" sibTransId="{7D179423-A3B9-4F05-A55D-89D4307A11C9}"/>
     <dgm:cxn modelId="{C353768D-EED9-4E80-8091-56483B0ECF51}" srcId="{D4D9B399-9B7F-46DA-97B2-FED098F5DA6B}" destId="{C3D618C2-BF81-4220-A584-D841429B7058}" srcOrd="0" destOrd="0" parTransId="{BABCE05A-4544-49DE-A70D-EBD4C2932AA1}" sibTransId="{C88A3667-CC99-4312-8DC1-79D7EC0A2D9C}"/>
     <dgm:cxn modelId="{AC65B295-1D3A-47B4-AED5-211880298857}" type="presOf" srcId="{50BC2FEF-90AA-4887-A217-BCE929A4632A}" destId="{9F0B1A31-63BD-41F6-82FC-F5574A92E909}" srcOrd="1" destOrd="0" presId="urn:microsoft.com/office/officeart/2005/8/layout/hierarchy2"/>
@@ -21126,8 +22451,8 @@
     <dgm:cxn modelId="{4CE301CD-89A8-41A8-9F17-DEC7FF5575CF}" srcId="{076B6350-4EE3-45E3-9904-173A771DF62A}" destId="{5AA90255-5B35-44C4-B702-E81F223BEFD8}" srcOrd="1" destOrd="0" parTransId="{2854FE16-3A46-47EE-A032-1136B67EB2C8}" sibTransId="{7B5E0C86-564B-4BB8-9398-E23143C8B801}"/>
     <dgm:cxn modelId="{3ECC4749-3A9F-42CD-87B7-D29F616F5807}" type="presOf" srcId="{753D8466-5B43-4022-9EA6-80697AD791EF}" destId="{A6341011-54EC-4E06-9306-EAF2DE56CD2C}" srcOrd="1" destOrd="0" presId="urn:microsoft.com/office/officeart/2005/8/layout/hierarchy2"/>
     <dgm:cxn modelId="{7FB55B4B-D778-485E-80DB-622F39D1A15E}" srcId="{3958656D-BDA3-48B8-B715-8A44FDE6304E}" destId="{7B2890D2-36E9-4029-898C-FC7E72272380}" srcOrd="0" destOrd="0" parTransId="{F20EDC0B-CCE5-4D9D-9982-89A201087390}" sibTransId="{0DDB3E07-6F3E-4DE7-8E05-649EA4E9106B}"/>
+    <dgm:cxn modelId="{5C33A1BA-7294-4F63-AAD9-A1EF40CA75B6}" type="presOf" srcId="{F20EDC0B-CCE5-4D9D-9982-89A201087390}" destId="{CAE1C8E1-FF9C-459C-820F-5A372E5B5202}" srcOrd="1" destOrd="0" presId="urn:microsoft.com/office/officeart/2005/8/layout/hierarchy2"/>
     <dgm:cxn modelId="{91E338B6-C379-40FB-9ED8-7845FC3FB2D1}" type="presOf" srcId="{BABCE05A-4544-49DE-A70D-EBD4C2932AA1}" destId="{B4361C68-E191-4E89-B0BD-BAD091626B5B}" srcOrd="0" destOrd="0" presId="urn:microsoft.com/office/officeart/2005/8/layout/hierarchy2"/>
-    <dgm:cxn modelId="{5C33A1BA-7294-4F63-AAD9-A1EF40CA75B6}" type="presOf" srcId="{F20EDC0B-CCE5-4D9D-9982-89A201087390}" destId="{CAE1C8E1-FF9C-459C-820F-5A372E5B5202}" srcOrd="1" destOrd="0" presId="urn:microsoft.com/office/officeart/2005/8/layout/hierarchy2"/>
     <dgm:cxn modelId="{088FFEB3-C8A9-4A94-8898-2261548F3967}" type="presOf" srcId="{50BC2FEF-90AA-4887-A217-BCE929A4632A}" destId="{FDA47220-895B-4A69-B2BB-8BF8C016FF4B}" srcOrd="0" destOrd="0" presId="urn:microsoft.com/office/officeart/2005/8/layout/hierarchy2"/>
     <dgm:cxn modelId="{96C6A9B5-7C0D-453A-8D3D-838B1E47CC7C}" srcId="{45CDA3C7-8713-4369-838A-8B5F475DA36B}" destId="{8B8178A4-03D0-4F83-88CD-9E6E781603E6}" srcOrd="0" destOrd="0" parTransId="{50BC2FEF-90AA-4887-A217-BCE929A4632A}" sibTransId="{0B865DCC-B624-40ED-970E-B677A52C4467}"/>
     <dgm:cxn modelId="{E59536C3-BAC7-4B38-89BF-1D8857D7A4AF}" type="presParOf" srcId="{BE306FCD-9806-4F30-B3B1-CA273857349C}" destId="{BC89B9CD-5E6C-4475-ADF6-F7C2D7A5A353}" srcOrd="0" destOrd="0" presId="urn:microsoft.com/office/officeart/2005/8/layout/hierarchy2"/>
@@ -27606,7 +28931,7 @@
 </file>
 
 <file path=customXml/itemProps3.xml><?xml version="1.0" encoding="utf-8"?>
-<ds:datastoreItem xmlns:ds="http://schemas.openxmlformats.org/officeDocument/2006/customXml" ds:itemID="{F713270E-90FB-4685-9347-06420FBE3354}">
+<ds:datastoreItem xmlns:ds="http://schemas.openxmlformats.org/officeDocument/2006/customXml" ds:itemID="{86D414A8-4CA5-413F-962D-C63378C137A2}">
   <ds:schemaRefs>
     <ds:schemaRef ds:uri="http://schemas.openxmlformats.org/officeDocument/2006/bibliography"/>
   </ds:schemaRefs>

</xml_diff>